<commit_message>
mise à jour du cahiers des charges le 18 Janviers 2018
Permet de gérés les modifications du cahier des charges. Permettre aussi à Marlène de modifié ce même cahier des charge.
</commit_message>
<xml_diff>
--- a/Cahier des charges revu par MD.docx
+++ b/Cahier des charges revu par MD.docx
@@ -1,6 +1,6 @@
 
 <file path=word/document.xml><?xml version="1.0" encoding="utf-8"?>
-<w:document xmlns:wpc="http://schemas.microsoft.com/office/word/2010/wordprocessingCanvas" xmlns:cx="http://schemas.microsoft.com/office/drawing/2014/chartex" xmlns:cx1="http://schemas.microsoft.com/office/drawing/2015/9/8/chartex" xmlns:mc="http://schemas.openxmlformats.org/markup-compatibility/2006" xmlns:o="urn:schemas-microsoft-com:office:office" xmlns:r="http://schemas.openxmlformats.org/officeDocument/2006/relationships" xmlns:m="http://schemas.openxmlformats.org/officeDocument/2006/math" xmlns:v="urn:schemas-microsoft-com:vml" xmlns:wp14="http://schemas.microsoft.com/office/word/2010/wordprocessingDrawing" xmlns:wp="http://schemas.openxmlformats.org/drawingml/2006/wordprocessingDrawing" xmlns:w10="urn:schemas-microsoft-com:office:word" xmlns:w="http://schemas.openxmlformats.org/wordprocessingml/2006/main" xmlns:w14="http://schemas.microsoft.com/office/word/2010/wordml" xmlns:w15="http://schemas.microsoft.com/office/word/2012/wordml" xmlns:w16se="http://schemas.microsoft.com/office/word/2015/wordml/symex" xmlns:wpg="http://schemas.microsoft.com/office/word/2010/wordprocessingGroup" xmlns:wpi="http://schemas.microsoft.com/office/word/2010/wordprocessingInk" xmlns:wne="http://schemas.microsoft.com/office/word/2006/wordml" xmlns:wps="http://schemas.microsoft.com/office/word/2010/wordprocessingShape" mc:Ignorable="w14 w15 w16se wp14">
+<w:document xmlns:wpc="http://schemas.microsoft.com/office/word/2010/wordprocessingCanvas" xmlns:mc="http://schemas.openxmlformats.org/markup-compatibility/2006" xmlns:o="urn:schemas-microsoft-com:office:office" xmlns:r="http://schemas.openxmlformats.org/officeDocument/2006/relationships" xmlns:m="http://schemas.openxmlformats.org/officeDocument/2006/math" xmlns:v="urn:schemas-microsoft-com:vml" xmlns:wp14="http://schemas.microsoft.com/office/word/2010/wordprocessingDrawing" xmlns:wp="http://schemas.openxmlformats.org/drawingml/2006/wordprocessingDrawing" xmlns:w10="urn:schemas-microsoft-com:office:word" xmlns:w="http://schemas.openxmlformats.org/wordprocessingml/2006/main" xmlns:w14="http://schemas.microsoft.com/office/word/2010/wordml" xmlns:wpg="http://schemas.microsoft.com/office/word/2010/wordprocessingGroup" xmlns:wpi="http://schemas.microsoft.com/office/word/2010/wordprocessingInk" xmlns:wne="http://schemas.microsoft.com/office/word/2006/wordml" xmlns:wps="http://schemas.microsoft.com/office/word/2010/wordprocessingShape" mc:Ignorable="w14 wp14">
   <w:body>
     <w:p>
       <w:pPr>
@@ -462,10 +462,7 @@
         <w:t xml:space="preserve"> Ainsi, les mises à jour </w:t>
       </w:r>
       <w:r>
-        <w:t>nécessaires</w:t>
-      </w:r>
-      <w:r>
-        <w:t xml:space="preserve"> </w:t>
+        <w:t xml:space="preserve">nécessaires </w:t>
       </w:r>
       <w:r>
         <w:t>du site seront moins fréquentes</w:t>
@@ -511,7 +508,6 @@
         <w:jc w:val="both"/>
       </w:pPr>
       <w:r>
-        <w:lastRenderedPageBreak/>
         <w:t>- P</w:t>
       </w:r>
       <w:r>
@@ -599,6 +595,7 @@
           <w:sz w:val="28"/>
           <w:szCs w:val="28"/>
         </w:rPr>
+        <w:lastRenderedPageBreak/>
         <w:t>La sécurité</w:t>
       </w:r>
     </w:p>
@@ -668,12 +665,7 @@
         <w:jc w:val="both"/>
       </w:pPr>
       <w:r>
-        <w:t>Pour la partie intranet : l’accès do</w:t>
-      </w:r>
-      <w:bookmarkStart w:id="0" w:name="_GoBack"/>
-      <w:bookmarkEnd w:id="0"/>
-      <w:r>
-        <w:t>it être réservé à certains membres du CIC-IT.</w:t>
+        <w:t>Pour la partie intranet : l’accès doit être réservé à certains membres du CIC-IT.</w:t>
       </w:r>
     </w:p>
     <w:p>
@@ -987,7 +979,6 @@
         <w:jc w:val="both"/>
       </w:pPr>
       <w:r>
-        <w:lastRenderedPageBreak/>
         <w:t>Le webmaster</w:t>
       </w:r>
       <w:r>
@@ -1118,10 +1109,7 @@
     </w:p>
     <w:p>
       <w:r>
-        <w:t>=&gt; 3 critères principaux : homogénéiser, alléger et faciliter le rendu graphique (et donc le codage)</w:t>
-      </w:r>
-      <w:r>
-        <w:t>.</w:t>
+        <w:t>=&gt; 3 critères principaux : homogénéiser, alléger et faciliter le rendu graphique (et donc le codage).</w:t>
       </w:r>
     </w:p>
     <w:p>
@@ -1148,19 +1136,8 @@
         <w:rPr>
           <w:b/>
         </w:rPr>
-        <w:t xml:space="preserve">- </w:t>
-      </w:r>
-      <w:r>
-        <w:rPr>
-          <w:b/>
-        </w:rPr>
-        <w:t>C</w:t>
-      </w:r>
-      <w:r>
-        <w:rPr>
-          <w:b/>
-        </w:rPr>
-        <w:t>harte graphique :</w:t>
+        <w:lastRenderedPageBreak/>
+        <w:t>- Charte graphique :</w:t>
       </w:r>
     </w:p>
     <w:p>
@@ -1170,6 +1147,24 @@
     </w:p>
     <w:p>
       <w:r>
+        <w:t xml:space="preserve">Le choix des polices </w:t>
+      </w:r>
+      <w:proofErr w:type="spellStart"/>
+      <w:r>
+        <w:t>àa</w:t>
+      </w:r>
+      <w:proofErr w:type="spellEnd"/>
+      <w:r>
+        <w:t xml:space="preserve"> été fait par Marlène le 18 Janvier 2018 :</w:t>
+      </w:r>
+    </w:p>
+    <w:p>
+      <w:r>
+        <w:t>La police choisit est le « Century Gothic Normal », elle est validé Marlène après un test sur le site.</w:t>
+      </w:r>
+    </w:p>
+    <w:p>
+      <w:r>
         <w:t>                - 3 tailles max de cette police utilisée</w:t>
       </w:r>
       <w:r>
@@ -1186,6 +1181,39 @@
       </w:r>
     </w:p>
     <w:p>
+      <w:r>
+        <w:t xml:space="preserve">Les taille choisit sont : 18 et gras </w:t>
+      </w:r>
+      <w:proofErr w:type="gramStart"/>
+      <w:r>
+        <w:t>( ou</w:t>
+      </w:r>
+      <w:proofErr w:type="gramEnd"/>
+      <w:r>
+        <w:t xml:space="preserve"> &lt;H1&gt;&lt;</w:t>
+      </w:r>
+      <w:proofErr w:type="spellStart"/>
+      <w:r>
+        <w:t>strong</w:t>
+      </w:r>
+      <w:proofErr w:type="spellEnd"/>
+      <w:r>
+        <w:t>&gt; )pour le titre*,</w:t>
+      </w:r>
+    </w:p>
+    <w:p>
+      <w:r>
+        <w:t>14 pour le texte du menu (ou &lt;h3&gt;),</w:t>
+      </w:r>
+    </w:p>
+    <w:p>
+      <w:r>
+        <w:t>12 pour le texte (ou &lt;h6&gt;).</w:t>
+      </w:r>
+    </w:p>
+    <w:p/>
+    <w:p/>
+    <w:p>
       <w:pPr>
         <w:rPr>
           <w:b/>
@@ -1212,10 +1240,34 @@
       <w:r>
         <w:t>                - le bandeau de menu doit faire toute la largeur de la page</w:t>
       </w:r>
-    </w:p>
-    <w:p>
-      <w:r>
-        <w:t xml:space="preserve">                - mettre toujours les logos CHU INSERM Université de Bordeaux </w:t>
+      <w:r>
+        <w:t xml:space="preserve"> </w:t>
+      </w:r>
+      <w:r>
+        <w:t xml:space="preserve"> compromis avec la taille de la police).</w:t>
+      </w:r>
+    </w:p>
+    <w:p>
+      <w:r>
+        <w:t>                - mettre toujours les logos CHU</w:t>
+      </w:r>
+      <w:r>
+        <w:t>,</w:t>
+      </w:r>
+      <w:r>
+        <w:t xml:space="preserve"> INSERM</w:t>
+      </w:r>
+      <w:r>
+        <w:t>,</w:t>
+      </w:r>
+      <w:r>
+        <w:t xml:space="preserve"> Université de Bordeaux</w:t>
+      </w:r>
+      <w:r>
+        <w:t>,</w:t>
+      </w:r>
+      <w:r>
+        <w:t xml:space="preserve"> </w:t>
       </w:r>
       <w:proofErr w:type="spellStart"/>
       <w:r>
@@ -1223,7 +1275,16 @@
       </w:r>
       <w:proofErr w:type="spellEnd"/>
       <w:r>
-        <w:t>, en petit, en bas de page, sur une ligne</w:t>
+        <w:rPr>
+          <w:highlight w:val="yellow"/>
+        </w:rPr>
+        <w:t xml:space="preserve">, </w:t>
+      </w:r>
+      <w:r>
+        <w:rPr>
+          <w:highlight w:val="yellow"/>
+        </w:rPr>
+        <w:t>en petit, en bas de page, sur une ligne</w:t>
       </w:r>
     </w:p>
     <w:p>
@@ -1281,20 +1342,11 @@
     </w:p>
     <w:p>
       <w:r>
-        <w:t xml:space="preserve">                - mettre onglet </w:t>
-      </w:r>
-      <w:r>
-        <w:t>« </w:t>
-      </w:r>
-      <w:r>
-        <w:t>actualités</w:t>
-      </w:r>
-      <w:r>
-        <w:t> »</w:t>
-      </w:r>
-      <w:r>
-        <w:t xml:space="preserve"> dans le menu</w:t>
-      </w:r>
+        <w:lastRenderedPageBreak/>
+        <w:t xml:space="preserve">                </w:t>
+      </w:r>
+      <w:bookmarkStart w:id="0" w:name="_GoBack"/>
+      <w:bookmarkEnd w:id="0"/>
     </w:p>
     <w:p>
       <w:r>
@@ -1303,12 +1355,24 @@
     </w:p>
     <w:p>
       <w:r>
-        <w:t>                - le bandeau de titre doit être plus petit</w:t>
-      </w:r>
-    </w:p>
-    <w:p>
-      <w:r>
-        <w:t>                - remettre l'animation centrée, et au-dessous texte à droite et image à gauche</w:t>
+        <w:t xml:space="preserve">                - </w:t>
+      </w:r>
+      <w:r>
+        <w:rPr>
+          <w:highlight w:val="yellow"/>
+        </w:rPr>
+        <w:t>le bandeau de titre doit être plus petit</w:t>
+      </w:r>
+    </w:p>
+    <w:p>
+      <w:r>
+        <w:t xml:space="preserve">                - remettre </w:t>
+      </w:r>
+      <w:r>
+        <w:rPr>
+          <w:highlight w:val="yellow"/>
+        </w:rPr>
+        <w:t>l'animation centrée, et au-dessous texte à droite et image à gauche</w:t>
       </w:r>
     </w:p>
     <w:p>
@@ -1672,195 +1736,187 @@
         <w:rPr>
           <w:b/>
         </w:rPr>
+        <w:t xml:space="preserve">- </w:t>
+      </w:r>
+      <w:r>
+        <w:rPr>
+          <w:b/>
+        </w:rPr>
+        <w:t>La communication non verbale du site :</w:t>
+      </w:r>
+      <w:r>
+        <w:t xml:space="preserve"> logos des « partenaires », photos de la PTIB qui héberge le CIC-IT de Bordeaux.</w:t>
+      </w:r>
+    </w:p>
+    <w:p>
+      <w:pPr>
+        <w:jc w:val="both"/>
+      </w:pPr>
+      <w:r>
+        <w:rPr>
+          <w:b/>
+        </w:rPr>
+        <w:t>-</w:t>
+      </w:r>
+      <w:r>
+        <w:rPr>
+          <w:b/>
+        </w:rPr>
+        <w:t xml:space="preserve"> </w:t>
+      </w:r>
+      <w:r>
+        <w:rPr>
+          <w:b/>
+        </w:rPr>
+        <w:t>Nos coordonnées complètes</w:t>
+      </w:r>
+      <w:r>
+        <w:t xml:space="preserve"> sur la page « </w:t>
+      </w:r>
+      <w:r>
+        <w:rPr>
+          <w:highlight w:val="yellow"/>
+        </w:rPr>
+        <w:t>coordonnées</w:t>
+      </w:r>
+      <w:r>
+        <w:t> ».</w:t>
+      </w:r>
+    </w:p>
+    <w:p>
+      <w:pPr>
+        <w:jc w:val="both"/>
+        <w:rPr>
+          <w:b/>
+        </w:rPr>
+      </w:pPr>
+      <w:r>
+        <w:rPr>
+          <w:b/>
+        </w:rPr>
+        <w:t>-</w:t>
+      </w:r>
+      <w:r>
+        <w:rPr>
+          <w:b/>
+        </w:rPr>
+        <w:t xml:space="preserve"> </w:t>
+      </w:r>
+      <w:r>
+        <w:rPr>
+          <w:b/>
+        </w:rPr>
+        <w:t xml:space="preserve">Nos activités : </w:t>
+      </w:r>
+    </w:p>
+    <w:p>
+      <w:pPr>
+        <w:jc w:val="both"/>
+      </w:pPr>
+      <w:r>
+        <w:t>a)</w:t>
+      </w:r>
+      <w:r>
+        <w:t xml:space="preserve"> </w:t>
+      </w:r>
+      <w:r>
+        <w:t>Expertises techniques sur 8 pages dans la rubrique « activités /expertises » :</w:t>
+      </w:r>
+      <w:r>
+        <w:t xml:space="preserve"> le public visé est « </w:t>
+      </w:r>
+      <w:r>
+        <w:t>les laboratoires académiques et</w:t>
+      </w:r>
+      <w:r>
+        <w:t xml:space="preserve"> les industriel porteur</w:t>
+      </w:r>
+      <w:r>
+        <w:t>s</w:t>
+      </w:r>
+      <w:r>
+        <w:t xml:space="preserve"> d’un projet innovant de matériau implanté</w:t>
+      </w:r>
+      <w:r>
+        <w:t> ».</w:t>
+      </w:r>
+    </w:p>
+    <w:p>
+      <w:pPr>
+        <w:jc w:val="both"/>
+      </w:pPr>
+      <w:r>
+        <w:t xml:space="preserve">b) </w:t>
+      </w:r>
+      <w:r>
+        <w:t>Participation à l’enseignement page « </w:t>
+      </w:r>
+      <w:r>
+        <w:rPr>
+          <w:highlight w:val="yellow"/>
+        </w:rPr>
+        <w:t>master -</w:t>
+      </w:r>
+      <w:proofErr w:type="spellStart"/>
+      <w:r>
+        <w:rPr>
+          <w:highlight w:val="yellow"/>
+        </w:rPr>
+        <w:t>BiD</w:t>
+      </w:r>
+      <w:r>
+        <w:rPr>
+          <w:highlight w:val="yellow"/>
+        </w:rPr>
+        <w:t>im</w:t>
+      </w:r>
+      <w:proofErr w:type="spellEnd"/>
+      <w:r>
+        <w:t>» :</w:t>
+      </w:r>
+      <w:r>
+        <w:t xml:space="preserve"> le public visé est </w:t>
+      </w:r>
+      <w:r>
+        <w:t xml:space="preserve"> </w:t>
+      </w:r>
+      <w:r>
+        <w:t>« </w:t>
+      </w:r>
+      <w:r>
+        <w:t xml:space="preserve">les </w:t>
+      </w:r>
+      <w:r>
+        <w:t>étudiants</w:t>
+      </w:r>
+      <w:r>
+        <w:t>.</w:t>
+      </w:r>
+      <w:r>
+        <w:t> »</w:t>
+      </w:r>
+    </w:p>
+    <w:p>
+      <w:pPr>
+        <w:jc w:val="both"/>
+      </w:pPr>
+      <w:proofErr w:type="gramStart"/>
+      <w:r>
         <w:lastRenderedPageBreak/>
-        <w:t xml:space="preserve">- </w:t>
-      </w:r>
-      <w:r>
-        <w:rPr>
-          <w:b/>
-        </w:rPr>
-        <w:t>La communication non verbale du site :</w:t>
-      </w:r>
-      <w:r>
-        <w:t xml:space="preserve"> logos des « partenaires », photos de la PTIB qui héberge le CIC-IT de Bordeaux.</w:t>
-      </w:r>
-    </w:p>
-    <w:p>
-      <w:pPr>
-        <w:jc w:val="both"/>
-      </w:pPr>
-      <w:r>
-        <w:rPr>
-          <w:b/>
-        </w:rPr>
-        <w:t>-</w:t>
-      </w:r>
-      <w:r>
-        <w:rPr>
-          <w:b/>
-        </w:rPr>
-        <w:t xml:space="preserve"> </w:t>
-      </w:r>
-      <w:r>
-        <w:rPr>
-          <w:b/>
-        </w:rPr>
-        <w:t>Nos coordonnées complètes</w:t>
-      </w:r>
-      <w:r>
-        <w:t xml:space="preserve"> sur la page « </w:t>
-      </w:r>
-      <w:r>
-        <w:rPr>
-          <w:highlight w:val="yellow"/>
-        </w:rPr>
-        <w:t>coordonnées</w:t>
-      </w:r>
-      <w:r>
-        <w:t> ».</w:t>
-      </w:r>
-    </w:p>
-    <w:p>
-      <w:pPr>
-        <w:jc w:val="both"/>
-        <w:rPr>
-          <w:b/>
-        </w:rPr>
-      </w:pPr>
-      <w:r>
-        <w:rPr>
-          <w:b/>
-        </w:rPr>
-        <w:t>-</w:t>
-      </w:r>
-      <w:r>
-        <w:rPr>
-          <w:b/>
-        </w:rPr>
-        <w:t xml:space="preserve"> </w:t>
-      </w:r>
-      <w:r>
-        <w:rPr>
-          <w:b/>
-        </w:rPr>
-        <w:t xml:space="preserve">Nos activités : </w:t>
-      </w:r>
-    </w:p>
-    <w:p>
-      <w:pPr>
-        <w:jc w:val="both"/>
-      </w:pPr>
-      <w:r>
-        <w:t>a)</w:t>
-      </w:r>
-      <w:r>
-        <w:t xml:space="preserve"> </w:t>
-      </w:r>
-      <w:r>
-        <w:t>Expertises techniques sur 8 pages dans la rubrique « activités /expertises » :</w:t>
-      </w:r>
-      <w:r>
-        <w:t xml:space="preserve"> le public visé est « </w:t>
-      </w:r>
-      <w:r>
-        <w:t>les laboratoires académiques et</w:t>
-      </w:r>
-      <w:r>
-        <w:t xml:space="preserve"> les industriel porteur</w:t>
-      </w:r>
-      <w:r>
-        <w:t>s</w:t>
-      </w:r>
-      <w:r>
-        <w:t xml:space="preserve"> d’un projet innovant de matériau implanté</w:t>
-      </w:r>
-      <w:r>
-        <w:t> ».</w:t>
-      </w:r>
-    </w:p>
-    <w:p>
-      <w:pPr>
-        <w:jc w:val="both"/>
-      </w:pPr>
-      <w:r>
-        <w:t xml:space="preserve">b) </w:t>
-      </w:r>
-      <w:r>
-        <w:t>Participation à l’enseignement page « </w:t>
-      </w:r>
-      <w:r>
-        <w:rPr>
-          <w:highlight w:val="yellow"/>
-        </w:rPr>
-        <w:t>master -</w:t>
-      </w:r>
-      <w:proofErr w:type="spellStart"/>
-      <w:proofErr w:type="gramStart"/>
-      <w:r>
-        <w:rPr>
-          <w:highlight w:val="yellow"/>
-        </w:rPr>
-        <w:t>BiD</w:t>
-      </w:r>
-      <w:r>
-        <w:rPr>
-          <w:highlight w:val="yellow"/>
-        </w:rPr>
-        <w:t>im</w:t>
-      </w:r>
-      <w:proofErr w:type="spellEnd"/>
-      <w:r>
-        <w:t>»</w:t>
+        <w:t>c</w:t>
       </w:r>
       <w:proofErr w:type="gramEnd"/>
       <w:r>
-        <w:t> :</w:t>
-      </w:r>
-      <w:r>
-        <w:t xml:space="preserve"> le public visé est </w:t>
-      </w:r>
-      <w:r>
-        <w:t xml:space="preserve"> </w:t>
-      </w:r>
-      <w:r>
-        <w:t>« </w:t>
-      </w:r>
-      <w:r>
-        <w:t xml:space="preserve">les </w:t>
-      </w:r>
-      <w:r>
-        <w:t>étudiants</w:t>
-      </w:r>
-      <w:r>
-        <w:t>.</w:t>
-      </w:r>
-      <w:r>
-        <w:t> »</w:t>
-      </w:r>
-    </w:p>
-    <w:p>
-      <w:pPr>
-        <w:jc w:val="both"/>
-      </w:pPr>
-      <w:r>
-        <w:t>c)</w:t>
+        <w:t>)</w:t>
       </w:r>
       <w:r>
         <w:t xml:space="preserve"> Le CIC-IT souhaite afficher sa volonté </w:t>
       </w:r>
       <w:r>
-        <w:t xml:space="preserve">de manager par la </w:t>
-      </w:r>
-      <w:proofErr w:type="gramStart"/>
-      <w:r>
-        <w:t>qualité </w:t>
-      </w:r>
-      <w:r>
-        <w:t xml:space="preserve"> afin</w:t>
-      </w:r>
-      <w:proofErr w:type="gramEnd"/>
-      <w:r>
-        <w:t xml:space="preserve"> de convaincre </w:t>
+        <w:t>de manager par la qualité </w:t>
+      </w:r>
+      <w:r>
+        <w:t xml:space="preserve"> afin de convaincre </w:t>
       </w:r>
       <w:r>
         <w:t>les</w:t>
@@ -2044,7 +2100,7 @@
       <w:r>
         <w:t xml:space="preserve"> </w:t>
       </w:r>
-      <w:hyperlink r:id="rId7" w:history="1">
+      <w:hyperlink r:id="rId8" w:history="1">
         <w:r>
           <w:rPr>
             <w:rStyle w:val="Lienhypertexte"/>
@@ -2146,7 +2202,6 @@
         <w:t>/</w:t>
       </w:r>
       <w:proofErr w:type="spellStart"/>
-      <w:proofErr w:type="gramStart"/>
       <w:r>
         <w:rPr>
           <w:highlight w:val="yellow"/>
@@ -2158,11 +2213,7 @@
         <w:t xml:space="preserve"> </w:t>
       </w:r>
       <w:r>
-        <w:t xml:space="preserve"> en</w:t>
-      </w:r>
-      <w:proofErr w:type="gramEnd"/>
-      <w:r>
-        <w:t xml:space="preserve"> local </w:t>
+        <w:t xml:space="preserve"> en local </w:t>
       </w:r>
       <w:r>
         <w:t>avec « </w:t>
@@ -2211,7 +2262,6 @@
         <w:jc w:val="both"/>
       </w:pPr>
       <w:r>
-        <w:lastRenderedPageBreak/>
         <w:t>Développement</w:t>
       </w:r>
       <w:r>
@@ -2223,15 +2273,7 @@
       </w:r>
       <w:proofErr w:type="spellEnd"/>
       <w:r>
-        <w:t xml:space="preserve"> » pour </w:t>
-      </w:r>
-      <w:proofErr w:type="gramStart"/>
-      <w:r>
-        <w:t>la connexion sécurisé</w:t>
-      </w:r>
-      <w:proofErr w:type="gramEnd"/>
-      <w:r>
-        <w:t xml:space="preserve"> au serveur distant, </w:t>
+        <w:t xml:space="preserve"> » pour la connexion sécurisé au serveur distant, </w:t>
       </w:r>
       <w:proofErr w:type="spellStart"/>
       <w:r>
@@ -2338,10 +2380,7 @@
         <w:t xml:space="preserve"> </w:t>
       </w:r>
       <w:r>
-        <w:t>(</w:t>
-      </w:r>
-      <w:r>
-        <w:t>ils sont les experts en la matière, ce n’est pas le cas du webmaster)</w:t>
+        <w:t>(ils sont les experts en la matière, ce n’est pas le cas du webmaster)</w:t>
       </w:r>
       <w:r>
         <w:t xml:space="preserve"> et </w:t>
@@ -2464,6 +2503,7 @@
           <w:sz w:val="28"/>
           <w:szCs w:val="28"/>
         </w:rPr>
+        <w:lastRenderedPageBreak/>
         <w:t>I</w:t>
       </w:r>
       <w:r>
@@ -2508,7 +2548,7 @@
       <w:r>
         <w:t xml:space="preserve"> : </w:t>
       </w:r>
-      <w:hyperlink r:id="rId8" w:history="1">
+      <w:hyperlink r:id="rId9" w:history="1">
         <w:r>
           <w:rPr>
             <w:rStyle w:val="Lienhypertexte"/>
@@ -3359,7 +3399,7 @@
       </w:pPr>
     </w:p>
     <w:sectPr>
-      <w:footerReference w:type="default" r:id="rId9"/>
+      <w:footerReference w:type="default" r:id="rId10"/>
       <w:pgSz w:w="11906" w:h="16838"/>
       <w:pgMar w:top="1417" w:right="1417" w:bottom="1417" w:left="1417" w:header="708" w:footer="708" w:gutter="0"/>
       <w:cols w:space="708"/>
@@ -3370,7 +3410,7 @@
 </file>
 
 <file path=word/endnotes.xml><?xml version="1.0" encoding="utf-8"?>
-<w:endnotes xmlns:wpc="http://schemas.microsoft.com/office/word/2010/wordprocessingCanvas" xmlns:cx="http://schemas.microsoft.com/office/drawing/2014/chartex" xmlns:cx1="http://schemas.microsoft.com/office/drawing/2015/9/8/chartex" xmlns:mc="http://schemas.openxmlformats.org/markup-compatibility/2006" xmlns:o="urn:schemas-microsoft-com:office:office" xmlns:r="http://schemas.openxmlformats.org/officeDocument/2006/relationships" xmlns:m="http://schemas.openxmlformats.org/officeDocument/2006/math" xmlns:v="urn:schemas-microsoft-com:vml" xmlns:wp14="http://schemas.microsoft.com/office/word/2010/wordprocessingDrawing" xmlns:wp="http://schemas.openxmlformats.org/drawingml/2006/wordprocessingDrawing" xmlns:w10="urn:schemas-microsoft-com:office:word" xmlns:w="http://schemas.openxmlformats.org/wordprocessingml/2006/main" xmlns:w14="http://schemas.microsoft.com/office/word/2010/wordml" xmlns:w15="http://schemas.microsoft.com/office/word/2012/wordml" xmlns:w16se="http://schemas.microsoft.com/office/word/2015/wordml/symex" xmlns:wpg="http://schemas.microsoft.com/office/word/2010/wordprocessingGroup" xmlns:wpi="http://schemas.microsoft.com/office/word/2010/wordprocessingInk" xmlns:wne="http://schemas.microsoft.com/office/word/2006/wordml" xmlns:wps="http://schemas.microsoft.com/office/word/2010/wordprocessingShape" mc:Ignorable="w14 w15 w16se wp14">
+<w:endnotes xmlns:wpc="http://schemas.microsoft.com/office/word/2010/wordprocessingCanvas" xmlns:mc="http://schemas.openxmlformats.org/markup-compatibility/2006" xmlns:o="urn:schemas-microsoft-com:office:office" xmlns:r="http://schemas.openxmlformats.org/officeDocument/2006/relationships" xmlns:m="http://schemas.openxmlformats.org/officeDocument/2006/math" xmlns:v="urn:schemas-microsoft-com:vml" xmlns:wp14="http://schemas.microsoft.com/office/word/2010/wordprocessingDrawing" xmlns:wp="http://schemas.openxmlformats.org/drawingml/2006/wordprocessingDrawing" xmlns:w10="urn:schemas-microsoft-com:office:word" xmlns:w="http://schemas.openxmlformats.org/wordprocessingml/2006/main" xmlns:w14="http://schemas.microsoft.com/office/word/2010/wordml" xmlns:wpg="http://schemas.microsoft.com/office/word/2010/wordprocessingGroup" xmlns:wpi="http://schemas.microsoft.com/office/word/2010/wordprocessingInk" xmlns:wne="http://schemas.microsoft.com/office/word/2006/wordml" xmlns:wps="http://schemas.microsoft.com/office/word/2010/wordprocessingShape" mc:Ignorable="w14 wp14">
   <w:endnote w:type="separator" w:id="-1">
     <w:p>
       <w:pPr>
@@ -3395,7 +3435,7 @@
 </file>
 
 <file path=word/footer1.xml><?xml version="1.0" encoding="utf-8"?>
-<w:ftr xmlns:wpc="http://schemas.microsoft.com/office/word/2010/wordprocessingCanvas" xmlns:cx="http://schemas.microsoft.com/office/drawing/2014/chartex" xmlns:cx1="http://schemas.microsoft.com/office/drawing/2015/9/8/chartex" xmlns:mc="http://schemas.openxmlformats.org/markup-compatibility/2006" xmlns:o="urn:schemas-microsoft-com:office:office" xmlns:r="http://schemas.openxmlformats.org/officeDocument/2006/relationships" xmlns:m="http://schemas.openxmlformats.org/officeDocument/2006/math" xmlns:v="urn:schemas-microsoft-com:vml" xmlns:wp14="http://schemas.microsoft.com/office/word/2010/wordprocessingDrawing" xmlns:wp="http://schemas.openxmlformats.org/drawingml/2006/wordprocessingDrawing" xmlns:w10="urn:schemas-microsoft-com:office:word" xmlns:w="http://schemas.openxmlformats.org/wordprocessingml/2006/main" xmlns:w14="http://schemas.microsoft.com/office/word/2010/wordml" xmlns:w15="http://schemas.microsoft.com/office/word/2012/wordml" xmlns:w16se="http://schemas.microsoft.com/office/word/2015/wordml/symex" xmlns:wpg="http://schemas.microsoft.com/office/word/2010/wordprocessingGroup" xmlns:wpi="http://schemas.microsoft.com/office/word/2010/wordprocessingInk" xmlns:wne="http://schemas.microsoft.com/office/word/2006/wordml" xmlns:wps="http://schemas.microsoft.com/office/word/2010/wordprocessingShape" mc:Ignorable="w14 w15 w16se wp14">
+<w:ftr xmlns:wpc="http://schemas.microsoft.com/office/word/2010/wordprocessingCanvas" xmlns:mc="http://schemas.openxmlformats.org/markup-compatibility/2006" xmlns:o="urn:schemas-microsoft-com:office:office" xmlns:r="http://schemas.openxmlformats.org/officeDocument/2006/relationships" xmlns:m="http://schemas.openxmlformats.org/officeDocument/2006/math" xmlns:v="urn:schemas-microsoft-com:vml" xmlns:wp14="http://schemas.microsoft.com/office/word/2010/wordprocessingDrawing" xmlns:wp="http://schemas.openxmlformats.org/drawingml/2006/wordprocessingDrawing" xmlns:w10="urn:schemas-microsoft-com:office:word" xmlns:w="http://schemas.openxmlformats.org/wordprocessingml/2006/main" xmlns:w14="http://schemas.microsoft.com/office/word/2010/wordml" xmlns:wpg="http://schemas.microsoft.com/office/word/2010/wordprocessingGroup" xmlns:wpi="http://schemas.microsoft.com/office/word/2010/wordprocessingInk" xmlns:wne="http://schemas.microsoft.com/office/word/2006/wordml" xmlns:wps="http://schemas.microsoft.com/office/word/2010/wordprocessingShape" mc:Ignorable="w14 wp14">
   <w:sdt>
     <w:sdtPr>
       <w:id w:val="1660573739"/>
@@ -3404,6 +3444,7 @@
         <w:docPartUnique/>
       </w:docPartObj>
     </w:sdtPr>
+    <w:sdtEndPr/>
     <w:sdtContent>
       <w:p>
         <w:pPr>
@@ -3423,7 +3464,7 @@
           <w:rPr>
             <w:noProof/>
           </w:rPr>
-          <w:t>6</w:t>
+          <w:t>3</w:t>
         </w:r>
         <w:r>
           <w:fldChar w:fldCharType="end"/>
@@ -3446,7 +3487,7 @@
 </file>
 
 <file path=word/footnotes.xml><?xml version="1.0" encoding="utf-8"?>
-<w:footnotes xmlns:wpc="http://schemas.microsoft.com/office/word/2010/wordprocessingCanvas" xmlns:cx="http://schemas.microsoft.com/office/drawing/2014/chartex" xmlns:cx1="http://schemas.microsoft.com/office/drawing/2015/9/8/chartex" xmlns:mc="http://schemas.openxmlformats.org/markup-compatibility/2006" xmlns:o="urn:schemas-microsoft-com:office:office" xmlns:r="http://schemas.openxmlformats.org/officeDocument/2006/relationships" xmlns:m="http://schemas.openxmlformats.org/officeDocument/2006/math" xmlns:v="urn:schemas-microsoft-com:vml" xmlns:wp14="http://schemas.microsoft.com/office/word/2010/wordprocessingDrawing" xmlns:wp="http://schemas.openxmlformats.org/drawingml/2006/wordprocessingDrawing" xmlns:w10="urn:schemas-microsoft-com:office:word" xmlns:w="http://schemas.openxmlformats.org/wordprocessingml/2006/main" xmlns:w14="http://schemas.microsoft.com/office/word/2010/wordml" xmlns:w15="http://schemas.microsoft.com/office/word/2012/wordml" xmlns:w16se="http://schemas.microsoft.com/office/word/2015/wordml/symex" xmlns:wpg="http://schemas.microsoft.com/office/word/2010/wordprocessingGroup" xmlns:wpi="http://schemas.microsoft.com/office/word/2010/wordprocessingInk" xmlns:wne="http://schemas.microsoft.com/office/word/2006/wordml" xmlns:wps="http://schemas.microsoft.com/office/word/2010/wordprocessingShape" mc:Ignorable="w14 w15 w16se wp14">
+<w:footnotes xmlns:wpc="http://schemas.microsoft.com/office/word/2010/wordprocessingCanvas" xmlns:mc="http://schemas.openxmlformats.org/markup-compatibility/2006" xmlns:o="urn:schemas-microsoft-com:office:office" xmlns:r="http://schemas.openxmlformats.org/officeDocument/2006/relationships" xmlns:m="http://schemas.openxmlformats.org/officeDocument/2006/math" xmlns:v="urn:schemas-microsoft-com:vml" xmlns:wp14="http://schemas.microsoft.com/office/word/2010/wordprocessingDrawing" xmlns:wp="http://schemas.openxmlformats.org/drawingml/2006/wordprocessingDrawing" xmlns:w10="urn:schemas-microsoft-com:office:word" xmlns:w="http://schemas.openxmlformats.org/wordprocessingml/2006/main" xmlns:w14="http://schemas.microsoft.com/office/word/2010/wordml" xmlns:wpg="http://schemas.microsoft.com/office/word/2010/wordprocessingGroup" xmlns:wpi="http://schemas.microsoft.com/office/word/2010/wordprocessingInk" xmlns:wne="http://schemas.microsoft.com/office/word/2006/wordml" xmlns:wps="http://schemas.microsoft.com/office/word/2010/wordprocessingShape" mc:Ignorable="w14 wp14">
   <w:footnote w:type="separator" w:id="-1">
     <w:p>
       <w:pPr>
@@ -3471,8 +3512,8 @@
 </file>
 
 <file path=word/numbering.xml><?xml version="1.0" encoding="utf-8"?>
-<w:numbering xmlns:wpc="http://schemas.microsoft.com/office/word/2010/wordprocessingCanvas" xmlns:cx="http://schemas.microsoft.com/office/drawing/2014/chartex" xmlns:cx1="http://schemas.microsoft.com/office/drawing/2015/9/8/chartex" xmlns:mc="http://schemas.openxmlformats.org/markup-compatibility/2006" xmlns:o="urn:schemas-microsoft-com:office:office" xmlns:r="http://schemas.openxmlformats.org/officeDocument/2006/relationships" xmlns:m="http://schemas.openxmlformats.org/officeDocument/2006/math" xmlns:v="urn:schemas-microsoft-com:vml" xmlns:wp14="http://schemas.microsoft.com/office/word/2010/wordprocessingDrawing" xmlns:wp="http://schemas.openxmlformats.org/drawingml/2006/wordprocessingDrawing" xmlns:w10="urn:schemas-microsoft-com:office:word" xmlns:w="http://schemas.openxmlformats.org/wordprocessingml/2006/main" xmlns:w14="http://schemas.microsoft.com/office/word/2010/wordml" xmlns:w15="http://schemas.microsoft.com/office/word/2012/wordml" xmlns:w16se="http://schemas.microsoft.com/office/word/2015/wordml/symex" xmlns:wpg="http://schemas.microsoft.com/office/word/2010/wordprocessingGroup" xmlns:wpi="http://schemas.microsoft.com/office/word/2010/wordprocessingInk" xmlns:wne="http://schemas.microsoft.com/office/word/2006/wordml" xmlns:wps="http://schemas.microsoft.com/office/word/2010/wordprocessingShape" mc:Ignorable="w14 w15 w16se wp14">
-  <w:abstractNum w:abstractNumId="0" w15:restartNumberingAfterBreak="0">
+<w:numbering xmlns:wpc="http://schemas.microsoft.com/office/word/2010/wordprocessingCanvas" xmlns:mc="http://schemas.openxmlformats.org/markup-compatibility/2006" xmlns:o="urn:schemas-microsoft-com:office:office" xmlns:r="http://schemas.openxmlformats.org/officeDocument/2006/relationships" xmlns:m="http://schemas.openxmlformats.org/officeDocument/2006/math" xmlns:v="urn:schemas-microsoft-com:vml" xmlns:wp14="http://schemas.microsoft.com/office/word/2010/wordprocessingDrawing" xmlns:wp="http://schemas.openxmlformats.org/drawingml/2006/wordprocessingDrawing" xmlns:w10="urn:schemas-microsoft-com:office:word" xmlns:w="http://schemas.openxmlformats.org/wordprocessingml/2006/main" xmlns:w14="http://schemas.microsoft.com/office/word/2010/wordml" xmlns:wpg="http://schemas.microsoft.com/office/word/2010/wordprocessingGroup" xmlns:wpi="http://schemas.microsoft.com/office/word/2010/wordprocessingInk" xmlns:wne="http://schemas.microsoft.com/office/word/2006/wordml" xmlns:wps="http://schemas.microsoft.com/office/word/2010/wordprocessingShape" mc:Ignorable="w14 wp14">
+  <w:abstractNum w:abstractNumId="0">
     <w:nsid w:val="10D5001D"/>
     <w:multiLevelType w:val="hybridMultilevel"/>
     <w:tmpl w:val="F6722B4C"/>
@@ -3562,7 +3603,7 @@
       </w:pPr>
     </w:lvl>
   </w:abstractNum>
-  <w:abstractNum w:abstractNumId="1" w15:restartNumberingAfterBreak="0">
+  <w:abstractNum w:abstractNumId="1">
     <w:nsid w:val="22CA4CD9"/>
     <w:multiLevelType w:val="hybridMultilevel"/>
     <w:tmpl w:val="A86E2B7E"/>
@@ -3651,7 +3692,7 @@
       </w:pPr>
     </w:lvl>
   </w:abstractNum>
-  <w:abstractNum w:abstractNumId="2" w15:restartNumberingAfterBreak="0">
+  <w:abstractNum w:abstractNumId="2">
     <w:nsid w:val="248C59B0"/>
     <w:multiLevelType w:val="hybridMultilevel"/>
     <w:tmpl w:val="147AF71E"/>
@@ -3740,7 +3781,7 @@
       </w:pPr>
     </w:lvl>
   </w:abstractNum>
-  <w:abstractNum w:abstractNumId="3" w15:restartNumberingAfterBreak="0">
+  <w:abstractNum w:abstractNumId="3">
     <w:nsid w:val="2CC53367"/>
     <w:multiLevelType w:val="hybridMultilevel"/>
     <w:tmpl w:val="D6E4AB5A"/>
@@ -3853,7 +3894,7 @@
       </w:rPr>
     </w:lvl>
   </w:abstractNum>
-  <w:abstractNum w:abstractNumId="4" w15:restartNumberingAfterBreak="0">
+  <w:abstractNum w:abstractNumId="4">
     <w:nsid w:val="38A0110E"/>
     <w:multiLevelType w:val="hybridMultilevel"/>
     <w:tmpl w:val="F0B27ED6"/>
@@ -3966,7 +4007,7 @@
       </w:rPr>
     </w:lvl>
   </w:abstractNum>
-  <w:abstractNum w:abstractNumId="5" w15:restartNumberingAfterBreak="0">
+  <w:abstractNum w:abstractNumId="5">
     <w:nsid w:val="49D93E0A"/>
     <w:multiLevelType w:val="hybridMultilevel"/>
     <w:tmpl w:val="C6EE3224"/>
@@ -4055,7 +4096,7 @@
       </w:pPr>
     </w:lvl>
   </w:abstractNum>
-  <w:abstractNum w:abstractNumId="6" w15:restartNumberingAfterBreak="0">
+  <w:abstractNum w:abstractNumId="6">
     <w:nsid w:val="71076F12"/>
     <w:multiLevelType w:val="hybridMultilevel"/>
     <w:tmpl w:val="1478B4E8"/>
@@ -4144,7 +4185,7 @@
       </w:pPr>
     </w:lvl>
   </w:abstractNum>
-  <w:abstractNum w:abstractNumId="7" w15:restartNumberingAfterBreak="0">
+  <w:abstractNum w:abstractNumId="7">
     <w:nsid w:val="71C026DA"/>
     <w:multiLevelType w:val="hybridMultilevel"/>
     <w:tmpl w:val="D268743E"/>
@@ -4262,7 +4303,7 @@
 </file>
 
 <file path=word/styles.xml><?xml version="1.0" encoding="utf-8"?>
-<w:styles xmlns:mc="http://schemas.openxmlformats.org/markup-compatibility/2006" xmlns:r="http://schemas.openxmlformats.org/officeDocument/2006/relationships" xmlns:w="http://schemas.openxmlformats.org/wordprocessingml/2006/main" xmlns:w14="http://schemas.microsoft.com/office/word/2010/wordml" xmlns:w15="http://schemas.microsoft.com/office/word/2012/wordml" xmlns:w16se="http://schemas.microsoft.com/office/word/2015/wordml/symex" mc:Ignorable="w14 w15 w16se">
+<w:styles xmlns:mc="http://schemas.openxmlformats.org/markup-compatibility/2006" xmlns:r="http://schemas.openxmlformats.org/officeDocument/2006/relationships" xmlns:w="http://schemas.openxmlformats.org/wordprocessingml/2006/main" xmlns:w14="http://schemas.microsoft.com/office/word/2010/wordml" mc:Ignorable="w14">
   <w:docDefaults>
     <w:rPrDefault>
       <w:rPr>
@@ -4278,378 +4319,419 @@
       </w:pPr>
     </w:pPrDefault>
   </w:docDefaults>
-  <w:latentStyles w:defLockedState="0" w:defUIPriority="99" w:defSemiHidden="0" w:defUnhideWhenUsed="0" w:defQFormat="0" w:count="371">
-    <w:lsdException w:name="Normal" w:uiPriority="0" w:qFormat="1"/>
-    <w:lsdException w:name="heading 1" w:uiPriority="9" w:qFormat="1"/>
-    <w:lsdException w:name="heading 2" w:semiHidden="1" w:uiPriority="9" w:unhideWhenUsed="1" w:qFormat="1"/>
-    <w:lsdException w:name="heading 3" w:semiHidden="1" w:uiPriority="9" w:unhideWhenUsed="1" w:qFormat="1"/>
-    <w:lsdException w:name="heading 4" w:semiHidden="1" w:uiPriority="9" w:unhideWhenUsed="1" w:qFormat="1"/>
-    <w:lsdException w:name="heading 5" w:semiHidden="1" w:uiPriority="9" w:unhideWhenUsed="1" w:qFormat="1"/>
-    <w:lsdException w:name="heading 6" w:semiHidden="1" w:uiPriority="9" w:unhideWhenUsed="1" w:qFormat="1"/>
-    <w:lsdException w:name="heading 7" w:semiHidden="1" w:uiPriority="9" w:unhideWhenUsed="1" w:qFormat="1"/>
-    <w:lsdException w:name="heading 8" w:semiHidden="1" w:uiPriority="9" w:unhideWhenUsed="1" w:qFormat="1"/>
-    <w:lsdException w:name="heading 9" w:semiHidden="1" w:uiPriority="9" w:unhideWhenUsed="1" w:qFormat="1"/>
-    <w:lsdException w:name="index 1" w:semiHidden="1" w:unhideWhenUsed="1"/>
-    <w:lsdException w:name="index 2" w:semiHidden="1" w:unhideWhenUsed="1"/>
-    <w:lsdException w:name="index 3" w:semiHidden="1" w:unhideWhenUsed="1"/>
-    <w:lsdException w:name="index 4" w:semiHidden="1" w:unhideWhenUsed="1"/>
-    <w:lsdException w:name="index 5" w:semiHidden="1" w:unhideWhenUsed="1"/>
-    <w:lsdException w:name="index 6" w:semiHidden="1" w:unhideWhenUsed="1"/>
-    <w:lsdException w:name="index 7" w:semiHidden="1" w:unhideWhenUsed="1"/>
-    <w:lsdException w:name="index 8" w:semiHidden="1" w:unhideWhenUsed="1"/>
-    <w:lsdException w:name="index 9" w:semiHidden="1" w:unhideWhenUsed="1"/>
-    <w:lsdException w:name="toc 1" w:semiHidden="1" w:uiPriority="39" w:unhideWhenUsed="1"/>
-    <w:lsdException w:name="toc 2" w:semiHidden="1" w:uiPriority="39" w:unhideWhenUsed="1"/>
-    <w:lsdException w:name="toc 3" w:semiHidden="1" w:uiPriority="39" w:unhideWhenUsed="1"/>
-    <w:lsdException w:name="toc 4" w:semiHidden="1" w:uiPriority="39" w:unhideWhenUsed="1"/>
-    <w:lsdException w:name="toc 5" w:semiHidden="1" w:uiPriority="39" w:unhideWhenUsed="1"/>
-    <w:lsdException w:name="toc 6" w:semiHidden="1" w:uiPriority="39" w:unhideWhenUsed="1"/>
-    <w:lsdException w:name="toc 7" w:semiHidden="1" w:uiPriority="39" w:unhideWhenUsed="1"/>
-    <w:lsdException w:name="toc 8" w:semiHidden="1" w:uiPriority="39" w:unhideWhenUsed="1"/>
-    <w:lsdException w:name="toc 9" w:semiHidden="1" w:uiPriority="39" w:unhideWhenUsed="1"/>
-    <w:lsdException w:name="Normal Indent" w:semiHidden="1" w:unhideWhenUsed="1"/>
-    <w:lsdException w:name="footnote text" w:semiHidden="1" w:unhideWhenUsed="1"/>
-    <w:lsdException w:name="annotation text" w:semiHidden="1" w:unhideWhenUsed="1"/>
-    <w:lsdException w:name="header" w:semiHidden="1" w:unhideWhenUsed="1"/>
-    <w:lsdException w:name="footer" w:semiHidden="1" w:unhideWhenUsed="1"/>
-    <w:lsdException w:name="index heading" w:semiHidden="1" w:unhideWhenUsed="1"/>
-    <w:lsdException w:name="caption" w:semiHidden="1" w:uiPriority="35" w:unhideWhenUsed="1" w:qFormat="1"/>
-    <w:lsdException w:name="table of figures" w:semiHidden="1" w:unhideWhenUsed="1"/>
-    <w:lsdException w:name="envelope address" w:semiHidden="1" w:unhideWhenUsed="1"/>
-    <w:lsdException w:name="envelope return" w:semiHidden="1" w:unhideWhenUsed="1"/>
-    <w:lsdException w:name="footnote reference" w:semiHidden="1" w:unhideWhenUsed="1"/>
-    <w:lsdException w:name="annotation reference" w:semiHidden="1" w:unhideWhenUsed="1"/>
-    <w:lsdException w:name="line number" w:semiHidden="1" w:unhideWhenUsed="1"/>
-    <w:lsdException w:name="page number" w:semiHidden="1" w:unhideWhenUsed="1"/>
-    <w:lsdException w:name="endnote reference" w:semiHidden="1" w:unhideWhenUsed="1"/>
-    <w:lsdException w:name="endnote text" w:semiHidden="1" w:unhideWhenUsed="1"/>
-    <w:lsdException w:name="table of authorities" w:semiHidden="1" w:unhideWhenUsed="1"/>
-    <w:lsdException w:name="macro" w:semiHidden="1" w:unhideWhenUsed="1"/>
-    <w:lsdException w:name="toa heading" w:semiHidden="1" w:unhideWhenUsed="1"/>
-    <w:lsdException w:name="List" w:semiHidden="1" w:unhideWhenUsed="1"/>
-    <w:lsdException w:name="List Bullet" w:semiHidden="1" w:unhideWhenUsed="1"/>
-    <w:lsdException w:name="List Number" w:semiHidden="1" w:unhideWhenUsed="1"/>
-    <w:lsdException w:name="List 2" w:semiHidden="1" w:unhideWhenUsed="1"/>
-    <w:lsdException w:name="List 3" w:semiHidden="1" w:unhideWhenUsed="1"/>
-    <w:lsdException w:name="List 4" w:semiHidden="1" w:unhideWhenUsed="1"/>
-    <w:lsdException w:name="List 5" w:semiHidden="1" w:unhideWhenUsed="1"/>
-    <w:lsdException w:name="List Bullet 2" w:semiHidden="1" w:unhideWhenUsed="1"/>
-    <w:lsdException w:name="List Bullet 3" w:semiHidden="1" w:unhideWhenUsed="1"/>
-    <w:lsdException w:name="List Bullet 4" w:semiHidden="1" w:unhideWhenUsed="1"/>
-    <w:lsdException w:name="List Bullet 5" w:semiHidden="1" w:unhideWhenUsed="1"/>
-    <w:lsdException w:name="List Number 2" w:semiHidden="1" w:unhideWhenUsed="1"/>
-    <w:lsdException w:name="List Number 3" w:semiHidden="1" w:unhideWhenUsed="1"/>
-    <w:lsdException w:name="List Number 4" w:semiHidden="1" w:unhideWhenUsed="1"/>
-    <w:lsdException w:name="List Number 5" w:semiHidden="1" w:unhideWhenUsed="1"/>
-    <w:lsdException w:name="Title" w:uiPriority="10" w:qFormat="1"/>
-    <w:lsdException w:name="Closing" w:semiHidden="1" w:unhideWhenUsed="1"/>
-    <w:lsdException w:name="Signature" w:semiHidden="1" w:unhideWhenUsed="1"/>
-    <w:lsdException w:name="Default Paragraph Font" w:semiHidden="1" w:uiPriority="1" w:unhideWhenUsed="1"/>
-    <w:lsdException w:name="Body Text" w:semiHidden="1" w:unhideWhenUsed="1"/>
-    <w:lsdException w:name="Body Text Indent" w:semiHidden="1" w:unhideWhenUsed="1"/>
-    <w:lsdException w:name="List Continue" w:semiHidden="1" w:unhideWhenUsed="1"/>
-    <w:lsdException w:name="List Continue 2" w:semiHidden="1" w:unhideWhenUsed="1"/>
-    <w:lsdException w:name="List Continue 3" w:semiHidden="1" w:unhideWhenUsed="1"/>
-    <w:lsdException w:name="List Continue 4" w:semiHidden="1" w:unhideWhenUsed="1"/>
-    <w:lsdException w:name="List Continue 5" w:semiHidden="1" w:unhideWhenUsed="1"/>
-    <w:lsdException w:name="Message Header" w:semiHidden="1" w:unhideWhenUsed="1"/>
-    <w:lsdException w:name="Subtitle" w:uiPriority="11" w:qFormat="1"/>
-    <w:lsdException w:name="Salutation" w:semiHidden="1" w:unhideWhenUsed="1"/>
-    <w:lsdException w:name="Date" w:semiHidden="1" w:unhideWhenUsed="1"/>
-    <w:lsdException w:name="Body Text First Indent" w:semiHidden="1" w:unhideWhenUsed="1"/>
-    <w:lsdException w:name="Body Text First Indent 2" w:semiHidden="1" w:unhideWhenUsed="1"/>
-    <w:lsdException w:name="Note Heading" w:semiHidden="1" w:unhideWhenUsed="1"/>
-    <w:lsdException w:name="Body Text 2" w:semiHidden="1" w:unhideWhenUsed="1"/>
-    <w:lsdException w:name="Body Text 3" w:semiHidden="1" w:unhideWhenUsed="1"/>
-    <w:lsdException w:name="Body Text Indent 2" w:semiHidden="1" w:unhideWhenUsed="1"/>
-    <w:lsdException w:name="Body Text Indent 3" w:semiHidden="1" w:unhideWhenUsed="1"/>
-    <w:lsdException w:name="Block Text" w:semiHidden="1" w:unhideWhenUsed="1"/>
-    <w:lsdException w:name="Hyperlink" w:semiHidden="1" w:unhideWhenUsed="1"/>
-    <w:lsdException w:name="FollowedHyperlink" w:semiHidden="1" w:unhideWhenUsed="1"/>
-    <w:lsdException w:name="Strong" w:uiPriority="22" w:qFormat="1"/>
-    <w:lsdException w:name="Emphasis" w:uiPriority="20" w:qFormat="1"/>
-    <w:lsdException w:name="Document Map" w:semiHidden="1" w:unhideWhenUsed="1"/>
-    <w:lsdException w:name="Plain Text" w:semiHidden="1" w:unhideWhenUsed="1"/>
-    <w:lsdException w:name="E-mail Signature" w:semiHidden="1" w:unhideWhenUsed="1"/>
-    <w:lsdException w:name="HTML Top of Form" w:semiHidden="1" w:unhideWhenUsed="1"/>
-    <w:lsdException w:name="HTML Bottom of Form" w:semiHidden="1" w:unhideWhenUsed="1"/>
-    <w:lsdException w:name="Normal (Web)" w:semiHidden="1" w:unhideWhenUsed="1"/>
-    <w:lsdException w:name="HTML Acronym" w:semiHidden="1" w:unhideWhenUsed="1"/>
-    <w:lsdException w:name="HTML Address" w:semiHidden="1" w:unhideWhenUsed="1"/>
-    <w:lsdException w:name="HTML Cite" w:semiHidden="1" w:unhideWhenUsed="1"/>
-    <w:lsdException w:name="HTML Code" w:semiHidden="1" w:unhideWhenUsed="1"/>
-    <w:lsdException w:name="HTML Definition" w:semiHidden="1" w:unhideWhenUsed="1"/>
-    <w:lsdException w:name="HTML Keyboard" w:semiHidden="1" w:unhideWhenUsed="1"/>
-    <w:lsdException w:name="HTML Preformatted" w:semiHidden="1" w:unhideWhenUsed="1"/>
-    <w:lsdException w:name="HTML Sample" w:semiHidden="1" w:unhideWhenUsed="1"/>
-    <w:lsdException w:name="HTML Typewriter" w:semiHidden="1" w:unhideWhenUsed="1"/>
-    <w:lsdException w:name="HTML Variable" w:semiHidden="1" w:unhideWhenUsed="1"/>
-    <w:lsdException w:name="Normal Table" w:semiHidden="1" w:unhideWhenUsed="1"/>
-    <w:lsdException w:name="annotation subject" w:semiHidden="1" w:unhideWhenUsed="1"/>
-    <w:lsdException w:name="No List" w:semiHidden="1" w:unhideWhenUsed="1"/>
-    <w:lsdException w:name="Outline List 1" w:semiHidden="1" w:unhideWhenUsed="1"/>
-    <w:lsdException w:name="Outline List 2" w:semiHidden="1" w:unhideWhenUsed="1"/>
-    <w:lsdException w:name="Outline List 3" w:semiHidden="1" w:unhideWhenUsed="1"/>
-    <w:lsdException w:name="Table Simple 1" w:semiHidden="1" w:unhideWhenUsed="1"/>
-    <w:lsdException w:name="Table Simple 2" w:semiHidden="1" w:unhideWhenUsed="1"/>
-    <w:lsdException w:name="Table Simple 3" w:semiHidden="1" w:unhideWhenUsed="1"/>
-    <w:lsdException w:name="Table Classic 1" w:semiHidden="1" w:unhideWhenUsed="1"/>
-    <w:lsdException w:name="Table Classic 2" w:semiHidden="1" w:unhideWhenUsed="1"/>
-    <w:lsdException w:name="Table Classic 3" w:semiHidden="1" w:unhideWhenUsed="1"/>
-    <w:lsdException w:name="Table Classic 4" w:semiHidden="1" w:unhideWhenUsed="1"/>
-    <w:lsdException w:name="Table Colorful 1" w:semiHidden="1" w:unhideWhenUsed="1"/>
-    <w:lsdException w:name="Table Colorful 2" w:semiHidden="1" w:unhideWhenUsed="1"/>
-    <w:lsdException w:name="Table Colorful 3" w:semiHidden="1" w:unhideWhenUsed="1"/>
-    <w:lsdException w:name="Table Columns 1" w:semiHidden="1" w:unhideWhenUsed="1"/>
-    <w:lsdException w:name="Table Columns 2" w:semiHidden="1" w:unhideWhenUsed="1"/>
-    <w:lsdException w:name="Table Columns 3" w:semiHidden="1" w:unhideWhenUsed="1"/>
-    <w:lsdException w:name="Table Columns 4" w:semiHidden="1" w:unhideWhenUsed="1"/>
-    <w:lsdException w:name="Table Columns 5" w:semiHidden="1" w:unhideWhenUsed="1"/>
-    <w:lsdException w:name="Table Grid 1" w:semiHidden="1" w:unhideWhenUsed="1"/>
-    <w:lsdException w:name="Table Grid 2" w:semiHidden="1" w:unhideWhenUsed="1"/>
-    <w:lsdException w:name="Table Grid 3" w:semiHidden="1" w:unhideWhenUsed="1"/>
-    <w:lsdException w:name="Table Grid 4" w:semiHidden="1" w:unhideWhenUsed="1"/>
-    <w:lsdException w:name="Table Grid 5" w:semiHidden="1" w:unhideWhenUsed="1"/>
-    <w:lsdException w:name="Table Grid 6" w:semiHidden="1" w:unhideWhenUsed="1"/>
-    <w:lsdException w:name="Table Grid 7" w:semiHidden="1" w:unhideWhenUsed="1"/>
-    <w:lsdException w:name="Table Grid 8" w:semiHidden="1" w:unhideWhenUsed="1"/>
-    <w:lsdException w:name="Table List 1" w:semiHidden="1" w:unhideWhenUsed="1"/>
-    <w:lsdException w:name="Table List 2" w:semiHidden="1" w:unhideWhenUsed="1"/>
-    <w:lsdException w:name="Table List 3" w:semiHidden="1" w:unhideWhenUsed="1"/>
-    <w:lsdException w:name="Table List 4" w:semiHidden="1" w:unhideWhenUsed="1"/>
-    <w:lsdException w:name="Table List 5" w:semiHidden="1" w:unhideWhenUsed="1"/>
-    <w:lsdException w:name="Table List 6" w:semiHidden="1" w:unhideWhenUsed="1"/>
-    <w:lsdException w:name="Table List 7" w:semiHidden="1" w:unhideWhenUsed="1"/>
-    <w:lsdException w:name="Table List 8" w:semiHidden="1" w:unhideWhenUsed="1"/>
-    <w:lsdException w:name="Table 3D effects 1" w:semiHidden="1" w:unhideWhenUsed="1"/>
-    <w:lsdException w:name="Table 3D effects 2" w:semiHidden="1" w:unhideWhenUsed="1"/>
-    <w:lsdException w:name="Table 3D effects 3" w:semiHidden="1" w:unhideWhenUsed="1"/>
-    <w:lsdException w:name="Table Contemporary" w:semiHidden="1" w:unhideWhenUsed="1"/>
-    <w:lsdException w:name="Table Elegant" w:semiHidden="1" w:unhideWhenUsed="1"/>
-    <w:lsdException w:name="Table Professional" w:semiHidden="1" w:unhideWhenUsed="1"/>
-    <w:lsdException w:name="Table Subtle 1" w:semiHidden="1" w:unhideWhenUsed="1"/>
-    <w:lsdException w:name="Table Subtle 2" w:semiHidden="1" w:unhideWhenUsed="1"/>
-    <w:lsdException w:name="Table Web 1" w:semiHidden="1" w:unhideWhenUsed="1"/>
-    <w:lsdException w:name="Table Web 2" w:semiHidden="1" w:unhideWhenUsed="1"/>
-    <w:lsdException w:name="Table Web 3" w:semiHidden="1" w:unhideWhenUsed="1"/>
-    <w:lsdException w:name="Balloon Text" w:semiHidden="1" w:unhideWhenUsed="1"/>
-    <w:lsdException w:name="Table Grid" w:uiPriority="59"/>
-    <w:lsdException w:name="Table Theme" w:semiHidden="1" w:unhideWhenUsed="1"/>
-    <w:lsdException w:name="Placeholder Text" w:semiHidden="1"/>
-    <w:lsdException w:name="No Spacing" w:uiPriority="1" w:qFormat="1"/>
-    <w:lsdException w:name="Light Shading" w:uiPriority="60"/>
-    <w:lsdException w:name="Light List" w:uiPriority="61"/>
-    <w:lsdException w:name="Light Grid" w:uiPriority="62"/>
-    <w:lsdException w:name="Medium Shading 1" w:uiPriority="63"/>
-    <w:lsdException w:name="Medium Shading 2" w:uiPriority="64"/>
-    <w:lsdException w:name="Medium List 1" w:uiPriority="65"/>
-    <w:lsdException w:name="Medium List 2" w:uiPriority="66"/>
-    <w:lsdException w:name="Medium Grid 1" w:uiPriority="67"/>
-    <w:lsdException w:name="Medium Grid 2" w:uiPriority="68"/>
-    <w:lsdException w:name="Medium Grid 3" w:uiPriority="69"/>
-    <w:lsdException w:name="Dark List" w:uiPriority="70"/>
-    <w:lsdException w:name="Colorful Shading" w:uiPriority="71"/>
-    <w:lsdException w:name="Colorful List" w:uiPriority="72"/>
-    <w:lsdException w:name="Colorful Grid" w:uiPriority="73"/>
-    <w:lsdException w:name="Light Shading Accent 1" w:uiPriority="60"/>
-    <w:lsdException w:name="Light List Accent 1" w:uiPriority="61"/>
-    <w:lsdException w:name="Light Grid Accent 1" w:uiPriority="62"/>
-    <w:lsdException w:name="Medium Shading 1 Accent 1" w:uiPriority="63"/>
-    <w:lsdException w:name="Medium Shading 2 Accent 1" w:uiPriority="64"/>
-    <w:lsdException w:name="Medium List 1 Accent 1" w:uiPriority="65"/>
-    <w:lsdException w:name="Revision" w:semiHidden="1"/>
-    <w:lsdException w:name="List Paragraph" w:uiPriority="34" w:qFormat="1"/>
-    <w:lsdException w:name="Quote" w:uiPriority="29" w:qFormat="1"/>
-    <w:lsdException w:name="Intense Quote" w:uiPriority="30" w:qFormat="1"/>
-    <w:lsdException w:name="Medium List 2 Accent 1" w:uiPriority="66"/>
-    <w:lsdException w:name="Medium Grid 1 Accent 1" w:uiPriority="67"/>
-    <w:lsdException w:name="Medium Grid 2 Accent 1" w:uiPriority="68"/>
-    <w:lsdException w:name="Medium Grid 3 Accent 1" w:uiPriority="69"/>
-    <w:lsdException w:name="Dark List Accent 1" w:uiPriority="70"/>
-    <w:lsdException w:name="Colorful Shading Accent 1" w:uiPriority="71"/>
-    <w:lsdException w:name="Colorful List Accent 1" w:uiPriority="72"/>
-    <w:lsdException w:name="Colorful Grid Accent 1" w:uiPriority="73"/>
-    <w:lsdException w:name="Light Shading Accent 2" w:uiPriority="60"/>
-    <w:lsdException w:name="Light List Accent 2" w:uiPriority="61"/>
-    <w:lsdException w:name="Light Grid Accent 2" w:uiPriority="62"/>
-    <w:lsdException w:name="Medium Shading 1 Accent 2" w:uiPriority="63"/>
-    <w:lsdException w:name="Medium Shading 2 Accent 2" w:uiPriority="64"/>
-    <w:lsdException w:name="Medium List 1 Accent 2" w:uiPriority="65"/>
-    <w:lsdException w:name="Medium List 2 Accent 2" w:uiPriority="66"/>
-    <w:lsdException w:name="Medium Grid 1 Accent 2" w:uiPriority="67"/>
-    <w:lsdException w:name="Medium Grid 2 Accent 2" w:uiPriority="68"/>
-    <w:lsdException w:name="Medium Grid 3 Accent 2" w:uiPriority="69"/>
-    <w:lsdException w:name="Dark List Accent 2" w:uiPriority="70"/>
-    <w:lsdException w:name="Colorful Shading Accent 2" w:uiPriority="71"/>
-    <w:lsdException w:name="Colorful List Accent 2" w:uiPriority="72"/>
-    <w:lsdException w:name="Colorful Grid Accent 2" w:uiPriority="73"/>
-    <w:lsdException w:name="Light Shading Accent 3" w:uiPriority="60"/>
-    <w:lsdException w:name="Light List Accent 3" w:uiPriority="61"/>
-    <w:lsdException w:name="Light Grid Accent 3" w:uiPriority="62"/>
-    <w:lsdException w:name="Medium Shading 1 Accent 3" w:uiPriority="63"/>
-    <w:lsdException w:name="Medium Shading 2 Accent 3" w:uiPriority="64"/>
-    <w:lsdException w:name="Medium List 1 Accent 3" w:uiPriority="65"/>
-    <w:lsdException w:name="Medium List 2 Accent 3" w:uiPriority="66"/>
-    <w:lsdException w:name="Medium Grid 1 Accent 3" w:uiPriority="67"/>
-    <w:lsdException w:name="Medium Grid 2 Accent 3" w:uiPriority="68"/>
-    <w:lsdException w:name="Medium Grid 3 Accent 3" w:uiPriority="69"/>
-    <w:lsdException w:name="Dark List Accent 3" w:uiPriority="70"/>
-    <w:lsdException w:name="Colorful Shading Accent 3" w:uiPriority="71"/>
-    <w:lsdException w:name="Colorful List Accent 3" w:uiPriority="72"/>
-    <w:lsdException w:name="Colorful Grid Accent 3" w:uiPriority="73"/>
-    <w:lsdException w:name="Light Shading Accent 4" w:uiPriority="60"/>
-    <w:lsdException w:name="Light List Accent 4" w:uiPriority="61"/>
-    <w:lsdException w:name="Light Grid Accent 4" w:uiPriority="62"/>
-    <w:lsdException w:name="Medium Shading 1 Accent 4" w:uiPriority="63"/>
-    <w:lsdException w:name="Medium Shading 2 Accent 4" w:uiPriority="64"/>
-    <w:lsdException w:name="Medium List 1 Accent 4" w:uiPriority="65"/>
-    <w:lsdException w:name="Medium List 2 Accent 4" w:uiPriority="66"/>
-    <w:lsdException w:name="Medium Grid 1 Accent 4" w:uiPriority="67"/>
-    <w:lsdException w:name="Medium Grid 2 Accent 4" w:uiPriority="68"/>
-    <w:lsdException w:name="Medium Grid 3 Accent 4" w:uiPriority="69"/>
-    <w:lsdException w:name="Dark List Accent 4" w:uiPriority="70"/>
-    <w:lsdException w:name="Colorful Shading Accent 4" w:uiPriority="71"/>
-    <w:lsdException w:name="Colorful List Accent 4" w:uiPriority="72"/>
-    <w:lsdException w:name="Colorful Grid Accent 4" w:uiPriority="73"/>
-    <w:lsdException w:name="Light Shading Accent 5" w:uiPriority="60"/>
-    <w:lsdException w:name="Light List Accent 5" w:uiPriority="61"/>
-    <w:lsdException w:name="Light Grid Accent 5" w:uiPriority="62"/>
-    <w:lsdException w:name="Medium Shading 1 Accent 5" w:uiPriority="63"/>
-    <w:lsdException w:name="Medium Shading 2 Accent 5" w:uiPriority="64"/>
-    <w:lsdException w:name="Medium List 1 Accent 5" w:uiPriority="65"/>
-    <w:lsdException w:name="Medium List 2 Accent 5" w:uiPriority="66"/>
-    <w:lsdException w:name="Medium Grid 1 Accent 5" w:uiPriority="67"/>
-    <w:lsdException w:name="Medium Grid 2 Accent 5" w:uiPriority="68"/>
-    <w:lsdException w:name="Medium Grid 3 Accent 5" w:uiPriority="69"/>
-    <w:lsdException w:name="Dark List Accent 5" w:uiPriority="70"/>
-    <w:lsdException w:name="Colorful Shading Accent 5" w:uiPriority="71"/>
-    <w:lsdException w:name="Colorful List Accent 5" w:uiPriority="72"/>
-    <w:lsdException w:name="Colorful Grid Accent 5" w:uiPriority="73"/>
-    <w:lsdException w:name="Light Shading Accent 6" w:uiPriority="60"/>
-    <w:lsdException w:name="Light List Accent 6" w:uiPriority="61"/>
-    <w:lsdException w:name="Light Grid Accent 6" w:uiPriority="62"/>
-    <w:lsdException w:name="Medium Shading 1 Accent 6" w:uiPriority="63"/>
-    <w:lsdException w:name="Medium Shading 2 Accent 6" w:uiPriority="64"/>
-    <w:lsdException w:name="Medium List 1 Accent 6" w:uiPriority="65"/>
-    <w:lsdException w:name="Medium List 2 Accent 6" w:uiPriority="66"/>
-    <w:lsdException w:name="Medium Grid 1 Accent 6" w:uiPriority="67"/>
-    <w:lsdException w:name="Medium Grid 2 Accent 6" w:uiPriority="68"/>
-    <w:lsdException w:name="Medium Grid 3 Accent 6" w:uiPriority="69"/>
-    <w:lsdException w:name="Dark List Accent 6" w:uiPriority="70"/>
-    <w:lsdException w:name="Colorful Shading Accent 6" w:uiPriority="71"/>
-    <w:lsdException w:name="Colorful List Accent 6" w:uiPriority="72"/>
-    <w:lsdException w:name="Colorful Grid Accent 6" w:uiPriority="73"/>
-    <w:lsdException w:name="Subtle Emphasis" w:uiPriority="19" w:qFormat="1"/>
-    <w:lsdException w:name="Intense Emphasis" w:uiPriority="21" w:qFormat="1"/>
-    <w:lsdException w:name="Subtle Reference" w:uiPriority="31" w:qFormat="1"/>
-    <w:lsdException w:name="Intense Reference" w:uiPriority="32" w:qFormat="1"/>
-    <w:lsdException w:name="Book Title" w:uiPriority="33" w:qFormat="1"/>
-    <w:lsdException w:name="Bibliography" w:semiHidden="1" w:uiPriority="37" w:unhideWhenUsed="1"/>
-    <w:lsdException w:name="TOC Heading" w:semiHidden="1" w:uiPriority="39" w:unhideWhenUsed="1" w:qFormat="1"/>
-    <w:lsdException w:name="Plain Table 1" w:uiPriority="41"/>
-    <w:lsdException w:name="Plain Table 2" w:uiPriority="42"/>
-    <w:lsdException w:name="Plain Table 3" w:uiPriority="43"/>
-    <w:lsdException w:name="Plain Table 4" w:uiPriority="44"/>
-    <w:lsdException w:name="Plain Table 5" w:uiPriority="45"/>
-    <w:lsdException w:name="Grid Table Light" w:uiPriority="40"/>
-    <w:lsdException w:name="Grid Table 1 Light" w:uiPriority="46"/>
-    <w:lsdException w:name="Grid Table 2" w:uiPriority="47"/>
-    <w:lsdException w:name="Grid Table 3" w:uiPriority="48"/>
-    <w:lsdException w:name="Grid Table 4" w:uiPriority="49"/>
-    <w:lsdException w:name="Grid Table 5 Dark" w:uiPriority="50"/>
-    <w:lsdException w:name="Grid Table 6 Colorful" w:uiPriority="51"/>
-    <w:lsdException w:name="Grid Table 7 Colorful" w:uiPriority="52"/>
-    <w:lsdException w:name="Grid Table 1 Light Accent 1" w:uiPriority="46"/>
-    <w:lsdException w:name="Grid Table 2 Accent 1" w:uiPriority="47"/>
-    <w:lsdException w:name="Grid Table 3 Accent 1" w:uiPriority="48"/>
-    <w:lsdException w:name="Grid Table 4 Accent 1" w:uiPriority="49"/>
-    <w:lsdException w:name="Grid Table 5 Dark Accent 1" w:uiPriority="50"/>
-    <w:lsdException w:name="Grid Table 6 Colorful Accent 1" w:uiPriority="51"/>
-    <w:lsdException w:name="Grid Table 7 Colorful Accent 1" w:uiPriority="52"/>
-    <w:lsdException w:name="Grid Table 1 Light Accent 2" w:uiPriority="46"/>
-    <w:lsdException w:name="Grid Table 2 Accent 2" w:uiPriority="47"/>
-    <w:lsdException w:name="Grid Table 3 Accent 2" w:uiPriority="48"/>
-    <w:lsdException w:name="Grid Table 4 Accent 2" w:uiPriority="49"/>
-    <w:lsdException w:name="Grid Table 5 Dark Accent 2" w:uiPriority="50"/>
-    <w:lsdException w:name="Grid Table 6 Colorful Accent 2" w:uiPriority="51"/>
-    <w:lsdException w:name="Grid Table 7 Colorful Accent 2" w:uiPriority="52"/>
-    <w:lsdException w:name="Grid Table 1 Light Accent 3" w:uiPriority="46"/>
-    <w:lsdException w:name="Grid Table 2 Accent 3" w:uiPriority="47"/>
-    <w:lsdException w:name="Grid Table 3 Accent 3" w:uiPriority="48"/>
-    <w:lsdException w:name="Grid Table 4 Accent 3" w:uiPriority="49"/>
-    <w:lsdException w:name="Grid Table 5 Dark Accent 3" w:uiPriority="50"/>
-    <w:lsdException w:name="Grid Table 6 Colorful Accent 3" w:uiPriority="51"/>
-    <w:lsdException w:name="Grid Table 7 Colorful Accent 3" w:uiPriority="52"/>
-    <w:lsdException w:name="Grid Table 1 Light Accent 4" w:uiPriority="46"/>
-    <w:lsdException w:name="Grid Table 2 Accent 4" w:uiPriority="47"/>
-    <w:lsdException w:name="Grid Table 3 Accent 4" w:uiPriority="48"/>
-    <w:lsdException w:name="Grid Table 4 Accent 4" w:uiPriority="49"/>
-    <w:lsdException w:name="Grid Table 5 Dark Accent 4" w:uiPriority="50"/>
-    <w:lsdException w:name="Grid Table 6 Colorful Accent 4" w:uiPriority="51"/>
-    <w:lsdException w:name="Grid Table 7 Colorful Accent 4" w:uiPriority="52"/>
-    <w:lsdException w:name="Grid Table 1 Light Accent 5" w:uiPriority="46"/>
-    <w:lsdException w:name="Grid Table 2 Accent 5" w:uiPriority="47"/>
-    <w:lsdException w:name="Grid Table 3 Accent 5" w:uiPriority="48"/>
-    <w:lsdException w:name="Grid Table 4 Accent 5" w:uiPriority="49"/>
-    <w:lsdException w:name="Grid Table 5 Dark Accent 5" w:uiPriority="50"/>
-    <w:lsdException w:name="Grid Table 6 Colorful Accent 5" w:uiPriority="51"/>
-    <w:lsdException w:name="Grid Table 7 Colorful Accent 5" w:uiPriority="52"/>
-    <w:lsdException w:name="Grid Table 1 Light Accent 6" w:uiPriority="46"/>
-    <w:lsdException w:name="Grid Table 2 Accent 6" w:uiPriority="47"/>
-    <w:lsdException w:name="Grid Table 3 Accent 6" w:uiPriority="48"/>
-    <w:lsdException w:name="Grid Table 4 Accent 6" w:uiPriority="49"/>
-    <w:lsdException w:name="Grid Table 5 Dark Accent 6" w:uiPriority="50"/>
-    <w:lsdException w:name="Grid Table 6 Colorful Accent 6" w:uiPriority="51"/>
-    <w:lsdException w:name="Grid Table 7 Colorful Accent 6" w:uiPriority="52"/>
-    <w:lsdException w:name="List Table 1 Light" w:uiPriority="46"/>
-    <w:lsdException w:name="List Table 2" w:uiPriority="47"/>
-    <w:lsdException w:name="List Table 3" w:uiPriority="48"/>
-    <w:lsdException w:name="List Table 4" w:uiPriority="49"/>
-    <w:lsdException w:name="List Table 5 Dark" w:uiPriority="50"/>
-    <w:lsdException w:name="List Table 6 Colorful" w:uiPriority="51"/>
-    <w:lsdException w:name="List Table 7 Colorful" w:uiPriority="52"/>
-    <w:lsdException w:name="List Table 1 Light Accent 1" w:uiPriority="46"/>
-    <w:lsdException w:name="List Table 2 Accent 1" w:uiPriority="47"/>
-    <w:lsdException w:name="List Table 3 Accent 1" w:uiPriority="48"/>
-    <w:lsdException w:name="List Table 4 Accent 1" w:uiPriority="49"/>
-    <w:lsdException w:name="List Table 5 Dark Accent 1" w:uiPriority="50"/>
-    <w:lsdException w:name="List Table 6 Colorful Accent 1" w:uiPriority="51"/>
-    <w:lsdException w:name="List Table 7 Colorful Accent 1" w:uiPriority="52"/>
-    <w:lsdException w:name="List Table 1 Light Accent 2" w:uiPriority="46"/>
-    <w:lsdException w:name="List Table 2 Accent 2" w:uiPriority="47"/>
-    <w:lsdException w:name="List Table 3 Accent 2" w:uiPriority="48"/>
-    <w:lsdException w:name="List Table 4 Accent 2" w:uiPriority="49"/>
-    <w:lsdException w:name="List Table 5 Dark Accent 2" w:uiPriority="50"/>
-    <w:lsdException w:name="List Table 6 Colorful Accent 2" w:uiPriority="51"/>
-    <w:lsdException w:name="List Table 7 Colorful Accent 2" w:uiPriority="52"/>
-    <w:lsdException w:name="List Table 1 Light Accent 3" w:uiPriority="46"/>
-    <w:lsdException w:name="List Table 2 Accent 3" w:uiPriority="47"/>
-    <w:lsdException w:name="List Table 3 Accent 3" w:uiPriority="48"/>
-    <w:lsdException w:name="List Table 4 Accent 3" w:uiPriority="49"/>
-    <w:lsdException w:name="List Table 5 Dark Accent 3" w:uiPriority="50"/>
-    <w:lsdException w:name="List Table 6 Colorful Accent 3" w:uiPriority="51"/>
-    <w:lsdException w:name="List Table 7 Colorful Accent 3" w:uiPriority="52"/>
-    <w:lsdException w:name="List Table 1 Light Accent 4" w:uiPriority="46"/>
-    <w:lsdException w:name="List Table 2 Accent 4" w:uiPriority="47"/>
-    <w:lsdException w:name="List Table 3 Accent 4" w:uiPriority="48"/>
-    <w:lsdException w:name="List Table 4 Accent 4" w:uiPriority="49"/>
-    <w:lsdException w:name="List Table 5 Dark Accent 4" w:uiPriority="50"/>
-    <w:lsdException w:name="List Table 6 Colorful Accent 4" w:uiPriority="51"/>
-    <w:lsdException w:name="List Table 7 Colorful Accent 4" w:uiPriority="52"/>
-    <w:lsdException w:name="List Table 1 Light Accent 5" w:uiPriority="46"/>
-    <w:lsdException w:name="List Table 2 Accent 5" w:uiPriority="47"/>
-    <w:lsdException w:name="List Table 3 Accent 5" w:uiPriority="48"/>
-    <w:lsdException w:name="List Table 4 Accent 5" w:uiPriority="49"/>
-    <w:lsdException w:name="List Table 5 Dark Accent 5" w:uiPriority="50"/>
-    <w:lsdException w:name="List Table 6 Colorful Accent 5" w:uiPriority="51"/>
-    <w:lsdException w:name="List Table 7 Colorful Accent 5" w:uiPriority="52"/>
-    <w:lsdException w:name="List Table 1 Light Accent 6" w:uiPriority="46"/>
-    <w:lsdException w:name="List Table 2 Accent 6" w:uiPriority="47"/>
-    <w:lsdException w:name="List Table 3 Accent 6" w:uiPriority="48"/>
-    <w:lsdException w:name="List Table 4 Accent 6" w:uiPriority="49"/>
-    <w:lsdException w:name="List Table 5 Dark Accent 6" w:uiPriority="50"/>
-    <w:lsdException w:name="List Table 6 Colorful Accent 6" w:uiPriority="51"/>
-    <w:lsdException w:name="List Table 7 Colorful Accent 6" w:uiPriority="52"/>
+  <w:latentStyles w:defLockedState="0" w:defUIPriority="99" w:defSemiHidden="1" w:defUnhideWhenUsed="1" w:defQFormat="0" w:count="267">
+    <w:lsdException w:name="Normal" w:semiHidden="0" w:uiPriority="0" w:unhideWhenUsed="0" w:qFormat="1"/>
+    <w:lsdException w:name="heading 1" w:semiHidden="0" w:uiPriority="9" w:unhideWhenUsed="0" w:qFormat="1"/>
+    <w:lsdException w:name="heading 2" w:uiPriority="9" w:qFormat="1"/>
+    <w:lsdException w:name="heading 3" w:uiPriority="9" w:qFormat="1"/>
+    <w:lsdException w:name="heading 4" w:uiPriority="9" w:qFormat="1"/>
+    <w:lsdException w:name="heading 5" w:uiPriority="9" w:qFormat="1"/>
+    <w:lsdException w:name="heading 6" w:uiPriority="9" w:qFormat="1"/>
+    <w:lsdException w:name="heading 7" w:uiPriority="9" w:qFormat="1"/>
+    <w:lsdException w:name="heading 8" w:uiPriority="9" w:qFormat="1"/>
+    <w:lsdException w:name="heading 9" w:uiPriority="9" w:qFormat="1"/>
+    <w:lsdException w:name="toc 1" w:uiPriority="39"/>
+    <w:lsdException w:name="toc 2" w:uiPriority="39"/>
+    <w:lsdException w:name="toc 3" w:uiPriority="39"/>
+    <w:lsdException w:name="toc 4" w:uiPriority="39"/>
+    <w:lsdException w:name="toc 5" w:uiPriority="39"/>
+    <w:lsdException w:name="toc 6" w:uiPriority="39"/>
+    <w:lsdException w:name="toc 7" w:uiPriority="39"/>
+    <w:lsdException w:name="toc 8" w:uiPriority="39"/>
+    <w:lsdException w:name="toc 9" w:uiPriority="39"/>
+    <w:lsdException w:name="caption" w:uiPriority="35" w:qFormat="1"/>
+    <w:lsdException w:name="Title" w:semiHidden="0" w:uiPriority="10" w:unhideWhenUsed="0" w:qFormat="1"/>
+    <w:lsdException w:name="Default Paragraph Font" w:uiPriority="1"/>
+    <w:lsdException w:name="Subtitle" w:semiHidden="0" w:uiPriority="11" w:unhideWhenUsed="0" w:qFormat="1"/>
+    <w:lsdException w:name="Strong" w:semiHidden="0" w:uiPriority="22" w:unhideWhenUsed="0" w:qFormat="1"/>
+    <w:lsdException w:name="Emphasis" w:semiHidden="0" w:uiPriority="20" w:unhideWhenUsed="0" w:qFormat="1"/>
+    <w:lsdException w:name="Table Grid" w:semiHidden="0" w:uiPriority="59" w:unhideWhenUsed="0"/>
+    <w:lsdException w:name="Placeholder Text" w:unhideWhenUsed="0"/>
+    <w:lsdException w:name="No Spacing" w:semiHidden="0" w:uiPriority="1" w:unhideWhenUsed="0" w:qFormat="1"/>
+    <w:lsdException w:name="Light Shading" w:semiHidden="0" w:uiPriority="60" w:unhideWhenUsed="0"/>
+    <w:lsdException w:name="Light List" w:semiHidden="0" w:uiPriority="61" w:unhideWhenUsed="0"/>
+    <w:lsdException w:name="Light Grid" w:semiHidden="0" w:uiPriority="62" w:unhideWhenUsed="0"/>
+    <w:lsdException w:name="Medium Shading 1" w:semiHidden="0" w:uiPriority="63" w:unhideWhenUsed="0"/>
+    <w:lsdException w:name="Medium Shading 2" w:semiHidden="0" w:uiPriority="64" w:unhideWhenUsed="0"/>
+    <w:lsdException w:name="Medium List 1" w:semiHidden="0" w:uiPriority="65" w:unhideWhenUsed="0"/>
+    <w:lsdException w:name="Medium List 2" w:semiHidden="0" w:uiPriority="66" w:unhideWhenUsed="0"/>
+    <w:lsdException w:name="Medium Grid 1" w:semiHidden="0" w:uiPriority="67" w:unhideWhenUsed="0"/>
+    <w:lsdException w:name="Medium Grid 2" w:semiHidden="0" w:uiPriority="68" w:unhideWhenUsed="0"/>
+    <w:lsdException w:name="Medium Grid 3" w:semiHidden="0" w:uiPriority="69" w:unhideWhenUsed="0"/>
+    <w:lsdException w:name="Dark List" w:semiHidden="0" w:uiPriority="70" w:unhideWhenUsed="0"/>
+    <w:lsdException w:name="Colorful Shading" w:semiHidden="0" w:uiPriority="71" w:unhideWhenUsed="0"/>
+    <w:lsdException w:name="Colorful List" w:semiHidden="0" w:uiPriority="72" w:unhideWhenUsed="0"/>
+    <w:lsdException w:name="Colorful Grid" w:semiHidden="0" w:uiPriority="73" w:unhideWhenUsed="0"/>
+    <w:lsdException w:name="Light Shading Accent 1" w:semiHidden="0" w:uiPriority="60" w:unhideWhenUsed="0"/>
+    <w:lsdException w:name="Light List Accent 1" w:semiHidden="0" w:uiPriority="61" w:unhideWhenUsed="0"/>
+    <w:lsdException w:name="Light Grid Accent 1" w:semiHidden="0" w:uiPriority="62" w:unhideWhenUsed="0"/>
+    <w:lsdException w:name="Medium Shading 1 Accent 1" w:semiHidden="0" w:uiPriority="63" w:unhideWhenUsed="0"/>
+    <w:lsdException w:name="Medium Shading 2 Accent 1" w:semiHidden="0" w:uiPriority="64" w:unhideWhenUsed="0"/>
+    <w:lsdException w:name="Medium List 1 Accent 1" w:semiHidden="0" w:uiPriority="65" w:unhideWhenUsed="0"/>
+    <w:lsdException w:name="Revision" w:unhideWhenUsed="0"/>
+    <w:lsdException w:name="List Paragraph" w:semiHidden="0" w:uiPriority="34" w:unhideWhenUsed="0" w:qFormat="1"/>
+    <w:lsdException w:name="Quote" w:semiHidden="0" w:uiPriority="29" w:unhideWhenUsed="0" w:qFormat="1"/>
+    <w:lsdException w:name="Intense Quote" w:semiHidden="0" w:uiPriority="30" w:unhideWhenUsed="0" w:qFormat="1"/>
+    <w:lsdException w:name="Medium List 2 Accent 1" w:semiHidden="0" w:uiPriority="66" w:unhideWhenUsed="0"/>
+    <w:lsdException w:name="Medium Grid 1 Accent 1" w:semiHidden="0" w:uiPriority="67" w:unhideWhenUsed="0"/>
+    <w:lsdException w:name="Medium Grid 2 Accent 1" w:semiHidden="0" w:uiPriority="68" w:unhideWhenUsed="0"/>
+    <w:lsdException w:name="Medium Grid 3 Accent 1" w:semiHidden="0" w:uiPriority="69" w:unhideWhenUsed="0"/>
+    <w:lsdException w:name="Dark List Accent 1" w:semiHidden="0" w:uiPriority="70" w:unhideWhenUsed="0"/>
+    <w:lsdException w:name="Colorful Shading Accent 1" w:semiHidden="0" w:uiPriority="71" w:unhideWhenUsed="0"/>
+    <w:lsdException w:name="Colorful List Accent 1" w:semiHidden="0" w:uiPriority="72" w:unhideWhenUsed="0"/>
+    <w:lsdException w:name="Colorful Grid Accent 1" w:semiHidden="0" w:uiPriority="73" w:unhideWhenUsed="0"/>
+    <w:lsdException w:name="Light Shading Accent 2" w:semiHidden="0" w:uiPriority="60" w:unhideWhenUsed="0"/>
+    <w:lsdException w:name="Light List Accent 2" w:semiHidden="0" w:uiPriority="61" w:unhideWhenUsed="0"/>
+    <w:lsdException w:name="Light Grid Accent 2" w:semiHidden="0" w:uiPriority="62" w:unhideWhenUsed="0"/>
+    <w:lsdException w:name="Medium Shading 1 Accent 2" w:semiHidden="0" w:uiPriority="63" w:unhideWhenUsed="0"/>
+    <w:lsdException w:name="Medium Shading 2 Accent 2" w:semiHidden="0" w:uiPriority="64" w:unhideWhenUsed="0"/>
+    <w:lsdException w:name="Medium List 1 Accent 2" w:semiHidden="0" w:uiPriority="65" w:unhideWhenUsed="0"/>
+    <w:lsdException w:name="Medium List 2 Accent 2" w:semiHidden="0" w:uiPriority="66" w:unhideWhenUsed="0"/>
+    <w:lsdException w:name="Medium Grid 1 Accent 2" w:semiHidden="0" w:uiPriority="67" w:unhideWhenUsed="0"/>
+    <w:lsdException w:name="Medium Grid 2 Accent 2" w:semiHidden="0" w:uiPriority="68" w:unhideWhenUsed="0"/>
+    <w:lsdException w:name="Medium Grid 3 Accent 2" w:semiHidden="0" w:uiPriority="69" w:unhideWhenUsed="0"/>
+    <w:lsdException w:name="Dark List Accent 2" w:semiHidden="0" w:uiPriority="70" w:unhideWhenUsed="0"/>
+    <w:lsdException w:name="Colorful Shading Accent 2" w:semiHidden="0" w:uiPriority="71" w:unhideWhenUsed="0"/>
+    <w:lsdException w:name="Colorful List Accent 2" w:semiHidden="0" w:uiPriority="72" w:unhideWhenUsed="0"/>
+    <w:lsdException w:name="Colorful Grid Accent 2" w:semiHidden="0" w:uiPriority="73" w:unhideWhenUsed="0"/>
+    <w:lsdException w:name="Light Shading Accent 3" w:semiHidden="0" w:uiPriority="60" w:unhideWhenUsed="0"/>
+    <w:lsdException w:name="Light List Accent 3" w:semiHidden="0" w:uiPriority="61" w:unhideWhenUsed="0"/>
+    <w:lsdException w:name="Light Grid Accent 3" w:semiHidden="0" w:uiPriority="62" w:unhideWhenUsed="0"/>
+    <w:lsdException w:name="Medium Shading 1 Accent 3" w:semiHidden="0" w:uiPriority="63" w:unhideWhenUsed="0"/>
+    <w:lsdException w:name="Medium Shading 2 Accent 3" w:semiHidden="0" w:uiPriority="64" w:unhideWhenUsed="0"/>
+    <w:lsdException w:name="Medium List 1 Accent 3" w:semiHidden="0" w:uiPriority="65" w:unhideWhenUsed="0"/>
+    <w:lsdException w:name="Medium List 2 Accent 3" w:semiHidden="0" w:uiPriority="66" w:unhideWhenUsed="0"/>
+    <w:lsdException w:name="Medium Grid 1 Accent 3" w:semiHidden="0" w:uiPriority="67" w:unhideWhenUsed="0"/>
+    <w:lsdException w:name="Medium Grid 2 Accent 3" w:semiHidden="0" w:uiPriority="68" w:unhideWhenUsed="0"/>
+    <w:lsdException w:name="Medium Grid 3 Accent 3" w:semiHidden="0" w:uiPriority="69" w:unhideWhenUsed="0"/>
+    <w:lsdException w:name="Dark List Accent 3" w:semiHidden="0" w:uiPriority="70" w:unhideWhenUsed="0"/>
+    <w:lsdException w:name="Colorful Shading Accent 3" w:semiHidden="0" w:uiPriority="71" w:unhideWhenUsed="0"/>
+    <w:lsdException w:name="Colorful List Accent 3" w:semiHidden="0" w:uiPriority="72" w:unhideWhenUsed="0"/>
+    <w:lsdException w:name="Colorful Grid Accent 3" w:semiHidden="0" w:uiPriority="73" w:unhideWhenUsed="0"/>
+    <w:lsdException w:name="Light Shading Accent 4" w:semiHidden="0" w:uiPriority="60" w:unhideWhenUsed="0"/>
+    <w:lsdException w:name="Light List Accent 4" w:semiHidden="0" w:uiPriority="61" w:unhideWhenUsed="0"/>
+    <w:lsdException w:name="Light Grid Accent 4" w:semiHidden="0" w:uiPriority="62" w:unhideWhenUsed="0"/>
+    <w:lsdException w:name="Medium Shading 1 Accent 4" w:semiHidden="0" w:uiPriority="63" w:unhideWhenUsed="0"/>
+    <w:lsdException w:name="Medium Shading 2 Accent 4" w:semiHidden="0" w:uiPriority="64" w:unhideWhenUsed="0"/>
+    <w:lsdException w:name="Medium List 1 Accent 4" w:semiHidden="0" w:uiPriority="65" w:unhideWhenUsed="0"/>
+    <w:lsdException w:name="Medium List 2 Accent 4" w:semiHidden="0" w:uiPriority="66" w:unhideWhenUsed="0"/>
+    <w:lsdException w:name="Medium Grid 1 Accent 4" w:semiHidden="0" w:uiPriority="67" w:unhideWhenUsed="0"/>
+    <w:lsdException w:name="Medium Grid 2 Accent 4" w:semiHidden="0" w:uiPriority="68" w:unhideWhenUsed="0"/>
+    <w:lsdException w:name="Medium Grid 3 Accent 4" w:semiHidden="0" w:uiPriority="69" w:unhideWhenUsed="0"/>
+    <w:lsdException w:name="Dark List Accent 4" w:semiHidden="0" w:uiPriority="70" w:unhideWhenUsed="0"/>
+    <w:lsdException w:name="Colorful Shading Accent 4" w:semiHidden="0" w:uiPriority="71" w:unhideWhenUsed="0"/>
+    <w:lsdException w:name="Colorful List Accent 4" w:semiHidden="0" w:uiPriority="72" w:unhideWhenUsed="0"/>
+    <w:lsdException w:name="Colorful Grid Accent 4" w:semiHidden="0" w:uiPriority="73" w:unhideWhenUsed="0"/>
+    <w:lsdException w:name="Light Shading Accent 5" w:semiHidden="0" w:uiPriority="60" w:unhideWhenUsed="0"/>
+    <w:lsdException w:name="Light List Accent 5" w:semiHidden="0" w:uiPriority="61" w:unhideWhenUsed="0"/>
+    <w:lsdException w:name="Light Grid Accent 5" w:semiHidden="0" w:uiPriority="62" w:unhideWhenUsed="0"/>
+    <w:lsdException w:name="Medium Shading 1 Accent 5" w:semiHidden="0" w:uiPriority="63" w:unhideWhenUsed="0"/>
+    <w:lsdException w:name="Medium Shading 2 Accent 5" w:semiHidden="0" w:uiPriority="64" w:unhideWhenUsed="0"/>
+    <w:lsdException w:name="Medium List 1 Accent 5" w:semiHidden="0" w:uiPriority="65" w:unhideWhenUsed="0"/>
+    <w:lsdException w:name="Medium List 2 Accent 5" w:semiHidden="0" w:uiPriority="66" w:unhideWhenUsed="0"/>
+    <w:lsdException w:name="Medium Grid 1 Accent 5" w:semiHidden="0" w:uiPriority="67" w:unhideWhenUsed="0"/>
+    <w:lsdException w:name="Medium Grid 2 Accent 5" w:semiHidden="0" w:uiPriority="68" w:unhideWhenUsed="0"/>
+    <w:lsdException w:name="Medium Grid 3 Accent 5" w:semiHidden="0" w:uiPriority="69" w:unhideWhenUsed="0"/>
+    <w:lsdException w:name="Dark List Accent 5" w:semiHidden="0" w:uiPriority="70" w:unhideWhenUsed="0"/>
+    <w:lsdException w:name="Colorful Shading Accent 5" w:semiHidden="0" w:uiPriority="71" w:unhideWhenUsed="0"/>
+    <w:lsdException w:name="Colorful List Accent 5" w:semiHidden="0" w:uiPriority="72" w:unhideWhenUsed="0"/>
+    <w:lsdException w:name="Colorful Grid Accent 5" w:semiHidden="0" w:uiPriority="73" w:unhideWhenUsed="0"/>
+    <w:lsdException w:name="Light Shading Accent 6" w:semiHidden="0" w:uiPriority="60" w:unhideWhenUsed="0"/>
+    <w:lsdException w:name="Light List Accent 6" w:semiHidden="0" w:uiPriority="61" w:unhideWhenUsed="0"/>
+    <w:lsdException w:name="Light Grid Accent 6" w:semiHidden="0" w:uiPriority="62" w:unhideWhenUsed="0"/>
+    <w:lsdException w:name="Medium Shading 1 Accent 6" w:semiHidden="0" w:uiPriority="63" w:unhideWhenUsed="0"/>
+    <w:lsdException w:name="Medium Shading 2 Accent 6" w:semiHidden="0" w:uiPriority="64" w:unhideWhenUsed="0"/>
+    <w:lsdException w:name="Medium List 1 Accent 6" w:semiHidden="0" w:uiPriority="65" w:unhideWhenUsed="0"/>
+    <w:lsdException w:name="Medium List 2 Accent 6" w:semiHidden="0" w:uiPriority="66" w:unhideWhenUsed="0"/>
+    <w:lsdException w:name="Medium Grid 1 Accent 6" w:semiHidden="0" w:uiPriority="67" w:unhideWhenUsed="0"/>
+    <w:lsdException w:name="Medium Grid 2 Accent 6" w:semiHidden="0" w:uiPriority="68" w:unhideWhenUsed="0"/>
+    <w:lsdException w:name="Medium Grid 3 Accent 6" w:semiHidden="0" w:uiPriority="69" w:unhideWhenUsed="0"/>
+    <w:lsdException w:name="Dark List Accent 6" w:semiHidden="0" w:uiPriority="70" w:unhideWhenUsed="0"/>
+    <w:lsdException w:name="Colorful Shading Accent 6" w:semiHidden="0" w:uiPriority="71" w:unhideWhenUsed="0"/>
+    <w:lsdException w:name="Colorful List Accent 6" w:semiHidden="0" w:uiPriority="72" w:unhideWhenUsed="0"/>
+    <w:lsdException w:name="Colorful Grid Accent 6" w:semiHidden="0" w:uiPriority="73" w:unhideWhenUsed="0"/>
+    <w:lsdException w:name="Subtle Emphasis" w:semiHidden="0" w:uiPriority="19" w:unhideWhenUsed="0" w:qFormat="1"/>
+    <w:lsdException w:name="Intense Emphasis" w:semiHidden="0" w:uiPriority="21" w:unhideWhenUsed="0" w:qFormat="1"/>
+    <w:lsdException w:name="Subtle Reference" w:semiHidden="0" w:uiPriority="31" w:unhideWhenUsed="0" w:qFormat="1"/>
+    <w:lsdException w:name="Intense Reference" w:semiHidden="0" w:uiPriority="32" w:unhideWhenUsed="0" w:qFormat="1"/>
+    <w:lsdException w:name="Book Title" w:semiHidden="0" w:uiPriority="33" w:unhideWhenUsed="0" w:qFormat="1"/>
+    <w:lsdException w:name="Bibliography" w:uiPriority="37"/>
+    <w:lsdException w:name="TOC Heading" w:uiPriority="39" w:qFormat="1"/>
+  </w:latentStyles>
+  <w:style w:type="paragraph" w:default="1" w:styleId="Normal">
+    <w:name w:val="Normal"/>
+    <w:qFormat/>
+  </w:style>
+  <w:style w:type="character" w:default="1" w:styleId="Policepardfaut">
+    <w:name w:val="Default Paragraph Font"/>
+    <w:uiPriority w:val="1"/>
+    <w:semiHidden/>
+    <w:unhideWhenUsed/>
+  </w:style>
+  <w:style w:type="table" w:default="1" w:styleId="TableauNormal">
+    <w:name w:val="Normal Table"/>
+    <w:uiPriority w:val="99"/>
+    <w:semiHidden/>
+    <w:unhideWhenUsed/>
+    <w:tblPr>
+      <w:tblInd w:w="0" w:type="dxa"/>
+      <w:tblCellMar>
+        <w:top w:w="0" w:type="dxa"/>
+        <w:left w:w="108" w:type="dxa"/>
+        <w:bottom w:w="0" w:type="dxa"/>
+        <w:right w:w="108" w:type="dxa"/>
+      </w:tblCellMar>
+    </w:tblPr>
+  </w:style>
+  <w:style w:type="numbering" w:default="1" w:styleId="Aucuneliste">
+    <w:name w:val="No List"/>
+    <w:uiPriority w:val="99"/>
+    <w:semiHidden/>
+    <w:unhideWhenUsed/>
+  </w:style>
+  <w:style w:type="character" w:styleId="Lienhypertexte">
+    <w:name w:val="Hyperlink"/>
+    <w:basedOn w:val="Policepardfaut"/>
+    <w:uiPriority w:val="99"/>
+    <w:unhideWhenUsed/>
+    <w:rsid w:val="00344DA2"/>
+    <w:rPr>
+      <w:color w:val="0000FF" w:themeColor="hyperlink"/>
+      <w:u w:val="single"/>
+    </w:rPr>
+  </w:style>
+  <w:style w:type="paragraph" w:styleId="Paragraphedeliste">
+    <w:name w:val="List Paragraph"/>
+    <w:basedOn w:val="Normal"/>
+    <w:uiPriority w:val="34"/>
+    <w:qFormat/>
+    <w:rsid w:val="00694862"/>
+    <w:pPr>
+      <w:ind w:left="720"/>
+      <w:contextualSpacing/>
+    </w:pPr>
+  </w:style>
+  <w:style w:type="table" w:styleId="Grilledutableau">
+    <w:name w:val="Table Grid"/>
+    <w:basedOn w:val="TableauNormal"/>
+    <w:uiPriority w:val="59"/>
+    <w:rsid w:val="007C7344"/>
+    <w:pPr>
+      <w:spacing w:after="0" w:line="240" w:lineRule="auto"/>
+    </w:pPr>
+    <w:tblPr>
+      <w:tblBorders>
+        <w:top w:val="single" w:sz="4" w:space="0" w:color="auto"/>
+        <w:left w:val="single" w:sz="4" w:space="0" w:color="auto"/>
+        <w:bottom w:val="single" w:sz="4" w:space="0" w:color="auto"/>
+        <w:right w:val="single" w:sz="4" w:space="0" w:color="auto"/>
+        <w:insideH w:val="single" w:sz="4" w:space="0" w:color="auto"/>
+        <w:insideV w:val="single" w:sz="4" w:space="0" w:color="auto"/>
+      </w:tblBorders>
+    </w:tblPr>
+  </w:style>
+  <w:style w:type="paragraph" w:styleId="En-tte">
+    <w:name w:val="header"/>
+    <w:basedOn w:val="Normal"/>
+    <w:link w:val="En-tteCar"/>
+    <w:uiPriority w:val="99"/>
+    <w:unhideWhenUsed/>
+    <w:rsid w:val="00D8744E"/>
+    <w:pPr>
+      <w:tabs>
+        <w:tab w:val="center" w:pos="4536"/>
+        <w:tab w:val="right" w:pos="9072"/>
+      </w:tabs>
+      <w:spacing w:after="0" w:line="240" w:lineRule="auto"/>
+    </w:pPr>
+  </w:style>
+  <w:style w:type="character" w:customStyle="1" w:styleId="En-tteCar">
+    <w:name w:val="En-tête Car"/>
+    <w:basedOn w:val="Policepardfaut"/>
+    <w:link w:val="En-tte"/>
+    <w:uiPriority w:val="99"/>
+    <w:rsid w:val="00D8744E"/>
+  </w:style>
+  <w:style w:type="paragraph" w:styleId="Pieddepage">
+    <w:name w:val="footer"/>
+    <w:basedOn w:val="Normal"/>
+    <w:link w:val="PieddepageCar"/>
+    <w:uiPriority w:val="99"/>
+    <w:unhideWhenUsed/>
+    <w:rsid w:val="00D8744E"/>
+    <w:pPr>
+      <w:tabs>
+        <w:tab w:val="center" w:pos="4536"/>
+        <w:tab w:val="right" w:pos="9072"/>
+      </w:tabs>
+      <w:spacing w:after="0" w:line="240" w:lineRule="auto"/>
+    </w:pPr>
+  </w:style>
+  <w:style w:type="character" w:customStyle="1" w:styleId="PieddepageCar">
+    <w:name w:val="Pied de page Car"/>
+    <w:basedOn w:val="Policepardfaut"/>
+    <w:link w:val="Pieddepage"/>
+    <w:uiPriority w:val="99"/>
+    <w:rsid w:val="00D8744E"/>
+  </w:style>
+</w:styles>
+</file>
+
+<file path=word/stylesWithEffects.xml><?xml version="1.0" encoding="utf-8"?>
+<w:styles xmlns:wpc="http://schemas.microsoft.com/office/word/2010/wordprocessingCanvas" xmlns:mc="http://schemas.openxmlformats.org/markup-compatibility/2006" xmlns:o="urn:schemas-microsoft-com:office:office" xmlns:r="http://schemas.openxmlformats.org/officeDocument/2006/relationships" xmlns:m="http://schemas.openxmlformats.org/officeDocument/2006/math" xmlns:v="urn:schemas-microsoft-com:vml" xmlns:wp14="http://schemas.microsoft.com/office/word/2010/wordprocessingDrawing" xmlns:wp="http://schemas.openxmlformats.org/drawingml/2006/wordprocessingDrawing" xmlns:w10="urn:schemas-microsoft-com:office:word" xmlns:w="http://schemas.openxmlformats.org/wordprocessingml/2006/main" xmlns:w14="http://schemas.microsoft.com/office/word/2010/wordml" xmlns:wpg="http://schemas.microsoft.com/office/word/2010/wordprocessingGroup" xmlns:wpi="http://schemas.microsoft.com/office/word/2010/wordprocessingInk" xmlns:wne="http://schemas.microsoft.com/office/word/2006/wordml" xmlns:wps="http://schemas.microsoft.com/office/word/2010/wordprocessingShape" mc:Ignorable="w14 wp14">
+  <w:docDefaults>
+    <w:rPrDefault>
+      <w:rPr>
+        <w:rFonts w:asciiTheme="minorHAnsi" w:eastAsiaTheme="minorHAnsi" w:hAnsiTheme="minorHAnsi" w:cstheme="minorBidi"/>
+        <w:sz w:val="22"/>
+        <w:szCs w:val="22"/>
+        <w:lang w:val="fr-FR" w:eastAsia="en-US" w:bidi="ar-SA"/>
+      </w:rPr>
+    </w:rPrDefault>
+    <w:pPrDefault>
+      <w:pPr>
+        <w:spacing w:after="200" w:line="276" w:lineRule="auto"/>
+      </w:pPr>
+    </w:pPrDefault>
+  </w:docDefaults>
+  <w:latentStyles w:defLockedState="0" w:defUIPriority="99" w:defSemiHidden="1" w:defUnhideWhenUsed="1" w:defQFormat="0" w:count="267">
+    <w:lsdException w:name="Normal" w:semiHidden="0" w:uiPriority="0" w:unhideWhenUsed="0" w:qFormat="1"/>
+    <w:lsdException w:name="heading 1" w:semiHidden="0" w:uiPriority="9" w:unhideWhenUsed="0" w:qFormat="1"/>
+    <w:lsdException w:name="heading 2" w:uiPriority="9" w:qFormat="1"/>
+    <w:lsdException w:name="heading 3" w:uiPriority="9" w:qFormat="1"/>
+    <w:lsdException w:name="heading 4" w:uiPriority="9" w:qFormat="1"/>
+    <w:lsdException w:name="heading 5" w:uiPriority="9" w:qFormat="1"/>
+    <w:lsdException w:name="heading 6" w:uiPriority="9" w:qFormat="1"/>
+    <w:lsdException w:name="heading 7" w:uiPriority="9" w:qFormat="1"/>
+    <w:lsdException w:name="heading 8" w:uiPriority="9" w:qFormat="1"/>
+    <w:lsdException w:name="heading 9" w:uiPriority="9" w:qFormat="1"/>
+    <w:lsdException w:name="toc 1" w:uiPriority="39"/>
+    <w:lsdException w:name="toc 2" w:uiPriority="39"/>
+    <w:lsdException w:name="toc 3" w:uiPriority="39"/>
+    <w:lsdException w:name="toc 4" w:uiPriority="39"/>
+    <w:lsdException w:name="toc 5" w:uiPriority="39"/>
+    <w:lsdException w:name="toc 6" w:uiPriority="39"/>
+    <w:lsdException w:name="toc 7" w:uiPriority="39"/>
+    <w:lsdException w:name="toc 8" w:uiPriority="39"/>
+    <w:lsdException w:name="toc 9" w:uiPriority="39"/>
+    <w:lsdException w:name="caption" w:uiPriority="35" w:qFormat="1"/>
+    <w:lsdException w:name="Title" w:semiHidden="0" w:uiPriority="10" w:unhideWhenUsed="0" w:qFormat="1"/>
+    <w:lsdException w:name="Default Paragraph Font" w:uiPriority="1"/>
+    <w:lsdException w:name="Subtitle" w:semiHidden="0" w:uiPriority="11" w:unhideWhenUsed="0" w:qFormat="1"/>
+    <w:lsdException w:name="Strong" w:semiHidden="0" w:uiPriority="22" w:unhideWhenUsed="0" w:qFormat="1"/>
+    <w:lsdException w:name="Emphasis" w:semiHidden="0" w:uiPriority="20" w:unhideWhenUsed="0" w:qFormat="1"/>
+    <w:lsdException w:name="Table Grid" w:semiHidden="0" w:uiPriority="59" w:unhideWhenUsed="0"/>
+    <w:lsdException w:name="Placeholder Text" w:unhideWhenUsed="0"/>
+    <w:lsdException w:name="No Spacing" w:semiHidden="0" w:uiPriority="1" w:unhideWhenUsed="0" w:qFormat="1"/>
+    <w:lsdException w:name="Light Shading" w:semiHidden="0" w:uiPriority="60" w:unhideWhenUsed="0"/>
+    <w:lsdException w:name="Light List" w:semiHidden="0" w:uiPriority="61" w:unhideWhenUsed="0"/>
+    <w:lsdException w:name="Light Grid" w:semiHidden="0" w:uiPriority="62" w:unhideWhenUsed="0"/>
+    <w:lsdException w:name="Medium Shading 1" w:semiHidden="0" w:uiPriority="63" w:unhideWhenUsed="0"/>
+    <w:lsdException w:name="Medium Shading 2" w:semiHidden="0" w:uiPriority="64" w:unhideWhenUsed="0"/>
+    <w:lsdException w:name="Medium List 1" w:semiHidden="0" w:uiPriority="65" w:unhideWhenUsed="0"/>
+    <w:lsdException w:name="Medium List 2" w:semiHidden="0" w:uiPriority="66" w:unhideWhenUsed="0"/>
+    <w:lsdException w:name="Medium Grid 1" w:semiHidden="0" w:uiPriority="67" w:unhideWhenUsed="0"/>
+    <w:lsdException w:name="Medium Grid 2" w:semiHidden="0" w:uiPriority="68" w:unhideWhenUsed="0"/>
+    <w:lsdException w:name="Medium Grid 3" w:semiHidden="0" w:uiPriority="69" w:unhideWhenUsed="0"/>
+    <w:lsdException w:name="Dark List" w:semiHidden="0" w:uiPriority="70" w:unhideWhenUsed="0"/>
+    <w:lsdException w:name="Colorful Shading" w:semiHidden="0" w:uiPriority="71" w:unhideWhenUsed="0"/>
+    <w:lsdException w:name="Colorful List" w:semiHidden="0" w:uiPriority="72" w:unhideWhenUsed="0"/>
+    <w:lsdException w:name="Colorful Grid" w:semiHidden="0" w:uiPriority="73" w:unhideWhenUsed="0"/>
+    <w:lsdException w:name="Light Shading Accent 1" w:semiHidden="0" w:uiPriority="60" w:unhideWhenUsed="0"/>
+    <w:lsdException w:name="Light List Accent 1" w:semiHidden="0" w:uiPriority="61" w:unhideWhenUsed="0"/>
+    <w:lsdException w:name="Light Grid Accent 1" w:semiHidden="0" w:uiPriority="62" w:unhideWhenUsed="0"/>
+    <w:lsdException w:name="Medium Shading 1 Accent 1" w:semiHidden="0" w:uiPriority="63" w:unhideWhenUsed="0"/>
+    <w:lsdException w:name="Medium Shading 2 Accent 1" w:semiHidden="0" w:uiPriority="64" w:unhideWhenUsed="0"/>
+    <w:lsdException w:name="Medium List 1 Accent 1" w:semiHidden="0" w:uiPriority="65" w:unhideWhenUsed="0"/>
+    <w:lsdException w:name="Revision" w:unhideWhenUsed="0"/>
+    <w:lsdException w:name="List Paragraph" w:semiHidden="0" w:uiPriority="34" w:unhideWhenUsed="0" w:qFormat="1"/>
+    <w:lsdException w:name="Quote" w:semiHidden="0" w:uiPriority="29" w:unhideWhenUsed="0" w:qFormat="1"/>
+    <w:lsdException w:name="Intense Quote" w:semiHidden="0" w:uiPriority="30" w:unhideWhenUsed="0" w:qFormat="1"/>
+    <w:lsdException w:name="Medium List 2 Accent 1" w:semiHidden="0" w:uiPriority="66" w:unhideWhenUsed="0"/>
+    <w:lsdException w:name="Medium Grid 1 Accent 1" w:semiHidden="0" w:uiPriority="67" w:unhideWhenUsed="0"/>
+    <w:lsdException w:name="Medium Grid 2 Accent 1" w:semiHidden="0" w:uiPriority="68" w:unhideWhenUsed="0"/>
+    <w:lsdException w:name="Medium Grid 3 Accent 1" w:semiHidden="0" w:uiPriority="69" w:unhideWhenUsed="0"/>
+    <w:lsdException w:name="Dark List Accent 1" w:semiHidden="0" w:uiPriority="70" w:unhideWhenUsed="0"/>
+    <w:lsdException w:name="Colorful Shading Accent 1" w:semiHidden="0" w:uiPriority="71" w:unhideWhenUsed="0"/>
+    <w:lsdException w:name="Colorful List Accent 1" w:semiHidden="0" w:uiPriority="72" w:unhideWhenUsed="0"/>
+    <w:lsdException w:name="Colorful Grid Accent 1" w:semiHidden="0" w:uiPriority="73" w:unhideWhenUsed="0"/>
+    <w:lsdException w:name="Light Shading Accent 2" w:semiHidden="0" w:uiPriority="60" w:unhideWhenUsed="0"/>
+    <w:lsdException w:name="Light List Accent 2" w:semiHidden="0" w:uiPriority="61" w:unhideWhenUsed="0"/>
+    <w:lsdException w:name="Light Grid Accent 2" w:semiHidden="0" w:uiPriority="62" w:unhideWhenUsed="0"/>
+    <w:lsdException w:name="Medium Shading 1 Accent 2" w:semiHidden="0" w:uiPriority="63" w:unhideWhenUsed="0"/>
+    <w:lsdException w:name="Medium Shading 2 Accent 2" w:semiHidden="0" w:uiPriority="64" w:unhideWhenUsed="0"/>
+    <w:lsdException w:name="Medium List 1 Accent 2" w:semiHidden="0" w:uiPriority="65" w:unhideWhenUsed="0"/>
+    <w:lsdException w:name="Medium List 2 Accent 2" w:semiHidden="0" w:uiPriority="66" w:unhideWhenUsed="0"/>
+    <w:lsdException w:name="Medium Grid 1 Accent 2" w:semiHidden="0" w:uiPriority="67" w:unhideWhenUsed="0"/>
+    <w:lsdException w:name="Medium Grid 2 Accent 2" w:semiHidden="0" w:uiPriority="68" w:unhideWhenUsed="0"/>
+    <w:lsdException w:name="Medium Grid 3 Accent 2" w:semiHidden="0" w:uiPriority="69" w:unhideWhenUsed="0"/>
+    <w:lsdException w:name="Dark List Accent 2" w:semiHidden="0" w:uiPriority="70" w:unhideWhenUsed="0"/>
+    <w:lsdException w:name="Colorful Shading Accent 2" w:semiHidden="0" w:uiPriority="71" w:unhideWhenUsed="0"/>
+    <w:lsdException w:name="Colorful List Accent 2" w:semiHidden="0" w:uiPriority="72" w:unhideWhenUsed="0"/>
+    <w:lsdException w:name="Colorful Grid Accent 2" w:semiHidden="0" w:uiPriority="73" w:unhideWhenUsed="0"/>
+    <w:lsdException w:name="Light Shading Accent 3" w:semiHidden="0" w:uiPriority="60" w:unhideWhenUsed="0"/>
+    <w:lsdException w:name="Light List Accent 3" w:semiHidden="0" w:uiPriority="61" w:unhideWhenUsed="0"/>
+    <w:lsdException w:name="Light Grid Accent 3" w:semiHidden="0" w:uiPriority="62" w:unhideWhenUsed="0"/>
+    <w:lsdException w:name="Medium Shading 1 Accent 3" w:semiHidden="0" w:uiPriority="63" w:unhideWhenUsed="0"/>
+    <w:lsdException w:name="Medium Shading 2 Accent 3" w:semiHidden="0" w:uiPriority="64" w:unhideWhenUsed="0"/>
+    <w:lsdException w:name="Medium List 1 Accent 3" w:semiHidden="0" w:uiPriority="65" w:unhideWhenUsed="0"/>
+    <w:lsdException w:name="Medium List 2 Accent 3" w:semiHidden="0" w:uiPriority="66" w:unhideWhenUsed="0"/>
+    <w:lsdException w:name="Medium Grid 1 Accent 3" w:semiHidden="0" w:uiPriority="67" w:unhideWhenUsed="0"/>
+    <w:lsdException w:name="Medium Grid 2 Accent 3" w:semiHidden="0" w:uiPriority="68" w:unhideWhenUsed="0"/>
+    <w:lsdException w:name="Medium Grid 3 Accent 3" w:semiHidden="0" w:uiPriority="69" w:unhideWhenUsed="0"/>
+    <w:lsdException w:name="Dark List Accent 3" w:semiHidden="0" w:uiPriority="70" w:unhideWhenUsed="0"/>
+    <w:lsdException w:name="Colorful Shading Accent 3" w:semiHidden="0" w:uiPriority="71" w:unhideWhenUsed="0"/>
+    <w:lsdException w:name="Colorful List Accent 3" w:semiHidden="0" w:uiPriority="72" w:unhideWhenUsed="0"/>
+    <w:lsdException w:name="Colorful Grid Accent 3" w:semiHidden="0" w:uiPriority="73" w:unhideWhenUsed="0"/>
+    <w:lsdException w:name="Light Shading Accent 4" w:semiHidden="0" w:uiPriority="60" w:unhideWhenUsed="0"/>
+    <w:lsdException w:name="Light List Accent 4" w:semiHidden="0" w:uiPriority="61" w:unhideWhenUsed="0"/>
+    <w:lsdException w:name="Light Grid Accent 4" w:semiHidden="0" w:uiPriority="62" w:unhideWhenUsed="0"/>
+    <w:lsdException w:name="Medium Shading 1 Accent 4" w:semiHidden="0" w:uiPriority="63" w:unhideWhenUsed="0"/>
+    <w:lsdException w:name="Medium Shading 2 Accent 4" w:semiHidden="0" w:uiPriority="64" w:unhideWhenUsed="0"/>
+    <w:lsdException w:name="Medium List 1 Accent 4" w:semiHidden="0" w:uiPriority="65" w:unhideWhenUsed="0"/>
+    <w:lsdException w:name="Medium List 2 Accent 4" w:semiHidden="0" w:uiPriority="66" w:unhideWhenUsed="0"/>
+    <w:lsdException w:name="Medium Grid 1 Accent 4" w:semiHidden="0" w:uiPriority="67" w:unhideWhenUsed="0"/>
+    <w:lsdException w:name="Medium Grid 2 Accent 4" w:semiHidden="0" w:uiPriority="68" w:unhideWhenUsed="0"/>
+    <w:lsdException w:name="Medium Grid 3 Accent 4" w:semiHidden="0" w:uiPriority="69" w:unhideWhenUsed="0"/>
+    <w:lsdException w:name="Dark List Accent 4" w:semiHidden="0" w:uiPriority="70" w:unhideWhenUsed="0"/>
+    <w:lsdException w:name="Colorful Shading Accent 4" w:semiHidden="0" w:uiPriority="71" w:unhideWhenUsed="0"/>
+    <w:lsdException w:name="Colorful List Accent 4" w:semiHidden="0" w:uiPriority="72" w:unhideWhenUsed="0"/>
+    <w:lsdException w:name="Colorful Grid Accent 4" w:semiHidden="0" w:uiPriority="73" w:unhideWhenUsed="0"/>
+    <w:lsdException w:name="Light Shading Accent 5" w:semiHidden="0" w:uiPriority="60" w:unhideWhenUsed="0"/>
+    <w:lsdException w:name="Light List Accent 5" w:semiHidden="0" w:uiPriority="61" w:unhideWhenUsed="0"/>
+    <w:lsdException w:name="Light Grid Accent 5" w:semiHidden="0" w:uiPriority="62" w:unhideWhenUsed="0"/>
+    <w:lsdException w:name="Medium Shading 1 Accent 5" w:semiHidden="0" w:uiPriority="63" w:unhideWhenUsed="0"/>
+    <w:lsdException w:name="Medium Shading 2 Accent 5" w:semiHidden="0" w:uiPriority="64" w:unhideWhenUsed="0"/>
+    <w:lsdException w:name="Medium List 1 Accent 5" w:semiHidden="0" w:uiPriority="65" w:unhideWhenUsed="0"/>
+    <w:lsdException w:name="Medium List 2 Accent 5" w:semiHidden="0" w:uiPriority="66" w:unhideWhenUsed="0"/>
+    <w:lsdException w:name="Medium Grid 1 Accent 5" w:semiHidden="0" w:uiPriority="67" w:unhideWhenUsed="0"/>
+    <w:lsdException w:name="Medium Grid 2 Accent 5" w:semiHidden="0" w:uiPriority="68" w:unhideWhenUsed="0"/>
+    <w:lsdException w:name="Medium Grid 3 Accent 5" w:semiHidden="0" w:uiPriority="69" w:unhideWhenUsed="0"/>
+    <w:lsdException w:name="Dark List Accent 5" w:semiHidden="0" w:uiPriority="70" w:unhideWhenUsed="0"/>
+    <w:lsdException w:name="Colorful Shading Accent 5" w:semiHidden="0" w:uiPriority="71" w:unhideWhenUsed="0"/>
+    <w:lsdException w:name="Colorful List Accent 5" w:semiHidden="0" w:uiPriority="72" w:unhideWhenUsed="0"/>
+    <w:lsdException w:name="Colorful Grid Accent 5" w:semiHidden="0" w:uiPriority="73" w:unhideWhenUsed="0"/>
+    <w:lsdException w:name="Light Shading Accent 6" w:semiHidden="0" w:uiPriority="60" w:unhideWhenUsed="0"/>
+    <w:lsdException w:name="Light List Accent 6" w:semiHidden="0" w:uiPriority="61" w:unhideWhenUsed="0"/>
+    <w:lsdException w:name="Light Grid Accent 6" w:semiHidden="0" w:uiPriority="62" w:unhideWhenUsed="0"/>
+    <w:lsdException w:name="Medium Shading 1 Accent 6" w:semiHidden="0" w:uiPriority="63" w:unhideWhenUsed="0"/>
+    <w:lsdException w:name="Medium Shading 2 Accent 6" w:semiHidden="0" w:uiPriority="64" w:unhideWhenUsed="0"/>
+    <w:lsdException w:name="Medium List 1 Accent 6" w:semiHidden="0" w:uiPriority="65" w:unhideWhenUsed="0"/>
+    <w:lsdException w:name="Medium List 2 Accent 6" w:semiHidden="0" w:uiPriority="66" w:unhideWhenUsed="0"/>
+    <w:lsdException w:name="Medium Grid 1 Accent 6" w:semiHidden="0" w:uiPriority="67" w:unhideWhenUsed="0"/>
+    <w:lsdException w:name="Medium Grid 2 Accent 6" w:semiHidden="0" w:uiPriority="68" w:unhideWhenUsed="0"/>
+    <w:lsdException w:name="Medium Grid 3 Accent 6" w:semiHidden="0" w:uiPriority="69" w:unhideWhenUsed="0"/>
+    <w:lsdException w:name="Dark List Accent 6" w:semiHidden="0" w:uiPriority="70" w:unhideWhenUsed="0"/>
+    <w:lsdException w:name="Colorful Shading Accent 6" w:semiHidden="0" w:uiPriority="71" w:unhideWhenUsed="0"/>
+    <w:lsdException w:name="Colorful List Accent 6" w:semiHidden="0" w:uiPriority="72" w:unhideWhenUsed="0"/>
+    <w:lsdException w:name="Colorful Grid Accent 6" w:semiHidden="0" w:uiPriority="73" w:unhideWhenUsed="0"/>
+    <w:lsdException w:name="Subtle Emphasis" w:semiHidden="0" w:uiPriority="19" w:unhideWhenUsed="0" w:qFormat="1"/>
+    <w:lsdException w:name="Intense Emphasis" w:semiHidden="0" w:uiPriority="21" w:unhideWhenUsed="0" w:qFormat="1"/>
+    <w:lsdException w:name="Subtle Reference" w:semiHidden="0" w:uiPriority="31" w:unhideWhenUsed="0" w:qFormat="1"/>
+    <w:lsdException w:name="Intense Reference" w:semiHidden="0" w:uiPriority="32" w:unhideWhenUsed="0" w:qFormat="1"/>
+    <w:lsdException w:name="Book Title" w:semiHidden="0" w:uiPriority="33" w:unhideWhenUsed="0" w:qFormat="1"/>
+    <w:lsdException w:name="Bibliography" w:uiPriority="37"/>
+    <w:lsdException w:name="TOC Heading" w:uiPriority="39" w:qFormat="1"/>
   </w:latentStyles>
   <w:style w:type="paragraph" w:default="1" w:styleId="Normal">
     <w:name w:val="Normal"/>

</xml_diff>

<commit_message>
cahier des charges revu par Marlène le 6 Février 2018
</commit_message>
<xml_diff>
--- a/Cahier des charges revu par MD.docx
+++ b/Cahier des charges revu par MD.docx
@@ -1,6 +1,6 @@
 
 <file path=word/document.xml><?xml version="1.0" encoding="utf-8"?>
-<w:document xmlns:wpc="http://schemas.microsoft.com/office/word/2010/wordprocessingCanvas" xmlns:mc="http://schemas.openxmlformats.org/markup-compatibility/2006" xmlns:o="urn:schemas-microsoft-com:office:office" xmlns:r="http://schemas.openxmlformats.org/officeDocument/2006/relationships" xmlns:m="http://schemas.openxmlformats.org/officeDocument/2006/math" xmlns:v="urn:schemas-microsoft-com:vml" xmlns:wp14="http://schemas.microsoft.com/office/word/2010/wordprocessingDrawing" xmlns:wp="http://schemas.openxmlformats.org/drawingml/2006/wordprocessingDrawing" xmlns:w10="urn:schemas-microsoft-com:office:word" xmlns:w="http://schemas.openxmlformats.org/wordprocessingml/2006/main" xmlns:w14="http://schemas.microsoft.com/office/word/2010/wordml" xmlns:wpg="http://schemas.microsoft.com/office/word/2010/wordprocessingGroup" xmlns:wpi="http://schemas.microsoft.com/office/word/2010/wordprocessingInk" xmlns:wne="http://schemas.microsoft.com/office/word/2006/wordml" xmlns:wps="http://schemas.microsoft.com/office/word/2010/wordprocessingShape" mc:Ignorable="w14 wp14">
+<w:document xmlns:wpc="http://schemas.microsoft.com/office/word/2010/wordprocessingCanvas" xmlns:cx="http://schemas.microsoft.com/office/drawing/2014/chartex" xmlns:cx1="http://schemas.microsoft.com/office/drawing/2015/9/8/chartex" xmlns:mc="http://schemas.openxmlformats.org/markup-compatibility/2006" xmlns:o="urn:schemas-microsoft-com:office:office" xmlns:r="http://schemas.openxmlformats.org/officeDocument/2006/relationships" xmlns:m="http://schemas.openxmlformats.org/officeDocument/2006/math" xmlns:v="urn:schemas-microsoft-com:vml" xmlns:wp14="http://schemas.microsoft.com/office/word/2010/wordprocessingDrawing" xmlns:wp="http://schemas.openxmlformats.org/drawingml/2006/wordprocessingDrawing" xmlns:w10="urn:schemas-microsoft-com:office:word" xmlns:w="http://schemas.openxmlformats.org/wordprocessingml/2006/main" xmlns:w14="http://schemas.microsoft.com/office/word/2010/wordml" xmlns:w15="http://schemas.microsoft.com/office/word/2012/wordml" xmlns:w16se="http://schemas.microsoft.com/office/word/2015/wordml/symex" xmlns:wpg="http://schemas.microsoft.com/office/word/2010/wordprocessingGroup" xmlns:wpi="http://schemas.microsoft.com/office/word/2010/wordprocessingInk" xmlns:wne="http://schemas.microsoft.com/office/word/2006/wordml" xmlns:wps="http://schemas.microsoft.com/office/word/2010/wordprocessingShape" mc:Ignorable="w14 w15 w16se wp14">
   <w:body>
     <w:p>
       <w:pPr>
@@ -941,13 +941,8 @@
       <w:pPr>
         <w:jc w:val="both"/>
       </w:pPr>
-      <w:proofErr w:type="gramStart"/>
-      <w:r>
-        <w:t>Toute</w:t>
-      </w:r>
-      <w:proofErr w:type="gramEnd"/>
-      <w:r>
-        <w:t xml:space="preserve"> les </w:t>
+      <w:r>
+        <w:t xml:space="preserve">Toute les </w:t>
       </w:r>
       <w:r>
         <w:t>pages (hors intranet) sont suiv</w:t>
@@ -1149,185 +1144,2142 @@
     </w:p>
     <w:p>
       <w:r>
-        <w:t xml:space="preserve">                - réduire et bloquer le format des pages (largeur), </w:t>
+        <w:t>                - réduire et bloquer le format des pages (largeur), penser aux écrans 4/3 pour le choisir.</w:t>
+      </w:r>
+    </w:p>
+    <w:p>
+      <w:r>
+        <w:t>                - ôter fond bleu, garder un fond blanc partout</w:t>
+      </w:r>
+    </w:p>
+    <w:p>
+      <w:r>
+        <w:t>                - le bandeau de menu doit faire toute la largeur de la page</w:t>
+      </w:r>
+      <w:r>
+        <w:t xml:space="preserve"> </w:t>
+      </w:r>
+      <w:r>
+        <w:t xml:space="preserve"> </w:t>
+      </w:r>
+      <w:r>
+        <w:t>(</w:t>
+      </w:r>
+      <w:r>
+        <w:t>compromis avec la taille de la police).</w:t>
+      </w:r>
+    </w:p>
+    <w:p>
+      <w:r>
+        <w:t>                - mettre toujours les logos CHU</w:t>
+      </w:r>
+      <w:r>
+        <w:t>,</w:t>
+      </w:r>
+      <w:r>
+        <w:t xml:space="preserve"> INSERM</w:t>
+      </w:r>
+      <w:r>
+        <w:t>,</w:t>
+      </w:r>
+      <w:r>
+        <w:t xml:space="preserve"> Université de Bordeaux</w:t>
+      </w:r>
+      <w:r>
+        <w:t>,</w:t>
+      </w:r>
+      <w:r>
+        <w:t xml:space="preserve"> </w:t>
+      </w:r>
+      <w:proofErr w:type="spellStart"/>
+      <w:r>
+        <w:t>Bergonié</w:t>
+      </w:r>
+      <w:proofErr w:type="spellEnd"/>
+      <w:r>
+        <w:rPr>
+          <w:highlight w:val="yellow"/>
+        </w:rPr>
+        <w:t xml:space="preserve">, </w:t>
+      </w:r>
+      <w:r>
+        <w:rPr>
+          <w:highlight w:val="yellow"/>
+        </w:rPr>
+        <w:t>en petit, en bas de page, sur une ligne</w:t>
+      </w:r>
+      <w:r>
+        <w:t xml:space="preserve"> mais de taille proportionnelle les uns par rapport aux autres (grossir INSERM et Université de Bordeaux)</w:t>
+      </w:r>
+    </w:p>
+    <w:p>
+      <w:pPr>
+        <w:pStyle w:val="Paragraphedeliste"/>
+        <w:numPr>
+          <w:ilvl w:val="0"/>
+          <w:numId w:val="10"/>
+        </w:numPr>
+      </w:pPr>
+      <w:r>
+        <w:t>Enlever les titres identiques au menu du bandeau</w:t>
+      </w:r>
+    </w:p>
+    <w:p>
+      <w:pPr>
+        <w:pStyle w:val="Paragraphedeliste"/>
+        <w:numPr>
+          <w:ilvl w:val="0"/>
+          <w:numId w:val="10"/>
+        </w:numPr>
+      </w:pPr>
+      <w:r>
+        <w:t>Mettre la même police sur toutes les pages (idem que la page d’accueil)</w:t>
+      </w:r>
+    </w:p>
+    <w:p>
+      <w:r>
+        <w:t>                - ajouter l'onglet "Actualités" avant "Contact"</w:t>
+      </w:r>
+    </w:p>
+    <w:p>
+      <w:r>
+        <w:t>                - ôter image DM en transparence</w:t>
+      </w:r>
+    </w:p>
+    <w:p>
+      <w:r>
+        <w:t>                - maximum 3 présentations de page différentes : ex. page texte et ex. page activités</w:t>
+      </w:r>
+    </w:p>
+    <w:p>
+      <w:r>
+        <w:t>                - organiser les pages pour qu'il y ait le moins de vide possible et pour que le seul "scrolling" à faire soit vertical</w:t>
+      </w:r>
+    </w:p>
+    <w:p>
+      <w:r>
+        <w:t xml:space="preserve">                - mettre les photos des personnes en noir et blanc, c'est plus flatteur, à l'idéal </w:t>
+      </w:r>
+      <w:r>
+        <w:t xml:space="preserve">elles sont </w:t>
+      </w:r>
+      <w:r>
+        <w:t>prises avec le même angle</w:t>
+      </w:r>
+    </w:p>
+    <w:p>
+      <w:r>
+        <w:t>                - mettre toutes les images à la même taille (préférer petite taille)</w:t>
+      </w:r>
+    </w:p>
+    <w:p>
+      <w:r>
+        <w:t>                - utiliser outil CSS pour retailler les images à volonté (libre sur le net)</w:t>
+      </w:r>
+    </w:p>
+    <w:p>
+      <w:r>
+        <w:tab/>
+        <w:t>- les adresses e-mails doivent être toujours entières et pas coupées</w:t>
+      </w:r>
+    </w:p>
+    <w:p>
+      <w:pPr>
+        <w:ind w:left="708"/>
+      </w:pPr>
+      <w:r>
+        <w:t>- mettre même police, même couleur, même alignement, et majuscules, sans point pour les noms des équipements dans colonne de droite</w:t>
+      </w:r>
+    </w:p>
+    <w:p>
+      <w:pPr>
+        <w:rPr>
+          <w:b/>
+        </w:rPr>
+      </w:pPr>
+      <w:r>
+        <w:rPr>
+          <w:b/>
+        </w:rPr>
+        <w:t>- la première page mérite d'être valorisée :</w:t>
+      </w:r>
+    </w:p>
+    <w:p>
+      <w:r>
+        <w:t>                - changer la police du menu</w:t>
+      </w:r>
+      <w:r>
+        <w:t> : choix de Marlène.</w:t>
+      </w:r>
+    </w:p>
+    <w:p>
+      <w:r>
+        <w:t>              </w:t>
+      </w:r>
+      <w:r>
+        <w:t>  - écrire le titre dans le même bleu (+rouge de 2 mots) que le logo CIC IT de Bordeaux puisque le titre sera désormais sur fond blanc</w:t>
+      </w:r>
+      <w:r>
+        <w:t> : CORRIGER LE BLEU, pas assez proche du logo CIC-IT</w:t>
+      </w:r>
+    </w:p>
+    <w:p>
+      <w:pPr>
+        <w:pStyle w:val="Paragraphedeliste"/>
+        <w:numPr>
+          <w:ilvl w:val="0"/>
+          <w:numId w:val="9"/>
+        </w:numPr>
+      </w:pPr>
+      <w:r>
+        <w:t>Mettre le logo réseau CIC-IT à une taille proportionnelle de celle du logo CIC IT</w:t>
+      </w:r>
+    </w:p>
+    <w:p>
+      <w:r>
+        <w:t xml:space="preserve">                - </w:t>
+      </w:r>
+      <w:r>
+        <w:rPr>
+          <w:highlight w:val="yellow"/>
+        </w:rPr>
+        <w:t>le bandeau de titre doit être plus petit</w:t>
+      </w:r>
+    </w:p>
+    <w:p>
+      <w:r>
+        <w:t xml:space="preserve">                - remettre </w:t>
+      </w:r>
+      <w:r>
+        <w:rPr>
+          <w:highlight w:val="yellow"/>
+        </w:rPr>
+        <w:t>l'animation centrée, et au-dessous texte à droite et image à gauche</w:t>
+      </w:r>
+    </w:p>
+    <w:p>
+      <w:pPr>
+        <w:pStyle w:val="Paragraphedeliste"/>
+        <w:numPr>
+          <w:ilvl w:val="0"/>
+          <w:numId w:val="9"/>
+        </w:numPr>
+      </w:pPr>
+      <w:r>
+        <w:t>Aligner l’image avec le texte à gauche</w:t>
+      </w:r>
+    </w:p>
+    <w:p>
+      <w:pPr>
+        <w:pStyle w:val="Paragraphedeliste"/>
+        <w:ind w:left="1068"/>
+      </w:pPr>
+    </w:p>
+    <w:p>
+      <w:pPr>
+        <w:pStyle w:val="Paragraphedeliste"/>
+        <w:numPr>
+          <w:ilvl w:val="0"/>
+          <w:numId w:val="9"/>
+        </w:numPr>
+        <w:ind w:left="142" w:hanging="142"/>
+        <w:rPr>
+          <w:b/>
+        </w:rPr>
+      </w:pPr>
+      <w:r>
+        <w:rPr>
+          <w:b/>
+        </w:rPr>
+        <w:t>Nos réalisations :</w:t>
+      </w:r>
+    </w:p>
+    <w:p>
+      <w:pPr>
+        <w:pStyle w:val="Paragraphedeliste"/>
+        <w:numPr>
+          <w:ilvl w:val="0"/>
+          <w:numId w:val="9"/>
+        </w:numPr>
+      </w:pPr>
+      <w:r>
+        <w:t>Mettre les titres de publication dans la même couleur que les auteurs (blanc crème ?)</w:t>
+      </w:r>
+    </w:p>
+    <w:p>
+      <w:pPr>
+        <w:pStyle w:val="Paragraphedeliste"/>
+        <w:numPr>
+          <w:ilvl w:val="0"/>
+          <w:numId w:val="9"/>
+        </w:numPr>
+      </w:pPr>
+      <w:r>
+        <w:t>Enlever titre « nos réalisations » et « publication dans une revue scientifique »</w:t>
+      </w:r>
+    </w:p>
+    <w:p>
+      <w:pPr>
+        <w:pStyle w:val="Paragraphedeliste"/>
+        <w:numPr>
+          <w:ilvl w:val="0"/>
+          <w:numId w:val="9"/>
+        </w:numPr>
+      </w:pPr>
+      <w:r>
+        <w:t>Dans la ligne de titre, écrire : Titre, Auteurs, Journal/symposium, Année</w:t>
+      </w:r>
+    </w:p>
+    <w:p>
+      <w:pPr>
+        <w:pStyle w:val="Paragraphedeliste"/>
+        <w:ind w:left="1068"/>
+      </w:pPr>
+    </w:p>
+    <w:p>
+      <w:pPr>
+        <w:pStyle w:val="Paragraphedeliste"/>
+        <w:numPr>
+          <w:ilvl w:val="0"/>
+          <w:numId w:val="9"/>
+        </w:numPr>
+        <w:ind w:left="142" w:hanging="142"/>
+        <w:rPr>
+          <w:b/>
+        </w:rPr>
+      </w:pPr>
+      <w:r>
+        <w:rPr>
+          <w:b/>
+        </w:rPr>
+        <w:t>Management</w:t>
+      </w:r>
+      <w:r>
+        <w:rPr>
+          <w:b/>
+        </w:rPr>
+        <w:t> :</w:t>
+      </w:r>
+    </w:p>
+    <w:p>
+      <w:pPr>
+        <w:pStyle w:val="Paragraphedeliste"/>
+        <w:numPr>
+          <w:ilvl w:val="0"/>
+          <w:numId w:val="9"/>
+        </w:numPr>
+      </w:pPr>
+      <w:r>
+        <w:t xml:space="preserve">Enlever titre </w:t>
+      </w:r>
+    </w:p>
+    <w:p>
+      <w:pPr>
+        <w:pStyle w:val="Paragraphedeliste"/>
+        <w:numPr>
+          <w:ilvl w:val="0"/>
+          <w:numId w:val="9"/>
+        </w:numPr>
+      </w:pPr>
+      <w:r>
+        <w:t>Mettre même police et taille que page accueil</w:t>
+      </w:r>
+    </w:p>
+    <w:p>
+      <w:pPr>
+        <w:pStyle w:val="Paragraphedeliste"/>
+        <w:numPr>
+          <w:ilvl w:val="0"/>
+          <w:numId w:val="9"/>
+        </w:numPr>
+      </w:pPr>
+      <w:r>
+        <w:t xml:space="preserve">Mettre Nom de Claire Darcos comme pour les autres photos et texte : « le secrétariat et la gestion sont assurés par C Darcos </w:t>
       </w:r>
       <w:proofErr w:type="gramStart"/>
       <w:r>
-        <w:t>penser</w:t>
+        <w:t>qui….</w:t>
       </w:r>
       <w:proofErr w:type="gramEnd"/>
       <w:r>
-        <w:t xml:space="preserve"> aux écrans 4/3 pour le choisir.</w:t>
-      </w:r>
-    </w:p>
-    <w:p>
-      <w:r>
-        <w:t>                - ôter fond bleu, garder un fond blanc partout</w:t>
-      </w:r>
-    </w:p>
-    <w:p>
-      <w:r>
-        <w:t>                - le bandeau de menu doit faire toute la largeur de la page</w:t>
-      </w:r>
-      <w:r>
+        <w:t>. ».</w:t>
+      </w:r>
+    </w:p>
+    <w:p>
+      <w:pPr>
+        <w:pStyle w:val="Paragraphedeliste"/>
+        <w:numPr>
+          <w:ilvl w:val="0"/>
+          <w:numId w:val="9"/>
+        </w:numPr>
+      </w:pPr>
+      <w:r>
+        <w:t xml:space="preserve">Pour Laurence </w:t>
+      </w:r>
+      <w:proofErr w:type="spellStart"/>
+      <w:r>
+        <w:t>Bordenave</w:t>
+      </w:r>
+      <w:proofErr w:type="spellEnd"/>
+      <w:r>
+        <w:t>, mettre MD, PhD sur la même ligne à côté du nom, enlever Pr</w:t>
+      </w:r>
+    </w:p>
+    <w:p>
+      <w:pPr>
+        <w:pStyle w:val="Paragraphedeliste"/>
+        <w:numPr>
+          <w:ilvl w:val="0"/>
+          <w:numId w:val="9"/>
+        </w:numPr>
+      </w:pPr>
+      <w:r>
+        <w:t>Pour Marlène Durand, mettre PhD sur la même ligne à côté du nom</w:t>
+      </w:r>
+    </w:p>
+    <w:p>
+      <w:pPr>
+        <w:pStyle w:val="Paragraphedeliste"/>
+        <w:ind w:left="1068"/>
+      </w:pPr>
+    </w:p>
+    <w:p>
+      <w:pPr>
+        <w:pStyle w:val="Paragraphedeliste"/>
+        <w:numPr>
+          <w:ilvl w:val="0"/>
+          <w:numId w:val="9"/>
+        </w:numPr>
+        <w:ind w:left="142" w:hanging="142"/>
+        <w:rPr>
+          <w:b/>
+        </w:rPr>
+      </w:pPr>
+      <w:r>
+        <w:rPr>
+          <w:b/>
+        </w:rPr>
+        <w:t>O</w:t>
+      </w:r>
+      <w:r>
+        <w:rPr>
+          <w:b/>
+        </w:rPr>
+        <w:t xml:space="preserve">rganisation </w:t>
+      </w:r>
+      <w:r>
+        <w:rPr>
+          <w:b/>
+        </w:rPr>
+        <w:t>:</w:t>
+      </w:r>
+    </w:p>
+    <w:p>
+      <w:pPr>
+        <w:pStyle w:val="Paragraphedeliste"/>
+        <w:numPr>
+          <w:ilvl w:val="0"/>
+          <w:numId w:val="9"/>
+        </w:numPr>
+      </w:pPr>
+      <w:r>
+        <w:t xml:space="preserve">Enlever titre </w:t>
+      </w:r>
+    </w:p>
+    <w:p>
+      <w:pPr>
+        <w:pStyle w:val="Paragraphedeliste"/>
+        <w:numPr>
+          <w:ilvl w:val="0"/>
+          <w:numId w:val="9"/>
+        </w:numPr>
+      </w:pPr>
+      <w:r>
+        <w:t>Mettre une seule police, idem page d’accueil</w:t>
+      </w:r>
+    </w:p>
+    <w:p>
+      <w:pPr>
+        <w:pStyle w:val="Paragraphedeliste"/>
+        <w:numPr>
+          <w:ilvl w:val="0"/>
+          <w:numId w:val="9"/>
+        </w:numPr>
+      </w:pPr>
+      <w:r>
+        <w:t>Aligner image de gauche sur le texte</w:t>
+      </w:r>
+    </w:p>
+    <w:p>
+      <w:pPr>
+        <w:pStyle w:val="Paragraphedeliste"/>
+        <w:numPr>
+          <w:ilvl w:val="0"/>
+          <w:numId w:val="9"/>
+        </w:numPr>
+      </w:pPr>
+      <w:r>
+        <w:t>Mettre même police pour titre photo et organigramme, et rapprocher les titres des images</w:t>
+      </w:r>
+    </w:p>
+    <w:p>
+      <w:pPr>
+        <w:pStyle w:val="Paragraphedeliste"/>
+        <w:numPr>
+          <w:ilvl w:val="0"/>
+          <w:numId w:val="9"/>
+        </w:numPr>
+      </w:pPr>
+      <w:r>
+        <w:t>Mettre organigramme à jour</w:t>
+      </w:r>
+    </w:p>
+    <w:p>
+      <w:pPr>
+        <w:pStyle w:val="Paragraphedeliste"/>
+        <w:ind w:left="1068"/>
+      </w:pPr>
+    </w:p>
+    <w:p>
+      <w:pPr>
+        <w:pStyle w:val="Paragraphedeliste"/>
+        <w:numPr>
+          <w:ilvl w:val="0"/>
+          <w:numId w:val="9"/>
+        </w:numPr>
+        <w:ind w:left="142" w:hanging="142"/>
+        <w:rPr>
+          <w:b/>
+        </w:rPr>
+      </w:pPr>
+      <w:r>
+        <w:rPr>
+          <w:b/>
+        </w:rPr>
+        <w:t xml:space="preserve">Qualité </w:t>
+      </w:r>
+      <w:r>
+        <w:rPr>
+          <w:b/>
+        </w:rPr>
+        <w:t>:</w:t>
+      </w:r>
+    </w:p>
+    <w:p>
+      <w:pPr>
+        <w:pStyle w:val="Paragraphedeliste"/>
+        <w:numPr>
+          <w:ilvl w:val="0"/>
+          <w:numId w:val="9"/>
+        </w:numPr>
+      </w:pPr>
+      <w:r>
+        <w:t xml:space="preserve">Enlever titre </w:t>
+      </w:r>
+    </w:p>
+    <w:p>
+      <w:pPr>
+        <w:pStyle w:val="Paragraphedeliste"/>
+        <w:numPr>
+          <w:ilvl w:val="0"/>
+          <w:numId w:val="9"/>
+        </w:numPr>
+      </w:pPr>
+      <w:r>
+        <w:t>Mettre même police que la page accueil sauf titres de paragraphes plus gros</w:t>
+      </w:r>
+    </w:p>
+    <w:p>
+      <w:pPr>
+        <w:pStyle w:val="Paragraphedeliste"/>
+        <w:ind w:left="1068"/>
+      </w:pPr>
+    </w:p>
+    <w:p>
+      <w:pPr>
+        <w:pStyle w:val="Paragraphedeliste"/>
+        <w:numPr>
+          <w:ilvl w:val="0"/>
+          <w:numId w:val="9"/>
+        </w:numPr>
+        <w:ind w:left="142" w:hanging="142"/>
+        <w:rPr>
+          <w:b/>
+        </w:rPr>
+      </w:pPr>
+      <w:r>
+        <w:rPr>
+          <w:b/>
+        </w:rPr>
+        <w:t>Activités</w:t>
+      </w:r>
+      <w:r>
+        <w:rPr>
+          <w:b/>
+        </w:rPr>
         <w:t xml:space="preserve"> </w:t>
       </w:r>
       <w:r>
+        <w:rPr>
+          <w:b/>
+        </w:rPr>
+        <w:t>:</w:t>
+      </w:r>
+    </w:p>
+    <w:p>
+      <w:pPr>
+        <w:pStyle w:val="Paragraphedeliste"/>
+        <w:numPr>
+          <w:ilvl w:val="0"/>
+          <w:numId w:val="9"/>
+        </w:numPr>
+      </w:pPr>
+      <w:r>
+        <w:t xml:space="preserve">Enlever titre </w:t>
+      </w:r>
+    </w:p>
+    <w:p>
+      <w:pPr>
+        <w:pStyle w:val="Paragraphedeliste"/>
+        <w:numPr>
+          <w:ilvl w:val="0"/>
+          <w:numId w:val="9"/>
+        </w:numPr>
+      </w:pPr>
+      <w:r>
+        <w:t>Mettre même police que la page accueil sauf titres de paragraphes plus gros</w:t>
+      </w:r>
+    </w:p>
+    <w:p>
+      <w:pPr>
+        <w:pStyle w:val="Paragraphedeliste"/>
+        <w:numPr>
+          <w:ilvl w:val="0"/>
+          <w:numId w:val="9"/>
+        </w:numPr>
+      </w:pPr>
+      <w:r>
+        <w:t>Grossir le dessin avec les flèches et le mettre sur toute la largeur en bas</w:t>
+      </w:r>
+    </w:p>
+    <w:p>
+      <w:pPr>
+        <w:pStyle w:val="Paragraphedeliste"/>
+        <w:numPr>
+          <w:ilvl w:val="0"/>
+          <w:numId w:val="9"/>
+        </w:numPr>
+      </w:pPr>
+      <w:r>
+        <w:t>Mettre une majuscule aux 3 « recherche » dans les alinéas</w:t>
+      </w:r>
+    </w:p>
+    <w:p>
+      <w:pPr>
+        <w:pStyle w:val="Paragraphedeliste"/>
+        <w:numPr>
+          <w:ilvl w:val="0"/>
+          <w:numId w:val="9"/>
+        </w:numPr>
+      </w:pPr>
+      <w:r>
+        <w:t xml:space="preserve">Rassembler à mi page (au niveau </w:t>
+      </w:r>
+      <w:proofErr w:type="gramStart"/>
+      <w:r>
+        <w:t>de hémodynamique</w:t>
+      </w:r>
+      <w:proofErr w:type="gramEnd"/>
+      <w:r>
+        <w:t>) le texte « de la validation…d’évaluation » et mettre à droite les projets depuis 2006 avec le titre dessous</w:t>
+      </w:r>
+    </w:p>
+    <w:p>
+      <w:pPr>
+        <w:pStyle w:val="Paragraphedeliste"/>
+        <w:ind w:left="1068"/>
+      </w:pPr>
+    </w:p>
+    <w:p>
+      <w:pPr>
+        <w:pStyle w:val="Paragraphedeliste"/>
+        <w:numPr>
+          <w:ilvl w:val="0"/>
+          <w:numId w:val="9"/>
+        </w:numPr>
+        <w:ind w:left="142" w:hanging="142"/>
+        <w:rPr>
+          <w:b/>
+        </w:rPr>
+      </w:pPr>
+      <w:r>
+        <w:rPr>
+          <w:b/>
+        </w:rPr>
+        <w:t>Histologie</w:t>
+      </w:r>
+      <w:r>
+        <w:rPr>
+          <w:b/>
+        </w:rPr>
         <w:t xml:space="preserve"> </w:t>
       </w:r>
       <w:r>
+        <w:rPr>
+          <w:b/>
+        </w:rPr>
+        <w:t>:</w:t>
+      </w:r>
+    </w:p>
+    <w:p>
+      <w:pPr>
+        <w:pStyle w:val="Paragraphedeliste"/>
+        <w:numPr>
+          <w:ilvl w:val="0"/>
+          <w:numId w:val="9"/>
+        </w:numPr>
+      </w:pPr>
+      <w:r>
+        <w:t>Ne mettre que 2 polices : la plus petite comme page d’accueil et celle de titre de paragraphe comme dans les autres titres de paragraphe des autres pages</w:t>
+      </w:r>
+    </w:p>
+    <w:p>
+      <w:pPr>
+        <w:pStyle w:val="Paragraphedeliste"/>
+        <w:numPr>
+          <w:ilvl w:val="0"/>
+          <w:numId w:val="9"/>
+        </w:numPr>
+      </w:pPr>
+      <w:r>
+        <w:t xml:space="preserve">Même taille police (titre de paragraphe) pour « inclusion… », </w:t>
+      </w:r>
+      <w:proofErr w:type="gramStart"/>
+      <w:r>
+        <w:t>«  Colorations</w:t>
+      </w:r>
+      <w:proofErr w:type="gramEnd"/>
+      <w:r>
+        <w:t>… », « </w:t>
+      </w:r>
+      <w:proofErr w:type="spellStart"/>
+      <w:r>
+        <w:t>immuno</w:t>
+      </w:r>
+      <w:proofErr w:type="spellEnd"/>
+      <w:r>
+        <w:t>… », « analyse… »</w:t>
+      </w:r>
+    </w:p>
+    <w:p>
+      <w:pPr>
+        <w:pStyle w:val="Paragraphedeliste"/>
+        <w:numPr>
+          <w:ilvl w:val="0"/>
+          <w:numId w:val="9"/>
+        </w:numPr>
+      </w:pPr>
+      <w:r>
+        <w:t xml:space="preserve">Lionel </w:t>
+      </w:r>
+      <w:proofErr w:type="spellStart"/>
+      <w:r>
+        <w:t>Couraud</w:t>
+      </w:r>
+      <w:proofErr w:type="spellEnd"/>
+      <w:r>
+        <w:t xml:space="preserve"> : consultant </w:t>
+      </w:r>
+      <w:r>
+        <w:t>vétérinaire</w:t>
+      </w:r>
+      <w:r>
+        <w:t xml:space="preserve"> </w:t>
+      </w:r>
+      <w:proofErr w:type="spellStart"/>
+      <w:r>
+        <w:t>anatomo-</w:t>
+      </w:r>
+      <w:r>
+        <w:t>cyto</w:t>
+      </w:r>
+      <w:r>
+        <w:t>-pathologi</w:t>
+      </w:r>
+      <w:r>
+        <w:t>ste</w:t>
+      </w:r>
+      <w:proofErr w:type="spellEnd"/>
+      <w:r>
+        <w:t xml:space="preserve"> </w:t>
+      </w:r>
+    </w:p>
+    <w:p>
+      <w:pPr>
+        <w:pStyle w:val="Paragraphedeliste"/>
+        <w:numPr>
+          <w:ilvl w:val="0"/>
+          <w:numId w:val="9"/>
+        </w:numPr>
+      </w:pPr>
+      <w:r>
+        <w:t>Titre équipements tous alignés centrés sous équipement de la même façon</w:t>
+      </w:r>
+    </w:p>
+    <w:p>
+      <w:pPr>
+        <w:pStyle w:val="Paragraphedeliste"/>
+        <w:numPr>
+          <w:ilvl w:val="0"/>
+          <w:numId w:val="9"/>
+        </w:numPr>
+      </w:pPr>
+      <w:r>
+        <w:t>Enlever texte en bas « équipements associés… »</w:t>
+      </w:r>
+    </w:p>
+    <w:p>
+      <w:pPr>
+        <w:pStyle w:val="Paragraphedeliste"/>
+        <w:ind w:left="1068"/>
+      </w:pPr>
+    </w:p>
+    <w:p>
+      <w:pPr>
+        <w:pStyle w:val="Paragraphedeliste"/>
+        <w:numPr>
+          <w:ilvl w:val="0"/>
+          <w:numId w:val="9"/>
+        </w:numPr>
+        <w:ind w:left="142" w:hanging="142"/>
+        <w:rPr>
+          <w:b/>
+        </w:rPr>
+      </w:pPr>
+      <w:r>
+        <w:rPr>
+          <w:b/>
+        </w:rPr>
+        <w:t>Culture cellulaire</w:t>
+      </w:r>
+      <w:r>
+        <w:rPr>
+          <w:b/>
+        </w:rPr>
+        <w:t xml:space="preserve"> </w:t>
+      </w:r>
+      <w:r>
+        <w:rPr>
+          <w:b/>
+        </w:rPr>
+        <w:t>:</w:t>
+      </w:r>
+    </w:p>
+    <w:p>
+      <w:pPr>
+        <w:pStyle w:val="Paragraphedeliste"/>
+        <w:numPr>
+          <w:ilvl w:val="0"/>
+          <w:numId w:val="9"/>
+        </w:numPr>
+      </w:pPr>
+      <w:r>
+        <w:lastRenderedPageBreak/>
+        <w:t>Ne mettre que 2 polices : la plus petite comme page d’accueil et celle de titre de paragraphe comme dans les autres titres de paragraphe des autres pages</w:t>
+      </w:r>
+    </w:p>
+    <w:p>
+      <w:pPr>
+        <w:pStyle w:val="Paragraphedeliste"/>
+        <w:numPr>
+          <w:ilvl w:val="0"/>
+          <w:numId w:val="9"/>
+        </w:numPr>
+      </w:pPr>
+      <w:r>
+        <w:t>Même taille police (titre de paragraphe) pour « </w:t>
+      </w:r>
+      <w:r>
+        <w:t>cellules endothéliales</w:t>
+      </w:r>
+      <w:r>
+        <w:t xml:space="preserve">… », </w:t>
+      </w:r>
+      <w:proofErr w:type="gramStart"/>
+      <w:r>
+        <w:t xml:space="preserve">«  </w:t>
+      </w:r>
+      <w:proofErr w:type="spellStart"/>
+      <w:r>
+        <w:t>C</w:t>
+      </w:r>
+      <w:r>
+        <w:t>ytocompatibilité</w:t>
+      </w:r>
+      <w:proofErr w:type="spellEnd"/>
+      <w:proofErr w:type="gramEnd"/>
+      <w:r>
+        <w:t>… », « </w:t>
+      </w:r>
+      <w:r>
+        <w:t>bio-ingénierie</w:t>
+      </w:r>
+      <w:r>
+        <w:t>… »</w:t>
+      </w:r>
+    </w:p>
+    <w:p>
+      <w:pPr>
+        <w:pStyle w:val="Paragraphedeliste"/>
+        <w:numPr>
+          <w:ilvl w:val="0"/>
+          <w:numId w:val="9"/>
+        </w:numPr>
+      </w:pPr>
+      <w:r>
+        <w:t xml:space="preserve">Ecrire « d’origine humaine, porcine, </w:t>
+      </w:r>
+      <w:proofErr w:type="gramStart"/>
+      <w:r>
+        <w:t>ovine,…</w:t>
+      </w:r>
+      <w:proofErr w:type="gramEnd"/>
+      <w:r>
+        <w:t> » à la suite de « fibroblastes »</w:t>
+      </w:r>
+    </w:p>
+    <w:p>
+      <w:pPr>
+        <w:pStyle w:val="Paragraphedeliste"/>
+        <w:numPr>
+          <w:ilvl w:val="0"/>
+          <w:numId w:val="9"/>
+        </w:numPr>
+      </w:pPr>
+      <w:r>
+        <w:t>Mettre photos cellules sous le texte</w:t>
+      </w:r>
+    </w:p>
+    <w:p>
+      <w:pPr>
+        <w:pStyle w:val="Paragraphedeliste"/>
+        <w:numPr>
+          <w:ilvl w:val="0"/>
+          <w:numId w:val="9"/>
+        </w:numPr>
+      </w:pPr>
+      <w:r>
+        <w:t>Légende photo écrire « cellules endothéliales »</w:t>
+      </w:r>
+    </w:p>
+    <w:p>
+      <w:pPr>
+        <w:pStyle w:val="Paragraphedeliste"/>
+        <w:numPr>
+          <w:ilvl w:val="0"/>
+          <w:numId w:val="9"/>
+        </w:numPr>
+      </w:pPr>
+      <w:r>
+        <w:t>Titre équipements tous alignés centrés sous équipement de la même façon</w:t>
+      </w:r>
+    </w:p>
+    <w:p>
+      <w:pPr>
+        <w:pStyle w:val="Paragraphedeliste"/>
+        <w:ind w:left="1068"/>
+      </w:pPr>
+    </w:p>
+    <w:p>
+      <w:pPr>
+        <w:pStyle w:val="Paragraphedeliste"/>
+        <w:numPr>
+          <w:ilvl w:val="0"/>
+          <w:numId w:val="9"/>
+        </w:numPr>
+        <w:ind w:left="142" w:hanging="142"/>
+        <w:rPr>
+          <w:b/>
+        </w:rPr>
+      </w:pPr>
+      <w:r>
+        <w:rPr>
+          <w:b/>
+        </w:rPr>
+        <w:t>Bactériologie</w:t>
+      </w:r>
+      <w:r>
+        <w:rPr>
+          <w:b/>
+        </w:rPr>
+        <w:t xml:space="preserve"> </w:t>
+      </w:r>
+      <w:r>
+        <w:rPr>
+          <w:b/>
+        </w:rPr>
+        <w:t>:</w:t>
+      </w:r>
+    </w:p>
+    <w:p>
+      <w:pPr>
+        <w:pStyle w:val="Paragraphedeliste"/>
+        <w:numPr>
+          <w:ilvl w:val="0"/>
+          <w:numId w:val="9"/>
+        </w:numPr>
+      </w:pPr>
+      <w:r>
+        <w:t>Ne mettre que 2 polices : la plus petite comme page d’accueil et celle de titre de paragraphe comme dans les autres titres de paragraphe des autres pages</w:t>
+      </w:r>
+    </w:p>
+    <w:p>
+      <w:pPr>
+        <w:pStyle w:val="Paragraphedeliste"/>
+        <w:numPr>
+          <w:ilvl w:val="0"/>
+          <w:numId w:val="9"/>
+        </w:numPr>
+      </w:pPr>
+      <w:r>
+        <w:t>Même taille police (titre de paragraphe) pour « </w:t>
+      </w:r>
+      <w:r>
+        <w:t>Etude de</w:t>
+      </w:r>
+      <w:r>
+        <w:t xml:space="preserve">… », </w:t>
+      </w:r>
+      <w:r>
+        <w:t>« Ensemencement</w:t>
+      </w:r>
+      <w:r>
+        <w:t>… », « </w:t>
+      </w:r>
+      <w:r>
+        <w:t>Identification</w:t>
+      </w:r>
+      <w:r>
+        <w:t>… »</w:t>
+      </w:r>
+      <w:r>
+        <w:t>, « Numération sanguine »</w:t>
+      </w:r>
+    </w:p>
+    <w:p>
+      <w:pPr>
+        <w:pStyle w:val="Paragraphedeliste"/>
+        <w:numPr>
+          <w:ilvl w:val="0"/>
+          <w:numId w:val="9"/>
+        </w:numPr>
+      </w:pPr>
+      <w:r>
+        <w:t>Majuscule à « Tests chronométriques »</w:t>
+      </w:r>
+    </w:p>
+    <w:p>
+      <w:pPr>
+        <w:pStyle w:val="Paragraphedeliste"/>
+        <w:numPr>
+          <w:ilvl w:val="0"/>
+          <w:numId w:val="9"/>
+        </w:numPr>
+      </w:pPr>
+      <w:r>
+        <w:t>Ecrire « </w:t>
+      </w:r>
+      <w:r>
+        <w:t>activité bactérienne/antibactérienne</w:t>
+      </w:r>
+      <w:r>
+        <w:t xml:space="preserve">… » </w:t>
+      </w:r>
+      <w:r>
+        <w:t>en légende de photo ensemencement</w:t>
+      </w:r>
+    </w:p>
+    <w:p>
+      <w:pPr>
+        <w:pStyle w:val="Paragraphedeliste"/>
+        <w:numPr>
+          <w:ilvl w:val="0"/>
+          <w:numId w:val="9"/>
+        </w:numPr>
+      </w:pPr>
+      <w:r>
+        <w:t>Légende photo écrire « cellules endothéliales »</w:t>
+      </w:r>
+    </w:p>
+    <w:p>
+      <w:pPr>
+        <w:pStyle w:val="Paragraphedeliste"/>
+        <w:numPr>
+          <w:ilvl w:val="0"/>
+          <w:numId w:val="9"/>
+        </w:numPr>
+      </w:pPr>
+      <w:r>
+        <w:t>Enlever les points après les noms d’</w:t>
+      </w:r>
+      <w:r>
+        <w:t>équipements</w:t>
+      </w:r>
+    </w:p>
+    <w:p>
+      <w:pPr>
+        <w:pStyle w:val="Paragraphedeliste"/>
+        <w:ind w:left="1068"/>
+      </w:pPr>
+    </w:p>
+    <w:p>
+      <w:pPr>
+        <w:pStyle w:val="Paragraphedeliste"/>
+        <w:numPr>
+          <w:ilvl w:val="0"/>
+          <w:numId w:val="9"/>
+        </w:numPr>
+        <w:ind w:left="142" w:hanging="142"/>
+        <w:rPr>
+          <w:b/>
+        </w:rPr>
+      </w:pPr>
+      <w:r>
+        <w:rPr>
+          <w:b/>
+        </w:rPr>
+        <w:t>Hémodynamique</w:t>
+      </w:r>
+      <w:r>
+        <w:rPr>
+          <w:b/>
+        </w:rPr>
+        <w:t xml:space="preserve"> </w:t>
+      </w:r>
+      <w:r>
+        <w:rPr>
+          <w:b/>
+        </w:rPr>
+        <w:t>:</w:t>
+      </w:r>
+    </w:p>
+    <w:p>
+      <w:pPr>
+        <w:pStyle w:val="Paragraphedeliste"/>
+        <w:numPr>
+          <w:ilvl w:val="0"/>
+          <w:numId w:val="9"/>
+        </w:numPr>
+      </w:pPr>
+      <w:r>
+        <w:t>Enlever le titre</w:t>
+      </w:r>
+    </w:p>
+    <w:p>
+      <w:pPr>
+        <w:pStyle w:val="Paragraphedeliste"/>
+        <w:numPr>
+          <w:ilvl w:val="0"/>
+          <w:numId w:val="9"/>
+        </w:numPr>
+      </w:pPr>
+      <w:r>
+        <w:t xml:space="preserve">Chargée d’études </w:t>
+      </w:r>
+      <w:proofErr w:type="spellStart"/>
+      <w:r>
+        <w:t>pré-cliniques</w:t>
+      </w:r>
+      <w:proofErr w:type="spellEnd"/>
+      <w:r>
+        <w:t xml:space="preserve"> avec une majuscule</w:t>
+      </w:r>
+      <w:r>
+        <w:t xml:space="preserve"> (comme sur les autres fiches)</w:t>
+      </w:r>
+    </w:p>
+    <w:p>
+      <w:pPr>
+        <w:pStyle w:val="Paragraphedeliste"/>
+        <w:numPr>
+          <w:ilvl w:val="0"/>
+          <w:numId w:val="9"/>
+        </w:numPr>
+      </w:pPr>
+      <w:r>
+        <w:t>Ne mettre que 2 polices : la plus petite comme page d’accueil et celle de titre de paragraphe comme dans les autres titres de paragraphe des autres pages</w:t>
+      </w:r>
+    </w:p>
+    <w:p>
+      <w:pPr>
+        <w:pStyle w:val="Paragraphedeliste"/>
+        <w:numPr>
+          <w:ilvl w:val="0"/>
+          <w:numId w:val="9"/>
+        </w:numPr>
+      </w:pPr>
+      <w:r>
+        <w:t>Même taille police (titre de paragraphe) pour « </w:t>
+      </w:r>
+      <w:r>
+        <w:t xml:space="preserve">tests </w:t>
+      </w:r>
+      <w:r>
+        <w:t>hémodynamiques…</w:t>
+      </w:r>
+      <w:r>
+        <w:t> », « </w:t>
+      </w:r>
+      <w:r>
+        <w:t>Tests d’étanchéité</w:t>
+      </w:r>
+      <w:r>
+        <w:t>… »</w:t>
+      </w:r>
+    </w:p>
+    <w:p>
+      <w:pPr>
+        <w:pStyle w:val="Paragraphedeliste"/>
+        <w:numPr>
+          <w:ilvl w:val="0"/>
+          <w:numId w:val="9"/>
+        </w:numPr>
+      </w:pPr>
+      <w:r>
+        <w:t>Enlever points après les titres de paragraphe</w:t>
+      </w:r>
+    </w:p>
+    <w:p>
+      <w:pPr>
+        <w:pStyle w:val="Paragraphedeliste"/>
+        <w:numPr>
+          <w:ilvl w:val="0"/>
+          <w:numId w:val="9"/>
+        </w:numPr>
+      </w:pPr>
+      <w:r>
+        <w:t>Ecrire « </w:t>
+      </w:r>
+      <w:r>
+        <w:t>Veines saphènes » sous la photo</w:t>
+      </w:r>
+    </w:p>
+    <w:p>
+      <w:pPr>
+        <w:pStyle w:val="Paragraphedeliste"/>
+        <w:numPr>
+          <w:ilvl w:val="0"/>
+          <w:numId w:val="9"/>
+        </w:numPr>
+      </w:pPr>
+      <w:r>
+        <w:t>Titre équipements tous alignés centrés sous équipement de la même façon</w:t>
+      </w:r>
+    </w:p>
+    <w:p>
+      <w:pPr>
+        <w:pStyle w:val="Paragraphedeliste"/>
+        <w:ind w:left="1068"/>
+      </w:pPr>
+    </w:p>
+    <w:p>
+      <w:pPr>
+        <w:pStyle w:val="Paragraphedeliste"/>
+        <w:numPr>
+          <w:ilvl w:val="0"/>
+          <w:numId w:val="9"/>
+        </w:numPr>
+        <w:ind w:left="142" w:hanging="142"/>
+        <w:rPr>
+          <w:b/>
+        </w:rPr>
+      </w:pPr>
+      <w:r>
+        <w:rPr>
+          <w:b/>
+        </w:rPr>
+        <w:t xml:space="preserve">Hémodynamique </w:t>
+      </w:r>
+      <w:r>
+        <w:rPr>
+          <w:b/>
+        </w:rPr>
+        <w:t>:</w:t>
+      </w:r>
+    </w:p>
+    <w:p>
+      <w:pPr>
+        <w:pStyle w:val="Paragraphedeliste"/>
+        <w:numPr>
+          <w:ilvl w:val="0"/>
+          <w:numId w:val="9"/>
+        </w:numPr>
+      </w:pPr>
+      <w:r>
+        <w:t xml:space="preserve">Mettre « Etudes </w:t>
+      </w:r>
+      <w:proofErr w:type="spellStart"/>
+      <w:r>
+        <w:t>pré-cliniques</w:t>
+      </w:r>
+      <w:proofErr w:type="spellEnd"/>
+      <w:r>
+        <w:t xml:space="preserve"> </w:t>
+      </w:r>
+      <w:r>
+        <w:rPr>
+          <w:i/>
+        </w:rPr>
+        <w:t>in vivo</w:t>
+      </w:r>
+      <w:r>
+        <w:t> » à la place de « les tests… »</w:t>
+      </w:r>
+    </w:p>
+    <w:p>
+      <w:pPr>
+        <w:pStyle w:val="Paragraphedeliste"/>
+        <w:numPr>
+          <w:ilvl w:val="0"/>
+          <w:numId w:val="9"/>
+        </w:numPr>
+      </w:pPr>
+      <w:r>
+        <w:t>Enlever le titre</w:t>
+      </w:r>
+    </w:p>
+    <w:p>
+      <w:pPr>
+        <w:pStyle w:val="Paragraphedeliste"/>
+        <w:numPr>
+          <w:ilvl w:val="0"/>
+          <w:numId w:val="9"/>
+        </w:numPr>
+      </w:pPr>
+      <w:r>
+        <w:t>Ne mettre que 2 polices : la plus petite comme page d’accueil et celle de titre de paragraphe comme dans les autres titres de paragraphe des autres pages</w:t>
+      </w:r>
+    </w:p>
+    <w:p>
+      <w:pPr>
+        <w:pStyle w:val="Paragraphedeliste"/>
+        <w:numPr>
+          <w:ilvl w:val="0"/>
+          <w:numId w:val="9"/>
+        </w:numPr>
+      </w:pPr>
+      <w:r>
+        <w:t>Mettre U à université de Bordeaux dans le texte</w:t>
+      </w:r>
+    </w:p>
+    <w:p>
+      <w:pPr>
+        <w:pStyle w:val="Paragraphedeliste"/>
+        <w:numPr>
+          <w:ilvl w:val="0"/>
+          <w:numId w:val="9"/>
+        </w:numPr>
+      </w:pPr>
+      <w:r>
+        <w:t xml:space="preserve">Enlever </w:t>
+      </w:r>
+      <w:r>
+        <w:t>« équipements associés » sous le texte</w:t>
+      </w:r>
+    </w:p>
+    <w:p>
+      <w:pPr>
+        <w:pStyle w:val="Paragraphedeliste"/>
+        <w:numPr>
+          <w:ilvl w:val="0"/>
+          <w:numId w:val="9"/>
+        </w:numPr>
+      </w:pPr>
+      <w:r>
+        <w:t>Mettre « Exemples : » aligné sur le texte à gauche</w:t>
+      </w:r>
+    </w:p>
+    <w:p>
+      <w:pPr>
+        <w:pStyle w:val="Paragraphedeliste"/>
+        <w:numPr>
+          <w:ilvl w:val="0"/>
+          <w:numId w:val="9"/>
+        </w:numPr>
+      </w:pPr>
+      <w:r>
+        <w:t>Equipements associés : tout centrer pareil dans la colonne sans mettre de virgules ni points</w:t>
+      </w:r>
+    </w:p>
+    <w:p>
+      <w:pPr>
+        <w:pStyle w:val="Paragraphedeliste"/>
+        <w:numPr>
+          <w:ilvl w:val="0"/>
+          <w:numId w:val="9"/>
+        </w:numPr>
+      </w:pPr>
+      <w:r>
+        <w:t>Ecrire « Animaleries agréées »</w:t>
+      </w:r>
+    </w:p>
+    <w:p>
+      <w:pPr>
+        <w:pStyle w:val="Paragraphedeliste"/>
+        <w:ind w:left="1068"/>
+      </w:pPr>
+    </w:p>
+    <w:p>
+      <w:pPr>
+        <w:pStyle w:val="Paragraphedeliste"/>
+        <w:numPr>
+          <w:ilvl w:val="0"/>
+          <w:numId w:val="9"/>
+        </w:numPr>
+        <w:ind w:left="142" w:hanging="142"/>
+        <w:rPr>
+          <w:b/>
+        </w:rPr>
+      </w:pPr>
+      <w:r>
+        <w:rPr>
+          <w:b/>
+        </w:rPr>
+        <w:t>Etudes cliniques</w:t>
+      </w:r>
+      <w:r>
+        <w:rPr>
+          <w:b/>
+        </w:rPr>
+        <w:t xml:space="preserve"> </w:t>
+      </w:r>
+      <w:r>
+        <w:rPr>
+          <w:b/>
+        </w:rPr>
+        <w:t>:</w:t>
+      </w:r>
+    </w:p>
+    <w:p>
+      <w:pPr>
+        <w:pStyle w:val="Paragraphedeliste"/>
+        <w:numPr>
+          <w:ilvl w:val="0"/>
+          <w:numId w:val="9"/>
+        </w:numPr>
+      </w:pPr>
+      <w:r>
+        <w:t xml:space="preserve">Mettre « Etudes </w:t>
+      </w:r>
+      <w:r>
+        <w:t>cliniques</w:t>
+      </w:r>
+      <w:r>
+        <w:t xml:space="preserve"> » à la place de « les </w:t>
+      </w:r>
+      <w:r>
+        <w:t>études</w:t>
+      </w:r>
+      <w:r>
+        <w:t>… »</w:t>
+      </w:r>
+    </w:p>
+    <w:p>
+      <w:pPr>
+        <w:pStyle w:val="Paragraphedeliste"/>
+        <w:numPr>
+          <w:ilvl w:val="0"/>
+          <w:numId w:val="9"/>
+        </w:numPr>
+      </w:pPr>
+      <w:r>
+        <w:t>Enlever le titre</w:t>
+      </w:r>
+      <w:r>
+        <w:t xml:space="preserve"> « Activités »</w:t>
+      </w:r>
+    </w:p>
+    <w:p>
+      <w:pPr>
+        <w:pStyle w:val="Paragraphedeliste"/>
+        <w:numPr>
+          <w:ilvl w:val="0"/>
+          <w:numId w:val="9"/>
+        </w:numPr>
+      </w:pPr>
+      <w:r>
+        <w:lastRenderedPageBreak/>
+        <w:t>Ne mettre que 2 polices : la plus petite comme page d’accueil et celle de titre de paragraphe comme dans les autres titres de paragraphe des autres pages</w:t>
+      </w:r>
+    </w:p>
+    <w:p>
+      <w:pPr>
+        <w:pStyle w:val="Paragraphedeliste"/>
+        <w:numPr>
+          <w:ilvl w:val="0"/>
+          <w:numId w:val="9"/>
+        </w:numPr>
+      </w:pPr>
+      <w:r>
+        <w:t>Même taille police (titre de paragraphe) pour « </w:t>
+      </w:r>
+      <w:r>
+        <w:t>Missions recherche</w:t>
+      </w:r>
+      <w:r>
+        <w:t>… », « </w:t>
+      </w:r>
+      <w:r>
+        <w:t>Missions transversales</w:t>
+      </w:r>
+      <w:r>
+        <w:t>… »</w:t>
+      </w:r>
+      <w:r>
+        <w:t>, et « Expériences dans… », et alignés à gauche</w:t>
+      </w:r>
+    </w:p>
+    <w:p>
+      <w:pPr>
+        <w:pStyle w:val="Paragraphedeliste"/>
+        <w:ind w:left="1068"/>
+      </w:pPr>
+    </w:p>
+    <w:p>
+      <w:pPr>
+        <w:pStyle w:val="Paragraphedeliste"/>
+        <w:numPr>
+          <w:ilvl w:val="0"/>
+          <w:numId w:val="9"/>
+        </w:numPr>
+        <w:ind w:left="142" w:hanging="142"/>
+        <w:rPr>
+          <w:b/>
+        </w:rPr>
+      </w:pPr>
+      <w:r>
+        <w:rPr>
+          <w:b/>
+        </w:rPr>
+        <w:t>Onglet Formations/Recrutement : Ecrire les 2 mots entiers sur 2 lignes</w:t>
+      </w:r>
+      <w:r>
+        <w:rPr>
+          <w:b/>
+        </w:rPr>
+        <w:t xml:space="preserve"> dans l’onglet</w:t>
+      </w:r>
+    </w:p>
+    <w:p>
+      <w:pPr>
+        <w:pStyle w:val="Paragraphedeliste"/>
+      </w:pPr>
+      <w:r>
+        <w:t xml:space="preserve">- </w:t>
+      </w:r>
+      <w:r>
+        <w:t>Formation :</w:t>
+      </w:r>
+    </w:p>
+    <w:p>
+      <w:pPr>
+        <w:pStyle w:val="Paragraphedeliste"/>
+        <w:ind w:firstLine="696"/>
+      </w:pPr>
+      <w:r>
+        <w:t>- Oter titre « activités… »</w:t>
+      </w:r>
+    </w:p>
+    <w:p>
+      <w:pPr>
+        <w:pStyle w:val="Paragraphedeliste"/>
+        <w:ind w:left="1416"/>
+      </w:pPr>
+      <w:r>
+        <w:t xml:space="preserve">- </w:t>
+      </w:r>
+      <w:r>
+        <w:t>Ajouter « Formation » dans menu déroulant de cet onglet pour arriver à la page Formation</w:t>
+      </w:r>
+    </w:p>
+    <w:p>
+      <w:pPr>
+        <w:pStyle w:val="Paragraphedeliste"/>
+        <w:ind w:firstLine="696"/>
+      </w:pPr>
+      <w:r>
+        <w:t>- Mettre même police que page d’accueil</w:t>
+      </w:r>
+    </w:p>
+    <w:p>
+      <w:pPr>
+        <w:pStyle w:val="Paragraphedeliste"/>
+        <w:ind w:firstLine="696"/>
+      </w:pPr>
+      <w:r>
+        <w:t>- Mettre les logos des formations en dessous</w:t>
+      </w:r>
+    </w:p>
+    <w:p>
+      <w:pPr>
+        <w:pStyle w:val="Paragraphedeliste"/>
+      </w:pPr>
+      <w:r>
+        <w:t>-</w:t>
+      </w:r>
+      <w:r>
+        <w:t xml:space="preserve"> Offre de postes : </w:t>
+      </w:r>
+      <w:r>
+        <w:t>Ecrire « Offre de postes » et « Offre de stages »</w:t>
+      </w:r>
+    </w:p>
+    <w:p>
+      <w:pPr>
+        <w:pStyle w:val="Paragraphedeliste"/>
+      </w:pPr>
+    </w:p>
+    <w:p>
+      <w:pPr>
+        <w:pStyle w:val="Paragraphedeliste"/>
+        <w:numPr>
+          <w:ilvl w:val="0"/>
+          <w:numId w:val="9"/>
+        </w:numPr>
+        <w:ind w:left="142" w:hanging="142"/>
+        <w:rPr>
+          <w:b/>
+        </w:rPr>
+      </w:pPr>
+      <w:r>
+        <w:rPr>
+          <w:b/>
+        </w:rPr>
+        <w:t xml:space="preserve"> </w:t>
+      </w:r>
+      <w:r>
+        <w:rPr>
+          <w:b/>
+        </w:rPr>
+        <w:t xml:space="preserve">Offre de </w:t>
+      </w:r>
+      <w:r>
+        <w:rPr>
+          <w:b/>
+        </w:rPr>
+        <w:t>postes</w:t>
+      </w:r>
+      <w:r>
+        <w:rPr>
+          <w:b/>
+        </w:rPr>
+        <w:t xml:space="preserve"> :</w:t>
+      </w:r>
+    </w:p>
+    <w:p>
+      <w:pPr>
+        <w:pStyle w:val="Paragraphedeliste"/>
+        <w:numPr>
+          <w:ilvl w:val="0"/>
+          <w:numId w:val="9"/>
+        </w:numPr>
+      </w:pPr>
+      <w:r>
+        <w:t>Enlever le titre</w:t>
+      </w:r>
+      <w:bookmarkStart w:id="0" w:name="_GoBack"/>
+      <w:bookmarkEnd w:id="0"/>
+    </w:p>
+    <w:p>
+      <w:pPr>
+        <w:pStyle w:val="Paragraphedeliste"/>
+        <w:numPr>
+          <w:ilvl w:val="0"/>
+          <w:numId w:val="9"/>
+        </w:numPr>
+      </w:pPr>
+      <w:r>
+        <w:t>Enlever le cadre autour des logos</w:t>
+      </w:r>
+    </w:p>
+    <w:p>
+      <w:pPr>
+        <w:pStyle w:val="Paragraphedeliste"/>
+        <w:ind w:left="1068"/>
+      </w:pPr>
+    </w:p>
+    <w:p>
+      <w:pPr>
+        <w:pStyle w:val="Paragraphedeliste"/>
+        <w:numPr>
+          <w:ilvl w:val="0"/>
+          <w:numId w:val="9"/>
+        </w:numPr>
+        <w:ind w:left="284" w:hanging="284"/>
+        <w:rPr>
+          <w:b/>
+        </w:rPr>
+      </w:pPr>
+      <w:r>
+        <w:rPr>
+          <w:b/>
+        </w:rPr>
+        <w:t>Dépôt de CV et de candidatures :</w:t>
+      </w:r>
+    </w:p>
+    <w:p>
+      <w:pPr>
+        <w:jc w:val="both"/>
+      </w:pPr>
+      <w:r>
+        <w:t>Ecrire « </w:t>
+      </w:r>
+      <w:r>
+        <w:t>Les fichier</w:t>
+      </w:r>
+      <w:r>
+        <w:t>s</w:t>
+      </w:r>
+      <w:r>
+        <w:t xml:space="preserve"> </w:t>
+      </w:r>
+      <w:r>
+        <w:t xml:space="preserve">doivent être </w:t>
+      </w:r>
+      <w:r>
+        <w:t>format .doc, .</w:t>
+      </w:r>
+      <w:proofErr w:type="spellStart"/>
+      <w:r>
+        <w:t>pdf</w:t>
+      </w:r>
+      <w:proofErr w:type="spellEnd"/>
+      <w:r>
+        <w:t>, .</w:t>
+      </w:r>
+      <w:proofErr w:type="spellStart"/>
+      <w:r>
+        <w:t>jpg</w:t>
+      </w:r>
+      <w:proofErr w:type="spellEnd"/>
+      <w:r>
+        <w:t>, .zip, .</w:t>
+      </w:r>
+      <w:proofErr w:type="spellStart"/>
+      <w:r>
+        <w:t>rar</w:t>
+      </w:r>
+      <w:proofErr w:type="spellEnd"/>
+      <w:r>
+        <w:t>, .</w:t>
+      </w:r>
+      <w:proofErr w:type="spellStart"/>
+      <w:r>
+        <w:t>ppt</w:t>
+      </w:r>
+      <w:proofErr w:type="spellEnd"/>
+      <w:r>
+        <w:t xml:space="preserve"> </w:t>
+      </w:r>
+      <w:r>
+        <w:t>ou .</w:t>
+      </w:r>
+      <w:proofErr w:type="spellStart"/>
+      <w:r>
+        <w:t>txt</w:t>
+      </w:r>
+      <w:proofErr w:type="spellEnd"/>
+      <w:r>
+        <w:t xml:space="preserve"> pour </w:t>
+      </w:r>
+      <w:r>
+        <w:t>être transférés</w:t>
+      </w:r>
+      <w:proofErr w:type="gramStart"/>
+      <w:r>
+        <w:t>.</w:t>
+      </w:r>
+      <w:r>
+        <w:t>»</w:t>
+      </w:r>
+      <w:proofErr w:type="gramEnd"/>
+    </w:p>
+    <w:p>
+      <w:pPr>
+        <w:pStyle w:val="Paragraphedeliste"/>
+        <w:numPr>
+          <w:ilvl w:val="0"/>
+          <w:numId w:val="9"/>
+        </w:numPr>
+        <w:ind w:left="284" w:hanging="284"/>
+        <w:jc w:val="both"/>
+      </w:pPr>
+      <w:proofErr w:type="spellStart"/>
+      <w:r>
+        <w:rPr>
+          <w:b/>
+        </w:rPr>
+        <w:t>Evenements</w:t>
+      </w:r>
+      <w:proofErr w:type="spellEnd"/>
+      <w:r>
+        <w:rPr>
+          <w:b/>
+        </w:rPr>
+        <w:t> :</w:t>
+      </w:r>
+      <w:r>
+        <w:t xml:space="preserve"> écrire Actualités</w:t>
+      </w:r>
+    </w:p>
+    <w:p>
+      <w:pPr>
+        <w:pStyle w:val="Paragraphedeliste"/>
+        <w:numPr>
+          <w:ilvl w:val="0"/>
+          <w:numId w:val="9"/>
+        </w:numPr>
+        <w:jc w:val="both"/>
+      </w:pPr>
+      <w:r>
+        <w:t>Oter le calendrier</w:t>
+      </w:r>
+    </w:p>
+    <w:p>
+      <w:pPr>
+        <w:pStyle w:val="Paragraphedeliste"/>
+        <w:numPr>
+          <w:ilvl w:val="0"/>
+          <w:numId w:val="9"/>
+        </w:numPr>
+        <w:jc w:val="both"/>
+      </w:pPr>
+      <w:r>
+        <w:t xml:space="preserve">Mettre le texte </w:t>
+      </w:r>
+      <w:r>
+        <w:t xml:space="preserve">suivant avec même </w:t>
+      </w:r>
+      <w:r>
+        <w:t xml:space="preserve">police </w:t>
+      </w:r>
+      <w:r>
+        <w:t>que</w:t>
+      </w:r>
+      <w:r>
+        <w:t xml:space="preserve"> page d’accueil</w:t>
+      </w:r>
+      <w:r>
+        <w:t> :</w:t>
+      </w:r>
+    </w:p>
+    <w:p>
+      <w:pPr>
+        <w:jc w:val="both"/>
+        <w:rPr>
+          <w:lang w:val="en-US"/>
+        </w:rPr>
+      </w:pPr>
+      <w:r>
+        <w:rPr>
+          <w:lang w:val="en-US"/>
+        </w:rPr>
+        <w:t xml:space="preserve">February 14th - EIT Health Kick-off meeting </w:t>
+      </w:r>
+      <w:r>
+        <w:rPr>
+          <w:lang w:val="en-US"/>
+        </w:rPr>
+        <w:t xml:space="preserve">for </w:t>
+      </w:r>
+      <w:proofErr w:type="spellStart"/>
+      <w:r>
+        <w:rPr>
+          <w:lang w:val="en-US"/>
+        </w:rPr>
+        <w:t>ClinMed</w:t>
+      </w:r>
+      <w:proofErr w:type="spellEnd"/>
+      <w:r>
+        <w:rPr>
+          <w:lang w:val="en-US"/>
+        </w:rPr>
+        <w:t xml:space="preserve"> Summer school</w:t>
+      </w:r>
+      <w:r>
+        <w:rPr>
+          <w:lang w:val="en-US"/>
+        </w:rPr>
+        <w:t xml:space="preserve"> -</w:t>
+      </w:r>
+      <w:r>
+        <w:rPr>
+          <w:lang w:val="en-US"/>
+        </w:rPr>
+        <w:t xml:space="preserve"> Paris </w:t>
+      </w:r>
+    </w:p>
+    <w:p>
+      <w:pPr>
+        <w:jc w:val="both"/>
+      </w:pPr>
+      <w:r>
+        <w:t>5 mars 2018</w:t>
+      </w:r>
+      <w:r>
+        <w:t xml:space="preserve"> - </w:t>
+      </w:r>
+      <w:r>
+        <w:t>R</w:t>
+      </w:r>
+      <w:r>
+        <w:t xml:space="preserve">éunion </w:t>
+      </w:r>
+      <w:r>
+        <w:t xml:space="preserve">du GDR l’Homme Réparé - </w:t>
+      </w:r>
+      <w:r>
+        <w:t>3 rue Michel-Ange 75016 Paris</w:t>
+      </w:r>
+    </w:p>
+    <w:p>
+      <w:pPr>
+        <w:jc w:val="both"/>
+      </w:pPr>
+      <w:r>
+        <w:t>Jeudi 22 mars 2018</w:t>
+      </w:r>
+      <w:r>
+        <w:t xml:space="preserve"> - 5ème </w:t>
+      </w:r>
+      <w:proofErr w:type="spellStart"/>
+      <w:r>
+        <w:t>JOin</w:t>
+      </w:r>
+      <w:proofErr w:type="spellEnd"/>
+      <w:r>
+        <w:t xml:space="preserve"> Me CIC - </w:t>
+      </w:r>
+      <w:r>
+        <w:t xml:space="preserve">Auditorium </w:t>
+      </w:r>
+      <w:proofErr w:type="spellStart"/>
+      <w:r>
+        <w:t>Biopark</w:t>
+      </w:r>
+      <w:proofErr w:type="spellEnd"/>
+      <w:r>
+        <w:t xml:space="preserve"> (4ème étage)</w:t>
+      </w:r>
+      <w:r>
+        <w:t xml:space="preserve"> - </w:t>
+      </w:r>
+      <w:r>
+        <w:t>11 rue Watt – 75013 Paris</w:t>
+      </w:r>
+    </w:p>
+    <w:p>
+      <w:pPr>
+        <w:jc w:val="both"/>
+      </w:pPr>
+      <w:r>
+        <w:t xml:space="preserve">16 au 19 Septembre 2018 </w:t>
+      </w:r>
+      <w:r>
+        <w:t xml:space="preserve">– congrès </w:t>
+      </w:r>
+      <w:r>
+        <w:t xml:space="preserve">ISACB 2018 </w:t>
+      </w:r>
+      <w:r>
         <w:t>(</w:t>
       </w:r>
       <w:r>
-        <w:t>compromis avec la taille de la police).</w:t>
-      </w:r>
-    </w:p>
-    <w:p>
-      <w:r>
-        <w:t>                - mettre toujours les logos CHU</w:t>
-      </w:r>
-      <w:r>
-        <w:t>,</w:t>
-      </w:r>
-      <w:r>
-        <w:t xml:space="preserve"> INSERM</w:t>
-      </w:r>
-      <w:r>
-        <w:t>,</w:t>
-      </w:r>
-      <w:r>
-        <w:t xml:space="preserve"> Université de Bordeaux</w:t>
-      </w:r>
-      <w:r>
-        <w:t>,</w:t>
-      </w:r>
+        <w:t xml:space="preserve">International Society for </w:t>
+      </w:r>
+      <w:proofErr w:type="spellStart"/>
+      <w:r>
+        <w:t>Applied</w:t>
+      </w:r>
+      <w:proofErr w:type="spellEnd"/>
       <w:r>
         <w:t xml:space="preserve"> </w:t>
       </w:r>
       <w:proofErr w:type="spellStart"/>
       <w:r>
-        <w:t>Bergonié</w:t>
+        <w:t>Cardiovascular</w:t>
       </w:r>
       <w:proofErr w:type="spellEnd"/>
       <w:r>
-        <w:rPr>
-          <w:highlight w:val="yellow"/>
-        </w:rPr>
-        <w:t xml:space="preserve">, </w:t>
-      </w:r>
-      <w:r>
-        <w:rPr>
-          <w:highlight w:val="yellow"/>
-        </w:rPr>
-        <w:t>en petit, en bas de page, sur une ligne</w:t>
-      </w:r>
-    </w:p>
-    <w:p>
-      <w:r>
-        <w:t>                - ajouter l'onglet "Actualités" avant "Contact"</w:t>
-      </w:r>
-    </w:p>
-    <w:p>
-      <w:r>
-        <w:t>                - ôter image DM en transparence</w:t>
-      </w:r>
-    </w:p>
-    <w:p>
-      <w:r>
-        <w:t>                - maximum 3 présentations de page différentes : ex. page texte et ex. page activités</w:t>
-      </w:r>
-    </w:p>
-    <w:p>
-      <w:r>
-        <w:t>                - organiser les pages pour qu'il y ait le moins de vide possible et pour que le seul "scrolling" à faire soit vertical</w:t>
-      </w:r>
-    </w:p>
-    <w:p>
-      <w:r>
-        <w:t xml:space="preserve">                - mettre les photos des personnes en noir et blanc, c'est plus flatteur, à l'idéal </w:t>
-      </w:r>
-      <w:r>
-        <w:t xml:space="preserve">elles sont </w:t>
-      </w:r>
-      <w:r>
-        <w:t>prises avec le même angle</w:t>
-      </w:r>
-    </w:p>
-    <w:p>
-      <w:r>
-        <w:t>                - mettre toutes les images à la même taille (préférer petite taille)</w:t>
-      </w:r>
-    </w:p>
-    <w:p>
-      <w:r>
-        <w:t>                - utiliser outil CSS pour retailler les images à volonté (libre sur le net)</w:t>
-      </w:r>
-    </w:p>
-    <w:p>
-      <w:pPr>
-        <w:rPr>
-          <w:b/>
-        </w:rPr>
-      </w:pPr>
-      <w:r>
-        <w:rPr>
-          <w:b/>
-        </w:rPr>
-        <w:t>- la première page mérite d'être valorisée :</w:t>
-      </w:r>
-    </w:p>
-    <w:p>
-      <w:r>
-        <w:t>                - changer la police du menu</w:t>
-      </w:r>
-      <w:r>
-        <w:t> : choix de Marlène.</w:t>
-      </w:r>
-    </w:p>
-    <w:p>
-      <w:r>
-        <w:t>              </w:t>
-      </w:r>
-    </w:p>
-    <w:p>
-      <w:r>
-        <w:t>                - écrire le titre dans le même bleu (+rouge de 2 mots) que le logo CIC IT de Bordeaux puisque le titre sera désormais sur fond blanc</w:t>
-      </w:r>
-    </w:p>
-    <w:p>
-      <w:r>
-        <w:t xml:space="preserve">                - </w:t>
-      </w:r>
-      <w:r>
-        <w:rPr>
-          <w:highlight w:val="yellow"/>
-        </w:rPr>
-        <w:t>le bandeau de titre doit être plus petit</w:t>
-      </w:r>
-    </w:p>
-    <w:p>
-      <w:r>
-        <w:t xml:space="preserve">                - remettre </w:t>
-      </w:r>
-      <w:r>
-        <w:rPr>
-          <w:highlight w:val="yellow"/>
-        </w:rPr>
-        <w:t>l'animation centrée, et au-dessous texte à droite et image à gauche</w:t>
-      </w:r>
-    </w:p>
-    <w:p>
-      <w:pPr>
-        <w:jc w:val="both"/>
-      </w:pPr>
-    </w:p>
-    <w:p>
-      <w:pPr>
-        <w:jc w:val="both"/>
-      </w:pPr>
-    </w:p>
-    <w:p>
-      <w:pPr>
+        <w:t xml:space="preserve"> </w:t>
+      </w:r>
+      <w:proofErr w:type="spellStart"/>
+      <w:r>
+        <w:t>Biology</w:t>
+      </w:r>
+      <w:proofErr w:type="spellEnd"/>
+      <w:r>
+        <w:t>) -</w:t>
+      </w:r>
+      <w:r>
+        <w:t xml:space="preserve"> Bordeaux [h</w:t>
+      </w:r>
+      <w:r>
+        <w:t>ttps://isacb-bordeaux2018.com/]</w:t>
+      </w:r>
+    </w:p>
+    <w:p>
+      <w:pPr>
+        <w:pStyle w:val="Paragraphedeliste"/>
+        <w:numPr>
+          <w:ilvl w:val="0"/>
+          <w:numId w:val="9"/>
+        </w:numPr>
+        <w:ind w:left="142" w:hanging="142"/>
+        <w:jc w:val="both"/>
+        <w:rPr>
+          <w:b/>
+        </w:rPr>
+      </w:pPr>
+      <w:r>
+        <w:rPr>
+          <w:b/>
+        </w:rPr>
+        <w:t>Coordonnées</w:t>
+      </w:r>
+      <w:r>
+        <w:rPr>
+          <w:b/>
+        </w:rPr>
+        <w:t> :</w:t>
+      </w:r>
+    </w:p>
+    <w:p>
+      <w:pPr>
+        <w:pStyle w:val="Paragraphedeliste"/>
+        <w:numPr>
+          <w:ilvl w:val="0"/>
+          <w:numId w:val="9"/>
+        </w:numPr>
+      </w:pPr>
+      <w:r>
+        <w:t>Enlever titre</w:t>
+      </w:r>
+    </w:p>
+    <w:p>
+      <w:pPr>
+        <w:pStyle w:val="Paragraphedeliste"/>
+        <w:numPr>
+          <w:ilvl w:val="0"/>
+          <w:numId w:val="9"/>
+        </w:numPr>
+      </w:pPr>
+      <w:r>
+        <w:t>Mettre tout bord à bord aligné sur le bandeau</w:t>
+      </w:r>
+    </w:p>
+    <w:p>
+      <w:pPr>
+        <w:pStyle w:val="Paragraphedeliste"/>
+        <w:numPr>
+          <w:ilvl w:val="0"/>
+          <w:numId w:val="9"/>
+        </w:numPr>
+      </w:pPr>
+      <w:r>
+        <w:t>Ne mettre que 2 polices : la plus petite comme page d’accueil et celle de titre de paragraphe comme dans les autres titres de paragraphe des autres pages</w:t>
+      </w:r>
+    </w:p>
+    <w:p>
+      <w:pPr>
+        <w:pStyle w:val="Paragraphedeliste"/>
+        <w:numPr>
+          <w:ilvl w:val="0"/>
+          <w:numId w:val="9"/>
+        </w:numPr>
+        <w:jc w:val="both"/>
+      </w:pPr>
+      <w:r>
+        <w:t>1</w:t>
+      </w:r>
+      <w:r>
+        <w:rPr>
+          <w:vertAlign w:val="superscript"/>
+        </w:rPr>
+        <w:t>ère</w:t>
+      </w:r>
+      <w:r>
+        <w:t xml:space="preserve"> ligne : mettre les personnes (mettre le nom de Laurence </w:t>
+      </w:r>
+      <w:proofErr w:type="spellStart"/>
+      <w:r>
+        <w:t>Bordenave</w:t>
+      </w:r>
+      <w:proofErr w:type="spellEnd"/>
+      <w:r>
+        <w:t xml:space="preserve"> et son rôle, coordonnées… à côté de sa photo !),</w:t>
+      </w:r>
+      <w:r>
+        <w:t xml:space="preserve"> </w:t>
+      </w:r>
+      <w:r>
+        <w:t>enlever « personnes à contacter »</w:t>
+      </w:r>
+    </w:p>
+    <w:p>
+      <w:pPr>
+        <w:pStyle w:val="Paragraphedeliste"/>
+        <w:numPr>
+          <w:ilvl w:val="0"/>
+          <w:numId w:val="9"/>
+        </w:numPr>
+        <w:jc w:val="both"/>
+      </w:pPr>
+      <w:r>
+        <w:t>2</w:t>
+      </w:r>
+      <w:r>
+        <w:rPr>
+          <w:vertAlign w:val="superscript"/>
+        </w:rPr>
+        <w:t>ème</w:t>
+      </w:r>
+      <w:r>
+        <w:t xml:space="preserve"> ligne : centrer l’ensemble notre adresse et </w:t>
+      </w:r>
+      <w:r>
+        <w:t>le plan</w:t>
+      </w:r>
+    </w:p>
+    <w:p>
+      <w:pPr>
+        <w:pStyle w:val="Paragraphedeliste"/>
+        <w:numPr>
+          <w:ilvl w:val="0"/>
+          <w:numId w:val="9"/>
+        </w:numPr>
+        <w:jc w:val="both"/>
+      </w:pPr>
+      <w:r>
+        <w:t>3</w:t>
+      </w:r>
+      <w:r>
+        <w:rPr>
+          <w:vertAlign w:val="superscript"/>
+        </w:rPr>
+        <w:t>ème</w:t>
+      </w:r>
+      <w:r>
+        <w:t xml:space="preserve"> ligne : trafic voiture à gauche puis au milieu réseau TBM et à droite texte « Pour se déplacer »</w:t>
+      </w:r>
+    </w:p>
+    <w:p>
+      <w:pPr>
+        <w:pStyle w:val="Paragraphedeliste"/>
+        <w:numPr>
+          <w:ilvl w:val="0"/>
+          <w:numId w:val="9"/>
+        </w:numPr>
         <w:jc w:val="both"/>
       </w:pPr>
     </w:p>
@@ -1477,11 +3429,6 @@
       <w:r>
         <w:t>12 pour le texte (ou &lt;h6&gt;).</w:t>
       </w:r>
-    </w:p>
-    <w:p>
-      <w:pPr>
-        <w:jc w:val="both"/>
-      </w:pPr>
     </w:p>
     <w:p>
       <w:pPr>
@@ -1856,57 +3803,73 @@
         <w:jc w:val="both"/>
       </w:pPr>
       <w:r>
+        <w:t xml:space="preserve">Sur la page histologie : </w:t>
+      </w:r>
+      <w:r>
+        <w:t>ajouter</w:t>
+      </w:r>
+      <w:r>
+        <w:t xml:space="preserve"> « Lionel </w:t>
+      </w:r>
+      <w:proofErr w:type="spellStart"/>
+      <w:r>
+        <w:t>Couraud</w:t>
+      </w:r>
+      <w:proofErr w:type="spellEnd"/>
+      <w:r>
+        <w:t xml:space="preserve">, consultant </w:t>
+      </w:r>
+      <w:r>
+        <w:t>vétérinaire anat</w:t>
+      </w:r>
+      <w:r>
+        <w:t>omo</w:t>
+      </w:r>
+      <w:r>
+        <w:t>-</w:t>
+      </w:r>
+      <w:r>
+        <w:t>pat</w:t>
+      </w:r>
+      <w:r>
+        <w:t>h</w:t>
+      </w:r>
+      <w:r>
+        <w:t>ologiste ».</w:t>
+      </w:r>
+    </w:p>
+    <w:p>
+      <w:pPr>
+        <w:jc w:val="both"/>
+      </w:pPr>
+      <w:r>
         <w:lastRenderedPageBreak/>
-        <w:t xml:space="preserve">Sur la page histologie : mettre un lien « Lionel </w:t>
+        <w:t xml:space="preserve">b) </w:t>
+      </w:r>
+      <w:r>
+        <w:t>Participation à l’enseignement page « </w:t>
+      </w:r>
+      <w:r>
+        <w:rPr>
+          <w:highlight w:val="yellow"/>
+        </w:rPr>
+        <w:t>master -</w:t>
       </w:r>
       <w:proofErr w:type="spellStart"/>
       <w:r>
-        <w:t>Couraud</w:t>
+        <w:rPr>
+          <w:highlight w:val="yellow"/>
+        </w:rPr>
+        <w:t>BiD</w:t>
+      </w:r>
+      <w:r>
+        <w:rPr>
+          <w:highlight w:val="yellow"/>
+        </w:rPr>
+        <w:t>im</w:t>
       </w:r>
       <w:proofErr w:type="spellEnd"/>
       <w:r>
-        <w:t xml:space="preserve">, consultant et vétérinaire </w:t>
-      </w:r>
-      <w:proofErr w:type="spellStart"/>
-      <w:r>
-        <w:t>anathomopatologiste</w:t>
-      </w:r>
-      <w:proofErr w:type="spellEnd"/>
-      <w:r>
-        <w:t> » qui nous envoie vers une page dédier à Lionel Coureau.</w:t>
-      </w:r>
-    </w:p>
-    <w:p>
-      <w:pPr>
-        <w:jc w:val="both"/>
-      </w:pPr>
-      <w:r>
-        <w:t xml:space="preserve">b) </w:t>
-      </w:r>
-      <w:r>
-        <w:t>Participation à l’enseignement page « </w:t>
-      </w:r>
-      <w:r>
-        <w:rPr>
-          <w:highlight w:val="yellow"/>
-        </w:rPr>
-        <w:t>master -</w:t>
-      </w:r>
-      <w:proofErr w:type="spellStart"/>
-      <w:r>
-        <w:rPr>
-          <w:highlight w:val="yellow"/>
-        </w:rPr>
-        <w:t>BiD</w:t>
-      </w:r>
-      <w:r>
-        <w:rPr>
-          <w:highlight w:val="yellow"/>
-        </w:rPr>
-        <w:t>im</w:t>
-      </w:r>
-      <w:proofErr w:type="spellEnd"/>
-      <w:r>
         <w:t>» :</w:t>
       </w:r>
       <w:r>
@@ -1935,22 +3898,25 @@
       <w:pPr>
         <w:jc w:val="both"/>
       </w:pPr>
+      <w:r>
+        <w:t>c)</w:t>
+      </w:r>
+      <w:r>
+        <w:t xml:space="preserve"> Le CIC-IT souhaite afficher sa volonté </w:t>
+      </w:r>
+      <w:r>
+        <w:t xml:space="preserve">de manager par la </w:t>
+      </w:r>
       <w:proofErr w:type="gramStart"/>
       <w:r>
-        <w:t>c</w:t>
+        <w:t>qualité </w:t>
+      </w:r>
+      <w:r>
+        <w:t xml:space="preserve"> afin</w:t>
       </w:r>
       <w:proofErr w:type="gramEnd"/>
       <w:r>
-        <w:t>)</w:t>
-      </w:r>
-      <w:r>
-        <w:t xml:space="preserve"> Le CIC-IT souhaite afficher sa volonté </w:t>
-      </w:r>
-      <w:r>
-        <w:t>de manager par la qualité </w:t>
-      </w:r>
-      <w:r>
-        <w:t xml:space="preserve"> afin de convaincre </w:t>
+        <w:t xml:space="preserve"> de convaincre </w:t>
       </w:r>
       <w:r>
         <w:t>les</w:t>
@@ -2128,7 +4094,7 @@
       <w:r>
         <w:t xml:space="preserve"> </w:t>
       </w:r>
-      <w:hyperlink r:id="rId8" w:history="1">
+      <w:hyperlink r:id="rId7" w:history="1">
         <w:r>
           <w:rPr>
             <w:rStyle w:val="Lienhypertexte"/>
@@ -2591,7 +4557,6 @@
           <w:sz w:val="28"/>
           <w:szCs w:val="28"/>
         </w:rPr>
-        <w:lastRenderedPageBreak/>
         <w:t>I</w:t>
       </w:r>
       <w:r>
@@ -2636,7 +4601,7 @@
       <w:r>
         <w:t xml:space="preserve"> : </w:t>
       </w:r>
-      <w:hyperlink r:id="rId9" w:history="1">
+      <w:hyperlink r:id="rId8" w:history="1">
         <w:r>
           <w:rPr>
             <w:rStyle w:val="Lienhypertexte"/>
@@ -2662,6 +4627,7 @@
         <w:rPr>
           <w:b/>
         </w:rPr>
+        <w:lastRenderedPageBreak/>
         <w:t>Planning de réalisation avec échéance</w:t>
       </w:r>
       <w:r>
@@ -3257,8 +5223,6 @@
         <w:pStyle w:val="Paragraphedeliste"/>
         <w:jc w:val="both"/>
       </w:pPr>
-      <w:bookmarkStart w:id="0" w:name="_GoBack"/>
-      <w:bookmarkEnd w:id="0"/>
     </w:p>
     <w:p>
       <w:pPr>
@@ -3545,7 +5509,7 @@
       </w:pPr>
     </w:p>
     <w:sectPr>
-      <w:footerReference w:type="default" r:id="rId10"/>
+      <w:footerReference w:type="default" r:id="rId9"/>
       <w:pgSz w:w="11906" w:h="16838"/>
       <w:pgMar w:top="1417" w:right="1417" w:bottom="1417" w:left="1417" w:header="708" w:footer="708" w:gutter="0"/>
       <w:cols w:space="708"/>
@@ -3556,7 +5520,7 @@
 </file>
 
 <file path=word/endnotes.xml><?xml version="1.0" encoding="utf-8"?>
-<w:endnotes xmlns:wpc="http://schemas.microsoft.com/office/word/2010/wordprocessingCanvas" xmlns:mc="http://schemas.openxmlformats.org/markup-compatibility/2006" xmlns:o="urn:schemas-microsoft-com:office:office" xmlns:r="http://schemas.openxmlformats.org/officeDocument/2006/relationships" xmlns:m="http://schemas.openxmlformats.org/officeDocument/2006/math" xmlns:v="urn:schemas-microsoft-com:vml" xmlns:wp14="http://schemas.microsoft.com/office/word/2010/wordprocessingDrawing" xmlns:wp="http://schemas.openxmlformats.org/drawingml/2006/wordprocessingDrawing" xmlns:w10="urn:schemas-microsoft-com:office:word" xmlns:w="http://schemas.openxmlformats.org/wordprocessingml/2006/main" xmlns:w14="http://schemas.microsoft.com/office/word/2010/wordml" xmlns:wpg="http://schemas.microsoft.com/office/word/2010/wordprocessingGroup" xmlns:wpi="http://schemas.microsoft.com/office/word/2010/wordprocessingInk" xmlns:wne="http://schemas.microsoft.com/office/word/2006/wordml" xmlns:wps="http://schemas.microsoft.com/office/word/2010/wordprocessingShape" mc:Ignorable="w14 wp14">
+<w:endnotes xmlns:wpc="http://schemas.microsoft.com/office/word/2010/wordprocessingCanvas" xmlns:cx="http://schemas.microsoft.com/office/drawing/2014/chartex" xmlns:cx1="http://schemas.microsoft.com/office/drawing/2015/9/8/chartex" xmlns:mc="http://schemas.openxmlformats.org/markup-compatibility/2006" xmlns:o="urn:schemas-microsoft-com:office:office" xmlns:r="http://schemas.openxmlformats.org/officeDocument/2006/relationships" xmlns:m="http://schemas.openxmlformats.org/officeDocument/2006/math" xmlns:v="urn:schemas-microsoft-com:vml" xmlns:wp14="http://schemas.microsoft.com/office/word/2010/wordprocessingDrawing" xmlns:wp="http://schemas.openxmlformats.org/drawingml/2006/wordprocessingDrawing" xmlns:w10="urn:schemas-microsoft-com:office:word" xmlns:w="http://schemas.openxmlformats.org/wordprocessingml/2006/main" xmlns:w14="http://schemas.microsoft.com/office/word/2010/wordml" xmlns:w15="http://schemas.microsoft.com/office/word/2012/wordml" xmlns:w16se="http://schemas.microsoft.com/office/word/2015/wordml/symex" xmlns:wpg="http://schemas.microsoft.com/office/word/2010/wordprocessingGroup" xmlns:wpi="http://schemas.microsoft.com/office/word/2010/wordprocessingInk" xmlns:wne="http://schemas.microsoft.com/office/word/2006/wordml" xmlns:wps="http://schemas.microsoft.com/office/word/2010/wordprocessingShape" mc:Ignorable="w14 w15 w16se wp14">
   <w:endnote w:type="separator" w:id="-1">
     <w:p>
       <w:pPr>
@@ -3581,7 +5545,7 @@
 </file>
 
 <file path=word/footer1.xml><?xml version="1.0" encoding="utf-8"?>
-<w:ftr xmlns:wpc="http://schemas.microsoft.com/office/word/2010/wordprocessingCanvas" xmlns:mc="http://schemas.openxmlformats.org/markup-compatibility/2006" xmlns:o="urn:schemas-microsoft-com:office:office" xmlns:r="http://schemas.openxmlformats.org/officeDocument/2006/relationships" xmlns:m="http://schemas.openxmlformats.org/officeDocument/2006/math" xmlns:v="urn:schemas-microsoft-com:vml" xmlns:wp14="http://schemas.microsoft.com/office/word/2010/wordprocessingDrawing" xmlns:wp="http://schemas.openxmlformats.org/drawingml/2006/wordprocessingDrawing" xmlns:w10="urn:schemas-microsoft-com:office:word" xmlns:w="http://schemas.openxmlformats.org/wordprocessingml/2006/main" xmlns:w14="http://schemas.microsoft.com/office/word/2010/wordml" xmlns:wpg="http://schemas.microsoft.com/office/word/2010/wordprocessingGroup" xmlns:wpi="http://schemas.microsoft.com/office/word/2010/wordprocessingInk" xmlns:wne="http://schemas.microsoft.com/office/word/2006/wordml" xmlns:wps="http://schemas.microsoft.com/office/word/2010/wordprocessingShape" mc:Ignorable="w14 wp14">
+<w:ftr xmlns:wpc="http://schemas.microsoft.com/office/word/2010/wordprocessingCanvas" xmlns:cx="http://schemas.microsoft.com/office/drawing/2014/chartex" xmlns:cx1="http://schemas.microsoft.com/office/drawing/2015/9/8/chartex" xmlns:mc="http://schemas.openxmlformats.org/markup-compatibility/2006" xmlns:o="urn:schemas-microsoft-com:office:office" xmlns:r="http://schemas.openxmlformats.org/officeDocument/2006/relationships" xmlns:m="http://schemas.openxmlformats.org/officeDocument/2006/math" xmlns:v="urn:schemas-microsoft-com:vml" xmlns:wp14="http://schemas.microsoft.com/office/word/2010/wordprocessingDrawing" xmlns:wp="http://schemas.openxmlformats.org/drawingml/2006/wordprocessingDrawing" xmlns:w10="urn:schemas-microsoft-com:office:word" xmlns:w="http://schemas.openxmlformats.org/wordprocessingml/2006/main" xmlns:w14="http://schemas.microsoft.com/office/word/2010/wordml" xmlns:w15="http://schemas.microsoft.com/office/word/2012/wordml" xmlns:w16se="http://schemas.microsoft.com/office/word/2015/wordml/symex" xmlns:wpg="http://schemas.microsoft.com/office/word/2010/wordprocessingGroup" xmlns:wpi="http://schemas.microsoft.com/office/word/2010/wordprocessingInk" xmlns:wne="http://schemas.microsoft.com/office/word/2006/wordml" xmlns:wps="http://schemas.microsoft.com/office/word/2010/wordprocessingShape" mc:Ignorable="w14 w15 w16se wp14">
   <w:sdt>
     <w:sdtPr>
       <w:id w:val="1660573739"/>
@@ -3610,7 +5574,7 @@
           <w:rPr>
             <w:noProof/>
           </w:rPr>
-          <w:t>6</w:t>
+          <w:t>9</w:t>
         </w:r>
         <w:r>
           <w:fldChar w:fldCharType="end"/>
@@ -3633,7 +5597,7 @@
 </file>
 
 <file path=word/footnotes.xml><?xml version="1.0" encoding="utf-8"?>
-<w:footnotes xmlns:wpc="http://schemas.microsoft.com/office/word/2010/wordprocessingCanvas" xmlns:mc="http://schemas.openxmlformats.org/markup-compatibility/2006" xmlns:o="urn:schemas-microsoft-com:office:office" xmlns:r="http://schemas.openxmlformats.org/officeDocument/2006/relationships" xmlns:m="http://schemas.openxmlformats.org/officeDocument/2006/math" xmlns:v="urn:schemas-microsoft-com:vml" xmlns:wp14="http://schemas.microsoft.com/office/word/2010/wordprocessingDrawing" xmlns:wp="http://schemas.openxmlformats.org/drawingml/2006/wordprocessingDrawing" xmlns:w10="urn:schemas-microsoft-com:office:word" xmlns:w="http://schemas.openxmlformats.org/wordprocessingml/2006/main" xmlns:w14="http://schemas.microsoft.com/office/word/2010/wordml" xmlns:wpg="http://schemas.microsoft.com/office/word/2010/wordprocessingGroup" xmlns:wpi="http://schemas.microsoft.com/office/word/2010/wordprocessingInk" xmlns:wne="http://schemas.microsoft.com/office/word/2006/wordml" xmlns:wps="http://schemas.microsoft.com/office/word/2010/wordprocessingShape" mc:Ignorable="w14 wp14">
+<w:footnotes xmlns:wpc="http://schemas.microsoft.com/office/word/2010/wordprocessingCanvas" xmlns:cx="http://schemas.microsoft.com/office/drawing/2014/chartex" xmlns:cx1="http://schemas.microsoft.com/office/drawing/2015/9/8/chartex" xmlns:mc="http://schemas.openxmlformats.org/markup-compatibility/2006" xmlns:o="urn:schemas-microsoft-com:office:office" xmlns:r="http://schemas.openxmlformats.org/officeDocument/2006/relationships" xmlns:m="http://schemas.openxmlformats.org/officeDocument/2006/math" xmlns:v="urn:schemas-microsoft-com:vml" xmlns:wp14="http://schemas.microsoft.com/office/word/2010/wordprocessingDrawing" xmlns:wp="http://schemas.openxmlformats.org/drawingml/2006/wordprocessingDrawing" xmlns:w10="urn:schemas-microsoft-com:office:word" xmlns:w="http://schemas.openxmlformats.org/wordprocessingml/2006/main" xmlns:w14="http://schemas.microsoft.com/office/word/2010/wordml" xmlns:w15="http://schemas.microsoft.com/office/word/2012/wordml" xmlns:w16se="http://schemas.microsoft.com/office/word/2015/wordml/symex" xmlns:wpg="http://schemas.microsoft.com/office/word/2010/wordprocessingGroup" xmlns:wpi="http://schemas.microsoft.com/office/word/2010/wordprocessingInk" xmlns:wne="http://schemas.microsoft.com/office/word/2006/wordml" xmlns:wps="http://schemas.microsoft.com/office/word/2010/wordprocessingShape" mc:Ignorable="w14 w15 w16se wp14">
   <w:footnote w:type="separator" w:id="-1">
     <w:p>
       <w:pPr>
@@ -3658,8 +5622,120 @@
 </file>
 
 <file path=word/numbering.xml><?xml version="1.0" encoding="utf-8"?>
-<w:numbering xmlns:wpc="http://schemas.microsoft.com/office/word/2010/wordprocessingCanvas" xmlns:mc="http://schemas.openxmlformats.org/markup-compatibility/2006" xmlns:o="urn:schemas-microsoft-com:office:office" xmlns:r="http://schemas.openxmlformats.org/officeDocument/2006/relationships" xmlns:m="http://schemas.openxmlformats.org/officeDocument/2006/math" xmlns:v="urn:schemas-microsoft-com:vml" xmlns:wp14="http://schemas.microsoft.com/office/word/2010/wordprocessingDrawing" xmlns:wp="http://schemas.openxmlformats.org/drawingml/2006/wordprocessingDrawing" xmlns:w10="urn:schemas-microsoft-com:office:word" xmlns:w="http://schemas.openxmlformats.org/wordprocessingml/2006/main" xmlns:w14="http://schemas.microsoft.com/office/word/2010/wordml" xmlns:wpg="http://schemas.microsoft.com/office/word/2010/wordprocessingGroup" xmlns:wpi="http://schemas.microsoft.com/office/word/2010/wordprocessingInk" xmlns:wne="http://schemas.microsoft.com/office/word/2006/wordml" xmlns:wps="http://schemas.microsoft.com/office/word/2010/wordprocessingShape" mc:Ignorable="w14 wp14">
-  <w:abstractNum w:abstractNumId="0">
+<w:numbering xmlns:wpc="http://schemas.microsoft.com/office/word/2010/wordprocessingCanvas" xmlns:cx="http://schemas.microsoft.com/office/drawing/2014/chartex" xmlns:cx1="http://schemas.microsoft.com/office/drawing/2015/9/8/chartex" xmlns:mc="http://schemas.openxmlformats.org/markup-compatibility/2006" xmlns:o="urn:schemas-microsoft-com:office:office" xmlns:r="http://schemas.openxmlformats.org/officeDocument/2006/relationships" xmlns:m="http://schemas.openxmlformats.org/officeDocument/2006/math" xmlns:v="urn:schemas-microsoft-com:vml" xmlns:wp14="http://schemas.microsoft.com/office/word/2010/wordprocessingDrawing" xmlns:wp="http://schemas.openxmlformats.org/drawingml/2006/wordprocessingDrawing" xmlns:w10="urn:schemas-microsoft-com:office:word" xmlns:w="http://schemas.openxmlformats.org/wordprocessingml/2006/main" xmlns:w14="http://schemas.microsoft.com/office/word/2010/wordml" xmlns:w15="http://schemas.microsoft.com/office/word/2012/wordml" xmlns:w16se="http://schemas.microsoft.com/office/word/2015/wordml/symex" xmlns:wpg="http://schemas.microsoft.com/office/word/2010/wordprocessingGroup" xmlns:wpi="http://schemas.microsoft.com/office/word/2010/wordprocessingInk" xmlns:wne="http://schemas.microsoft.com/office/word/2006/wordml" xmlns:wps="http://schemas.microsoft.com/office/word/2010/wordprocessingShape" mc:Ignorable="w14 w15 w16se wp14">
+  <w:abstractNum w:abstractNumId="0" w15:restartNumberingAfterBreak="0">
+    <w:nsid w:val="042828E8"/>
+    <w:multiLevelType w:val="hybridMultilevel"/>
+    <w:tmpl w:val="25A23420"/>
+    <w:lvl w:ilvl="0" w:tplc="5F88583A">
+      <w:numFmt w:val="bullet"/>
+      <w:lvlText w:val="-"/>
+      <w:lvlJc w:val="left"/>
+      <w:pPr>
+        <w:ind w:left="1068" w:hanging="360"/>
+      </w:pPr>
+      <w:rPr>
+        <w:rFonts w:ascii="Calibri" w:eastAsiaTheme="minorHAnsi" w:hAnsi="Calibri" w:cs="Calibri" w:hint="default"/>
+      </w:rPr>
+    </w:lvl>
+    <w:lvl w:ilvl="1" w:tplc="040C0003">
+      <w:start w:val="1"/>
+      <w:numFmt w:val="bullet"/>
+      <w:lvlText w:val="o"/>
+      <w:lvlJc w:val="left"/>
+      <w:pPr>
+        <w:ind w:left="1788" w:hanging="360"/>
+      </w:pPr>
+      <w:rPr>
+        <w:rFonts w:ascii="Courier New" w:hAnsi="Courier New" w:cs="Courier New" w:hint="default"/>
+      </w:rPr>
+    </w:lvl>
+    <w:lvl w:ilvl="2" w:tplc="040C0005" w:tentative="1">
+      <w:start w:val="1"/>
+      <w:numFmt w:val="bullet"/>
+      <w:lvlText w:val=""/>
+      <w:lvlJc w:val="left"/>
+      <w:pPr>
+        <w:ind w:left="2508" w:hanging="360"/>
+      </w:pPr>
+      <w:rPr>
+        <w:rFonts w:ascii="Wingdings" w:hAnsi="Wingdings" w:hint="default"/>
+      </w:rPr>
+    </w:lvl>
+    <w:lvl w:ilvl="3" w:tplc="040C0001" w:tentative="1">
+      <w:start w:val="1"/>
+      <w:numFmt w:val="bullet"/>
+      <w:lvlText w:val=""/>
+      <w:lvlJc w:val="left"/>
+      <w:pPr>
+        <w:ind w:left="3228" w:hanging="360"/>
+      </w:pPr>
+      <w:rPr>
+        <w:rFonts w:ascii="Symbol" w:hAnsi="Symbol" w:hint="default"/>
+      </w:rPr>
+    </w:lvl>
+    <w:lvl w:ilvl="4" w:tplc="040C0003" w:tentative="1">
+      <w:start w:val="1"/>
+      <w:numFmt w:val="bullet"/>
+      <w:lvlText w:val="o"/>
+      <w:lvlJc w:val="left"/>
+      <w:pPr>
+        <w:ind w:left="3948" w:hanging="360"/>
+      </w:pPr>
+      <w:rPr>
+        <w:rFonts w:ascii="Courier New" w:hAnsi="Courier New" w:cs="Courier New" w:hint="default"/>
+      </w:rPr>
+    </w:lvl>
+    <w:lvl w:ilvl="5" w:tplc="040C0005" w:tentative="1">
+      <w:start w:val="1"/>
+      <w:numFmt w:val="bullet"/>
+      <w:lvlText w:val=""/>
+      <w:lvlJc w:val="left"/>
+      <w:pPr>
+        <w:ind w:left="4668" w:hanging="360"/>
+      </w:pPr>
+      <w:rPr>
+        <w:rFonts w:ascii="Wingdings" w:hAnsi="Wingdings" w:hint="default"/>
+      </w:rPr>
+    </w:lvl>
+    <w:lvl w:ilvl="6" w:tplc="040C0001" w:tentative="1">
+      <w:start w:val="1"/>
+      <w:numFmt w:val="bullet"/>
+      <w:lvlText w:val=""/>
+      <w:lvlJc w:val="left"/>
+      <w:pPr>
+        <w:ind w:left="5388" w:hanging="360"/>
+      </w:pPr>
+      <w:rPr>
+        <w:rFonts w:ascii="Symbol" w:hAnsi="Symbol" w:hint="default"/>
+      </w:rPr>
+    </w:lvl>
+    <w:lvl w:ilvl="7" w:tplc="040C0003" w:tentative="1">
+      <w:start w:val="1"/>
+      <w:numFmt w:val="bullet"/>
+      <w:lvlText w:val="o"/>
+      <w:lvlJc w:val="left"/>
+      <w:pPr>
+        <w:ind w:left="6108" w:hanging="360"/>
+      </w:pPr>
+      <w:rPr>
+        <w:rFonts w:ascii="Courier New" w:hAnsi="Courier New" w:cs="Courier New" w:hint="default"/>
+      </w:rPr>
+    </w:lvl>
+    <w:lvl w:ilvl="8" w:tplc="040C0005" w:tentative="1">
+      <w:start w:val="1"/>
+      <w:numFmt w:val="bullet"/>
+      <w:lvlText w:val=""/>
+      <w:lvlJc w:val="left"/>
+      <w:pPr>
+        <w:ind w:left="6828" w:hanging="360"/>
+      </w:pPr>
+      <w:rPr>
+        <w:rFonts w:ascii="Wingdings" w:hAnsi="Wingdings" w:hint="default"/>
+      </w:rPr>
+    </w:lvl>
+  </w:abstractNum>
+  <w:abstractNum w:abstractNumId="1" w15:restartNumberingAfterBreak="0">
     <w:nsid w:val="10D5001D"/>
     <w:multiLevelType w:val="hybridMultilevel"/>
     <w:tmpl w:val="F6722B4C"/>
@@ -3749,7 +5825,119 @@
       </w:pPr>
     </w:lvl>
   </w:abstractNum>
-  <w:abstractNum w:abstractNumId="1">
+  <w:abstractNum w:abstractNumId="2" w15:restartNumberingAfterBreak="0">
+    <w:nsid w:val="172645A4"/>
+    <w:multiLevelType w:val="hybridMultilevel"/>
+    <w:tmpl w:val="63B6D70A"/>
+    <w:lvl w:ilvl="0" w:tplc="20F602C4">
+      <w:numFmt w:val="bullet"/>
+      <w:lvlText w:val="-"/>
+      <w:lvlJc w:val="left"/>
+      <w:pPr>
+        <w:ind w:left="1068" w:hanging="360"/>
+      </w:pPr>
+      <w:rPr>
+        <w:rFonts w:ascii="Calibri" w:eastAsiaTheme="minorHAnsi" w:hAnsi="Calibri" w:cs="Calibri" w:hint="default"/>
+      </w:rPr>
+    </w:lvl>
+    <w:lvl w:ilvl="1" w:tplc="040C0003" w:tentative="1">
+      <w:start w:val="1"/>
+      <w:numFmt w:val="bullet"/>
+      <w:lvlText w:val="o"/>
+      <w:lvlJc w:val="left"/>
+      <w:pPr>
+        <w:ind w:left="1788" w:hanging="360"/>
+      </w:pPr>
+      <w:rPr>
+        <w:rFonts w:ascii="Courier New" w:hAnsi="Courier New" w:cs="Courier New" w:hint="default"/>
+      </w:rPr>
+    </w:lvl>
+    <w:lvl w:ilvl="2" w:tplc="040C0005" w:tentative="1">
+      <w:start w:val="1"/>
+      <w:numFmt w:val="bullet"/>
+      <w:lvlText w:val=""/>
+      <w:lvlJc w:val="left"/>
+      <w:pPr>
+        <w:ind w:left="2508" w:hanging="360"/>
+      </w:pPr>
+      <w:rPr>
+        <w:rFonts w:ascii="Wingdings" w:hAnsi="Wingdings" w:hint="default"/>
+      </w:rPr>
+    </w:lvl>
+    <w:lvl w:ilvl="3" w:tplc="040C0001" w:tentative="1">
+      <w:start w:val="1"/>
+      <w:numFmt w:val="bullet"/>
+      <w:lvlText w:val=""/>
+      <w:lvlJc w:val="left"/>
+      <w:pPr>
+        <w:ind w:left="3228" w:hanging="360"/>
+      </w:pPr>
+      <w:rPr>
+        <w:rFonts w:ascii="Symbol" w:hAnsi="Symbol" w:hint="default"/>
+      </w:rPr>
+    </w:lvl>
+    <w:lvl w:ilvl="4" w:tplc="040C0003" w:tentative="1">
+      <w:start w:val="1"/>
+      <w:numFmt w:val="bullet"/>
+      <w:lvlText w:val="o"/>
+      <w:lvlJc w:val="left"/>
+      <w:pPr>
+        <w:ind w:left="3948" w:hanging="360"/>
+      </w:pPr>
+      <w:rPr>
+        <w:rFonts w:ascii="Courier New" w:hAnsi="Courier New" w:cs="Courier New" w:hint="default"/>
+      </w:rPr>
+    </w:lvl>
+    <w:lvl w:ilvl="5" w:tplc="040C0005" w:tentative="1">
+      <w:start w:val="1"/>
+      <w:numFmt w:val="bullet"/>
+      <w:lvlText w:val=""/>
+      <w:lvlJc w:val="left"/>
+      <w:pPr>
+        <w:ind w:left="4668" w:hanging="360"/>
+      </w:pPr>
+      <w:rPr>
+        <w:rFonts w:ascii="Wingdings" w:hAnsi="Wingdings" w:hint="default"/>
+      </w:rPr>
+    </w:lvl>
+    <w:lvl w:ilvl="6" w:tplc="040C0001" w:tentative="1">
+      <w:start w:val="1"/>
+      <w:numFmt w:val="bullet"/>
+      <w:lvlText w:val=""/>
+      <w:lvlJc w:val="left"/>
+      <w:pPr>
+        <w:ind w:left="5388" w:hanging="360"/>
+      </w:pPr>
+      <w:rPr>
+        <w:rFonts w:ascii="Symbol" w:hAnsi="Symbol" w:hint="default"/>
+      </w:rPr>
+    </w:lvl>
+    <w:lvl w:ilvl="7" w:tplc="040C0003" w:tentative="1">
+      <w:start w:val="1"/>
+      <w:numFmt w:val="bullet"/>
+      <w:lvlText w:val="o"/>
+      <w:lvlJc w:val="left"/>
+      <w:pPr>
+        <w:ind w:left="6108" w:hanging="360"/>
+      </w:pPr>
+      <w:rPr>
+        <w:rFonts w:ascii="Courier New" w:hAnsi="Courier New" w:cs="Courier New" w:hint="default"/>
+      </w:rPr>
+    </w:lvl>
+    <w:lvl w:ilvl="8" w:tplc="040C0005" w:tentative="1">
+      <w:start w:val="1"/>
+      <w:numFmt w:val="bullet"/>
+      <w:lvlText w:val=""/>
+      <w:lvlJc w:val="left"/>
+      <w:pPr>
+        <w:ind w:left="6828" w:hanging="360"/>
+      </w:pPr>
+      <w:rPr>
+        <w:rFonts w:ascii="Wingdings" w:hAnsi="Wingdings" w:hint="default"/>
+      </w:rPr>
+    </w:lvl>
+  </w:abstractNum>
+  <w:abstractNum w:abstractNumId="3" w15:restartNumberingAfterBreak="0">
     <w:nsid w:val="22CA4CD9"/>
     <w:multiLevelType w:val="hybridMultilevel"/>
     <w:tmpl w:val="A86E2B7E"/>
@@ -3838,7 +6026,7 @@
       </w:pPr>
     </w:lvl>
   </w:abstractNum>
-  <w:abstractNum w:abstractNumId="2">
+  <w:abstractNum w:abstractNumId="4" w15:restartNumberingAfterBreak="0">
     <w:nsid w:val="248C59B0"/>
     <w:multiLevelType w:val="hybridMultilevel"/>
     <w:tmpl w:val="147AF71E"/>
@@ -3927,7 +6115,7 @@
       </w:pPr>
     </w:lvl>
   </w:abstractNum>
-  <w:abstractNum w:abstractNumId="3">
+  <w:abstractNum w:abstractNumId="5" w15:restartNumberingAfterBreak="0">
     <w:nsid w:val="2CC53367"/>
     <w:multiLevelType w:val="hybridMultilevel"/>
     <w:tmpl w:val="D6E4AB5A"/>
@@ -4040,7 +6228,7 @@
       </w:rPr>
     </w:lvl>
   </w:abstractNum>
-  <w:abstractNum w:abstractNumId="4">
+  <w:abstractNum w:abstractNumId="6" w15:restartNumberingAfterBreak="0">
     <w:nsid w:val="38A0110E"/>
     <w:multiLevelType w:val="hybridMultilevel"/>
     <w:tmpl w:val="F0B27ED6"/>
@@ -4153,7 +6341,7 @@
       </w:rPr>
     </w:lvl>
   </w:abstractNum>
-  <w:abstractNum w:abstractNumId="5">
+  <w:abstractNum w:abstractNumId="7" w15:restartNumberingAfterBreak="0">
     <w:nsid w:val="49D93E0A"/>
     <w:multiLevelType w:val="hybridMultilevel"/>
     <w:tmpl w:val="C6EE3224"/>
@@ -4242,7 +6430,7 @@
       </w:pPr>
     </w:lvl>
   </w:abstractNum>
-  <w:abstractNum w:abstractNumId="6">
+  <w:abstractNum w:abstractNumId="8" w15:restartNumberingAfterBreak="0">
     <w:nsid w:val="71076F12"/>
     <w:multiLevelType w:val="hybridMultilevel"/>
     <w:tmpl w:val="1478B4E8"/>
@@ -4331,7 +6519,7 @@
       </w:pPr>
     </w:lvl>
   </w:abstractNum>
-  <w:abstractNum w:abstractNumId="7">
+  <w:abstractNum w:abstractNumId="9" w15:restartNumberingAfterBreak="0">
     <w:nsid w:val="71C026DA"/>
     <w:multiLevelType w:val="hybridMultilevel"/>
     <w:tmpl w:val="D268743E"/>
@@ -4422,34 +6610,40 @@
     </w:lvl>
   </w:abstractNum>
   <w:num w:numId="1">
-    <w:abstractNumId w:val="2"/>
+    <w:abstractNumId w:val="4"/>
   </w:num>
   <w:num w:numId="2">
+    <w:abstractNumId w:val="8"/>
+  </w:num>
+  <w:num w:numId="3">
+    <w:abstractNumId w:val="3"/>
+  </w:num>
+  <w:num w:numId="4">
     <w:abstractNumId w:val="6"/>
   </w:num>
-  <w:num w:numId="3">
+  <w:num w:numId="5">
+    <w:abstractNumId w:val="9"/>
+  </w:num>
+  <w:num w:numId="6">
+    <w:abstractNumId w:val="7"/>
+  </w:num>
+  <w:num w:numId="7">
+    <w:abstractNumId w:val="5"/>
+  </w:num>
+  <w:num w:numId="8">
     <w:abstractNumId w:val="1"/>
   </w:num>
-  <w:num w:numId="4">
-    <w:abstractNumId w:val="4"/>
+  <w:num w:numId="9">
+    <w:abstractNumId w:val="0"/>
   </w:num>
-  <w:num w:numId="5">
-    <w:abstractNumId w:val="7"/>
-  </w:num>
-  <w:num w:numId="6">
-    <w:abstractNumId w:val="5"/>
-  </w:num>
-  <w:num w:numId="7">
-    <w:abstractNumId w:val="3"/>
-  </w:num>
-  <w:num w:numId="8">
-    <w:abstractNumId w:val="0"/>
+  <w:num w:numId="10">
+    <w:abstractNumId w:val="2"/>
   </w:num>
 </w:numbering>
 </file>
 
 <file path=word/styles.xml><?xml version="1.0" encoding="utf-8"?>
-<w:styles xmlns:mc="http://schemas.openxmlformats.org/markup-compatibility/2006" xmlns:r="http://schemas.openxmlformats.org/officeDocument/2006/relationships" xmlns:w="http://schemas.openxmlformats.org/wordprocessingml/2006/main" xmlns:w14="http://schemas.microsoft.com/office/word/2010/wordml" mc:Ignorable="w14">
+<w:styles xmlns:mc="http://schemas.openxmlformats.org/markup-compatibility/2006" xmlns:r="http://schemas.openxmlformats.org/officeDocument/2006/relationships" xmlns:w="http://schemas.openxmlformats.org/wordprocessingml/2006/main" xmlns:w14="http://schemas.microsoft.com/office/word/2010/wordml" xmlns:w15="http://schemas.microsoft.com/office/word/2012/wordml" xmlns:w16se="http://schemas.microsoft.com/office/word/2015/wordml/symex" mc:Ignorable="w14 w15 w16se">
   <w:docDefaults>
     <w:rPrDefault>
       <w:rPr>
@@ -4465,419 +6659,378 @@
       </w:pPr>
     </w:pPrDefault>
   </w:docDefaults>
-  <w:latentStyles w:defLockedState="0" w:defUIPriority="99" w:defSemiHidden="1" w:defUnhideWhenUsed="1" w:defQFormat="0" w:count="267">
-    <w:lsdException w:name="Normal" w:semiHidden="0" w:uiPriority="0" w:unhideWhenUsed="0" w:qFormat="1"/>
-    <w:lsdException w:name="heading 1" w:semiHidden="0" w:uiPriority="9" w:unhideWhenUsed="0" w:qFormat="1"/>
-    <w:lsdException w:name="heading 2" w:uiPriority="9" w:qFormat="1"/>
-    <w:lsdException w:name="heading 3" w:uiPriority="9" w:qFormat="1"/>
-    <w:lsdException w:name="heading 4" w:uiPriority="9" w:qFormat="1"/>
-    <w:lsdException w:name="heading 5" w:uiPriority="9" w:qFormat="1"/>
-    <w:lsdException w:name="heading 6" w:uiPriority="9" w:qFormat="1"/>
-    <w:lsdException w:name="heading 7" w:uiPriority="9" w:qFormat="1"/>
-    <w:lsdException w:name="heading 8" w:uiPriority="9" w:qFormat="1"/>
-    <w:lsdException w:name="heading 9" w:uiPriority="9" w:qFormat="1"/>
-    <w:lsdException w:name="toc 1" w:uiPriority="39"/>
-    <w:lsdException w:name="toc 2" w:uiPriority="39"/>
-    <w:lsdException w:name="toc 3" w:uiPriority="39"/>
-    <w:lsdException w:name="toc 4" w:uiPriority="39"/>
-    <w:lsdException w:name="toc 5" w:uiPriority="39"/>
-    <w:lsdException w:name="toc 6" w:uiPriority="39"/>
-    <w:lsdException w:name="toc 7" w:uiPriority="39"/>
-    <w:lsdException w:name="toc 8" w:uiPriority="39"/>
-    <w:lsdException w:name="toc 9" w:uiPriority="39"/>
-    <w:lsdException w:name="caption" w:uiPriority="35" w:qFormat="1"/>
-    <w:lsdException w:name="Title" w:semiHidden="0" w:uiPriority="10" w:unhideWhenUsed="0" w:qFormat="1"/>
-    <w:lsdException w:name="Default Paragraph Font" w:uiPriority="1"/>
-    <w:lsdException w:name="Subtitle" w:semiHidden="0" w:uiPriority="11" w:unhideWhenUsed="0" w:qFormat="1"/>
-    <w:lsdException w:name="Strong" w:semiHidden="0" w:uiPriority="22" w:unhideWhenUsed="0" w:qFormat="1"/>
-    <w:lsdException w:name="Emphasis" w:semiHidden="0" w:uiPriority="20" w:unhideWhenUsed="0" w:qFormat="1"/>
-    <w:lsdException w:name="Table Grid" w:semiHidden="0" w:uiPriority="59" w:unhideWhenUsed="0"/>
-    <w:lsdException w:name="Placeholder Text" w:unhideWhenUsed="0"/>
-    <w:lsdException w:name="No Spacing" w:semiHidden="0" w:uiPriority="1" w:unhideWhenUsed="0" w:qFormat="1"/>
-    <w:lsdException w:name="Light Shading" w:semiHidden="0" w:uiPriority="60" w:unhideWhenUsed="0"/>
-    <w:lsdException w:name="Light List" w:semiHidden="0" w:uiPriority="61" w:unhideWhenUsed="0"/>
-    <w:lsdException w:name="Light Grid" w:semiHidden="0" w:uiPriority="62" w:unhideWhenUsed="0"/>
-    <w:lsdException w:name="Medium Shading 1" w:semiHidden="0" w:uiPriority="63" w:unhideWhenUsed="0"/>
-    <w:lsdException w:name="Medium Shading 2" w:semiHidden="0" w:uiPriority="64" w:unhideWhenUsed="0"/>
-    <w:lsdException w:name="Medium List 1" w:semiHidden="0" w:uiPriority="65" w:unhideWhenUsed="0"/>
-    <w:lsdException w:name="Medium List 2" w:semiHidden="0" w:uiPriority="66" w:unhideWhenUsed="0"/>
-    <w:lsdException w:name="Medium Grid 1" w:semiHidden="0" w:uiPriority="67" w:unhideWhenUsed="0"/>
-    <w:lsdException w:name="Medium Grid 2" w:semiHidden="0" w:uiPriority="68" w:unhideWhenUsed="0"/>
-    <w:lsdException w:name="Medium Grid 3" w:semiHidden="0" w:uiPriority="69" w:unhideWhenUsed="0"/>
-    <w:lsdException w:name="Dark List" w:semiHidden="0" w:uiPriority="70" w:unhideWhenUsed="0"/>
-    <w:lsdException w:name="Colorful Shading" w:semiHidden="0" w:uiPriority="71" w:unhideWhenUsed="0"/>
-    <w:lsdException w:name="Colorful List" w:semiHidden="0" w:uiPriority="72" w:unhideWhenUsed="0"/>
-    <w:lsdException w:name="Colorful Grid" w:semiHidden="0" w:uiPriority="73" w:unhideWhenUsed="0"/>
-    <w:lsdException w:name="Light Shading Accent 1" w:semiHidden="0" w:uiPriority="60" w:unhideWhenUsed="0"/>
-    <w:lsdException w:name="Light List Accent 1" w:semiHidden="0" w:uiPriority="61" w:unhideWhenUsed="0"/>
-    <w:lsdException w:name="Light Grid Accent 1" w:semiHidden="0" w:uiPriority="62" w:unhideWhenUsed="0"/>
-    <w:lsdException w:name="Medium Shading 1 Accent 1" w:semiHidden="0" w:uiPriority="63" w:unhideWhenUsed="0"/>
-    <w:lsdException w:name="Medium Shading 2 Accent 1" w:semiHidden="0" w:uiPriority="64" w:unhideWhenUsed="0"/>
-    <w:lsdException w:name="Medium List 1 Accent 1" w:semiHidden="0" w:uiPriority="65" w:unhideWhenUsed="0"/>
-    <w:lsdException w:name="Revision" w:unhideWhenUsed="0"/>
-    <w:lsdException w:name="List Paragraph" w:semiHidden="0" w:uiPriority="34" w:unhideWhenUsed="0" w:qFormat="1"/>
-    <w:lsdException w:name="Quote" w:semiHidden="0" w:uiPriority="29" w:unhideWhenUsed="0" w:qFormat="1"/>
-    <w:lsdException w:name="Intense Quote" w:semiHidden="0" w:uiPriority="30" w:unhideWhenUsed="0" w:qFormat="1"/>
-    <w:lsdException w:name="Medium List 2 Accent 1" w:semiHidden="0" w:uiPriority="66" w:unhideWhenUsed="0"/>
-    <w:lsdException w:name="Medium Grid 1 Accent 1" w:semiHidden="0" w:uiPriority="67" w:unhideWhenUsed="0"/>
-    <w:lsdException w:name="Medium Grid 2 Accent 1" w:semiHidden="0" w:uiPriority="68" w:unhideWhenUsed="0"/>
-    <w:lsdException w:name="Medium Grid 3 Accent 1" w:semiHidden="0" w:uiPriority="69" w:unhideWhenUsed="0"/>
-    <w:lsdException w:name="Dark List Accent 1" w:semiHidden="0" w:uiPriority="70" w:unhideWhenUsed="0"/>
-    <w:lsdException w:name="Colorful Shading Accent 1" w:semiHidden="0" w:uiPriority="71" w:unhideWhenUsed="0"/>
-    <w:lsdException w:name="Colorful List Accent 1" w:semiHidden="0" w:uiPriority="72" w:unhideWhenUsed="0"/>
-    <w:lsdException w:name="Colorful Grid Accent 1" w:semiHidden="0" w:uiPriority="73" w:unhideWhenUsed="0"/>
-    <w:lsdException w:name="Light Shading Accent 2" w:semiHidden="0" w:uiPriority="60" w:unhideWhenUsed="0"/>
-    <w:lsdException w:name="Light List Accent 2" w:semiHidden="0" w:uiPriority="61" w:unhideWhenUsed="0"/>
-    <w:lsdException w:name="Light Grid Accent 2" w:semiHidden="0" w:uiPriority="62" w:unhideWhenUsed="0"/>
-    <w:lsdException w:name="Medium Shading 1 Accent 2" w:semiHidden="0" w:uiPriority="63" w:unhideWhenUsed="0"/>
-    <w:lsdException w:name="Medium Shading 2 Accent 2" w:semiHidden="0" w:uiPriority="64" w:unhideWhenUsed="0"/>
-    <w:lsdException w:name="Medium List 1 Accent 2" w:semiHidden="0" w:uiPriority="65" w:unhideWhenUsed="0"/>
-    <w:lsdException w:name="Medium List 2 Accent 2" w:semiHidden="0" w:uiPriority="66" w:unhideWhenUsed="0"/>
-    <w:lsdException w:name="Medium Grid 1 Accent 2" w:semiHidden="0" w:uiPriority="67" w:unhideWhenUsed="0"/>
-    <w:lsdException w:name="Medium Grid 2 Accent 2" w:semiHidden="0" w:uiPriority="68" w:unhideWhenUsed="0"/>
-    <w:lsdException w:name="Medium Grid 3 Accent 2" w:semiHidden="0" w:uiPriority="69" w:unhideWhenUsed="0"/>
-    <w:lsdException w:name="Dark List Accent 2" w:semiHidden="0" w:uiPriority="70" w:unhideWhenUsed="0"/>
-    <w:lsdException w:name="Colorful Shading Accent 2" w:semiHidden="0" w:uiPriority="71" w:unhideWhenUsed="0"/>
-    <w:lsdException w:name="Colorful List Accent 2" w:semiHidden="0" w:uiPriority="72" w:unhideWhenUsed="0"/>
-    <w:lsdException w:name="Colorful Grid Accent 2" w:semiHidden="0" w:uiPriority="73" w:unhideWhenUsed="0"/>
-    <w:lsdException w:name="Light Shading Accent 3" w:semiHidden="0" w:uiPriority="60" w:unhideWhenUsed="0"/>
-    <w:lsdException w:name="Light List Accent 3" w:semiHidden="0" w:uiPriority="61" w:unhideWhenUsed="0"/>
-    <w:lsdException w:name="Light Grid Accent 3" w:semiHidden="0" w:uiPriority="62" w:unhideWhenUsed="0"/>
-    <w:lsdException w:name="Medium Shading 1 Accent 3" w:semiHidden="0" w:uiPriority="63" w:unhideWhenUsed="0"/>
-    <w:lsdException w:name="Medium Shading 2 Accent 3" w:semiHidden="0" w:uiPriority="64" w:unhideWhenUsed="0"/>
-    <w:lsdException w:name="Medium List 1 Accent 3" w:semiHidden="0" w:uiPriority="65" w:unhideWhenUsed="0"/>
-    <w:lsdException w:name="Medium List 2 Accent 3" w:semiHidden="0" w:uiPriority="66" w:unhideWhenUsed="0"/>
-    <w:lsdException w:name="Medium Grid 1 Accent 3" w:semiHidden="0" w:uiPriority="67" w:unhideWhenUsed="0"/>
-    <w:lsdException w:name="Medium Grid 2 Accent 3" w:semiHidden="0" w:uiPriority="68" w:unhideWhenUsed="0"/>
-    <w:lsdException w:name="Medium Grid 3 Accent 3" w:semiHidden="0" w:uiPriority="69" w:unhideWhenUsed="0"/>
-    <w:lsdException w:name="Dark List Accent 3" w:semiHidden="0" w:uiPriority="70" w:unhideWhenUsed="0"/>
-    <w:lsdException w:name="Colorful Shading Accent 3" w:semiHidden="0" w:uiPriority="71" w:unhideWhenUsed="0"/>
-    <w:lsdException w:name="Colorful List Accent 3" w:semiHidden="0" w:uiPriority="72" w:unhideWhenUsed="0"/>
-    <w:lsdException w:name="Colorful Grid Accent 3" w:semiHidden="0" w:uiPriority="73" w:unhideWhenUsed="0"/>
-    <w:lsdException w:name="Light Shading Accent 4" w:semiHidden="0" w:uiPriority="60" w:unhideWhenUsed="0"/>
-    <w:lsdException w:name="Light List Accent 4" w:semiHidden="0" w:uiPriority="61" w:unhideWhenUsed="0"/>
-    <w:lsdException w:name="Light Grid Accent 4" w:semiHidden="0" w:uiPriority="62" w:unhideWhenUsed="0"/>
-    <w:lsdException w:name="Medium Shading 1 Accent 4" w:semiHidden="0" w:uiPriority="63" w:unhideWhenUsed="0"/>
-    <w:lsdException w:name="Medium Shading 2 Accent 4" w:semiHidden="0" w:uiPriority="64" w:unhideWhenUsed="0"/>
-    <w:lsdException w:name="Medium List 1 Accent 4" w:semiHidden="0" w:uiPriority="65" w:unhideWhenUsed="0"/>
-    <w:lsdException w:name="Medium List 2 Accent 4" w:semiHidden="0" w:uiPriority="66" w:unhideWhenUsed="0"/>
-    <w:lsdException w:name="Medium Grid 1 Accent 4" w:semiHidden="0" w:uiPriority="67" w:unhideWhenUsed="0"/>
-    <w:lsdException w:name="Medium Grid 2 Accent 4" w:semiHidden="0" w:uiPriority="68" w:unhideWhenUsed="0"/>
-    <w:lsdException w:name="Medium Grid 3 Accent 4" w:semiHidden="0" w:uiPriority="69" w:unhideWhenUsed="0"/>
-    <w:lsdException w:name="Dark List Accent 4" w:semiHidden="0" w:uiPriority="70" w:unhideWhenUsed="0"/>
-    <w:lsdException w:name="Colorful Shading Accent 4" w:semiHidden="0" w:uiPriority="71" w:unhideWhenUsed="0"/>
-    <w:lsdException w:name="Colorful List Accent 4" w:semiHidden="0" w:uiPriority="72" w:unhideWhenUsed="0"/>
-    <w:lsdException w:name="Colorful Grid Accent 4" w:semiHidden="0" w:uiPriority="73" w:unhideWhenUsed="0"/>
-    <w:lsdException w:name="Light Shading Accent 5" w:semiHidden="0" w:uiPriority="60" w:unhideWhenUsed="0"/>
-    <w:lsdException w:name="Light List Accent 5" w:semiHidden="0" w:uiPriority="61" w:unhideWhenUsed="0"/>
-    <w:lsdException w:name="Light Grid Accent 5" w:semiHidden="0" w:uiPriority="62" w:unhideWhenUsed="0"/>
-    <w:lsdException w:name="Medium Shading 1 Accent 5" w:semiHidden="0" w:uiPriority="63" w:unhideWhenUsed="0"/>
-    <w:lsdException w:name="Medium Shading 2 Accent 5" w:semiHidden="0" w:uiPriority="64" w:unhideWhenUsed="0"/>
-    <w:lsdException w:name="Medium List 1 Accent 5" w:semiHidden="0" w:uiPriority="65" w:unhideWhenUsed="0"/>
-    <w:lsdException w:name="Medium List 2 Accent 5" w:semiHidden="0" w:uiPriority="66" w:unhideWhenUsed="0"/>
-    <w:lsdException w:name="Medium Grid 1 Accent 5" w:semiHidden="0" w:uiPriority="67" w:unhideWhenUsed="0"/>
-    <w:lsdException w:name="Medium Grid 2 Accent 5" w:semiHidden="0" w:uiPriority="68" w:unhideWhenUsed="0"/>
-    <w:lsdException w:name="Medium Grid 3 Accent 5" w:semiHidden="0" w:uiPriority="69" w:unhideWhenUsed="0"/>
-    <w:lsdException w:name="Dark List Accent 5" w:semiHidden="0" w:uiPriority="70" w:unhideWhenUsed="0"/>
-    <w:lsdException w:name="Colorful Shading Accent 5" w:semiHidden="0" w:uiPriority="71" w:unhideWhenUsed="0"/>
-    <w:lsdException w:name="Colorful List Accent 5" w:semiHidden="0" w:uiPriority="72" w:unhideWhenUsed="0"/>
-    <w:lsdException w:name="Colorful Grid Accent 5" w:semiHidden="0" w:uiPriority="73" w:unhideWhenUsed="0"/>
-    <w:lsdException w:name="Light Shading Accent 6" w:semiHidden="0" w:uiPriority="60" w:unhideWhenUsed="0"/>
-    <w:lsdException w:name="Light List Accent 6" w:semiHidden="0" w:uiPriority="61" w:unhideWhenUsed="0"/>
-    <w:lsdException w:name="Light Grid Accent 6" w:semiHidden="0" w:uiPriority="62" w:unhideWhenUsed="0"/>
-    <w:lsdException w:name="Medium Shading 1 Accent 6" w:semiHidden="0" w:uiPriority="63" w:unhideWhenUsed="0"/>
-    <w:lsdException w:name="Medium Shading 2 Accent 6" w:semiHidden="0" w:uiPriority="64" w:unhideWhenUsed="0"/>
-    <w:lsdException w:name="Medium List 1 Accent 6" w:semiHidden="0" w:uiPriority="65" w:unhideWhenUsed="0"/>
-    <w:lsdException w:name="Medium List 2 Accent 6" w:semiHidden="0" w:uiPriority="66" w:unhideWhenUsed="0"/>
-    <w:lsdException w:name="Medium Grid 1 Accent 6" w:semiHidden="0" w:uiPriority="67" w:unhideWhenUsed="0"/>
-    <w:lsdException w:name="Medium Grid 2 Accent 6" w:semiHidden="0" w:uiPriority="68" w:unhideWhenUsed="0"/>
-    <w:lsdException w:name="Medium Grid 3 Accent 6" w:semiHidden="0" w:uiPriority="69" w:unhideWhenUsed="0"/>
-    <w:lsdException w:name="Dark List Accent 6" w:semiHidden="0" w:uiPriority="70" w:unhideWhenUsed="0"/>
-    <w:lsdException w:name="Colorful Shading Accent 6" w:semiHidden="0" w:uiPriority="71" w:unhideWhenUsed="0"/>
-    <w:lsdException w:name="Colorful List Accent 6" w:semiHidden="0" w:uiPriority="72" w:unhideWhenUsed="0"/>
-    <w:lsdException w:name="Colorful Grid Accent 6" w:semiHidden="0" w:uiPriority="73" w:unhideWhenUsed="0"/>
-    <w:lsdException w:name="Subtle Emphasis" w:semiHidden="0" w:uiPriority="19" w:unhideWhenUsed="0" w:qFormat="1"/>
-    <w:lsdException w:name="Intense Emphasis" w:semiHidden="0" w:uiPriority="21" w:unhideWhenUsed="0" w:qFormat="1"/>
-    <w:lsdException w:name="Subtle Reference" w:semiHidden="0" w:uiPriority="31" w:unhideWhenUsed="0" w:qFormat="1"/>
-    <w:lsdException w:name="Intense Reference" w:semiHidden="0" w:uiPriority="32" w:unhideWhenUsed="0" w:qFormat="1"/>
-    <w:lsdException w:name="Book Title" w:semiHidden="0" w:uiPriority="33" w:unhideWhenUsed="0" w:qFormat="1"/>
-    <w:lsdException w:name="Bibliography" w:uiPriority="37"/>
-    <w:lsdException w:name="TOC Heading" w:uiPriority="39" w:qFormat="1"/>
-  </w:latentStyles>
-  <w:style w:type="paragraph" w:default="1" w:styleId="Normal">
-    <w:name w:val="Normal"/>
-    <w:qFormat/>
-  </w:style>
-  <w:style w:type="character" w:default="1" w:styleId="Policepardfaut">
-    <w:name w:val="Default Paragraph Font"/>
-    <w:uiPriority w:val="1"/>
-    <w:semiHidden/>
-    <w:unhideWhenUsed/>
-  </w:style>
-  <w:style w:type="table" w:default="1" w:styleId="TableauNormal">
-    <w:name w:val="Normal Table"/>
-    <w:uiPriority w:val="99"/>
-    <w:semiHidden/>
-    <w:unhideWhenUsed/>
-    <w:tblPr>
-      <w:tblInd w:w="0" w:type="dxa"/>
-      <w:tblCellMar>
-        <w:top w:w="0" w:type="dxa"/>
-        <w:left w:w="108" w:type="dxa"/>
-        <w:bottom w:w="0" w:type="dxa"/>
-        <w:right w:w="108" w:type="dxa"/>
-      </w:tblCellMar>
-    </w:tblPr>
-  </w:style>
-  <w:style w:type="numbering" w:default="1" w:styleId="Aucuneliste">
-    <w:name w:val="No List"/>
-    <w:uiPriority w:val="99"/>
-    <w:semiHidden/>
-    <w:unhideWhenUsed/>
-  </w:style>
-  <w:style w:type="character" w:styleId="Lienhypertexte">
-    <w:name w:val="Hyperlink"/>
-    <w:basedOn w:val="Policepardfaut"/>
-    <w:uiPriority w:val="99"/>
-    <w:unhideWhenUsed/>
-    <w:rsid w:val="00344DA2"/>
-    <w:rPr>
-      <w:color w:val="0000FF" w:themeColor="hyperlink"/>
-      <w:u w:val="single"/>
-    </w:rPr>
-  </w:style>
-  <w:style w:type="paragraph" w:styleId="Paragraphedeliste">
-    <w:name w:val="List Paragraph"/>
-    <w:basedOn w:val="Normal"/>
-    <w:uiPriority w:val="34"/>
-    <w:qFormat/>
-    <w:rsid w:val="00694862"/>
-    <w:pPr>
-      <w:ind w:left="720"/>
-      <w:contextualSpacing/>
-    </w:pPr>
-  </w:style>
-  <w:style w:type="table" w:styleId="Grilledutableau">
-    <w:name w:val="Table Grid"/>
-    <w:basedOn w:val="TableauNormal"/>
-    <w:uiPriority w:val="59"/>
-    <w:rsid w:val="007C7344"/>
-    <w:pPr>
-      <w:spacing w:after="0" w:line="240" w:lineRule="auto"/>
-    </w:pPr>
-    <w:tblPr>
-      <w:tblBorders>
-        <w:top w:val="single" w:sz="4" w:space="0" w:color="auto"/>
-        <w:left w:val="single" w:sz="4" w:space="0" w:color="auto"/>
-        <w:bottom w:val="single" w:sz="4" w:space="0" w:color="auto"/>
-        <w:right w:val="single" w:sz="4" w:space="0" w:color="auto"/>
-        <w:insideH w:val="single" w:sz="4" w:space="0" w:color="auto"/>
-        <w:insideV w:val="single" w:sz="4" w:space="0" w:color="auto"/>
-      </w:tblBorders>
-    </w:tblPr>
-  </w:style>
-  <w:style w:type="paragraph" w:styleId="En-tte">
-    <w:name w:val="header"/>
-    <w:basedOn w:val="Normal"/>
-    <w:link w:val="En-tteCar"/>
-    <w:uiPriority w:val="99"/>
-    <w:unhideWhenUsed/>
-    <w:rsid w:val="00D8744E"/>
-    <w:pPr>
-      <w:tabs>
-        <w:tab w:val="center" w:pos="4536"/>
-        <w:tab w:val="right" w:pos="9072"/>
-      </w:tabs>
-      <w:spacing w:after="0" w:line="240" w:lineRule="auto"/>
-    </w:pPr>
-  </w:style>
-  <w:style w:type="character" w:customStyle="1" w:styleId="En-tteCar">
-    <w:name w:val="En-tête Car"/>
-    <w:basedOn w:val="Policepardfaut"/>
-    <w:link w:val="En-tte"/>
-    <w:uiPriority w:val="99"/>
-    <w:rsid w:val="00D8744E"/>
-  </w:style>
-  <w:style w:type="paragraph" w:styleId="Pieddepage">
-    <w:name w:val="footer"/>
-    <w:basedOn w:val="Normal"/>
-    <w:link w:val="PieddepageCar"/>
-    <w:uiPriority w:val="99"/>
-    <w:unhideWhenUsed/>
-    <w:rsid w:val="00D8744E"/>
-    <w:pPr>
-      <w:tabs>
-        <w:tab w:val="center" w:pos="4536"/>
-        <w:tab w:val="right" w:pos="9072"/>
-      </w:tabs>
-      <w:spacing w:after="0" w:line="240" w:lineRule="auto"/>
-    </w:pPr>
-  </w:style>
-  <w:style w:type="character" w:customStyle="1" w:styleId="PieddepageCar">
-    <w:name w:val="Pied de page Car"/>
-    <w:basedOn w:val="Policepardfaut"/>
-    <w:link w:val="Pieddepage"/>
-    <w:uiPriority w:val="99"/>
-    <w:rsid w:val="00D8744E"/>
-  </w:style>
-</w:styles>
-</file>
-
-<file path=word/stylesWithEffects.xml><?xml version="1.0" encoding="utf-8"?>
-<w:styles xmlns:wpc="http://schemas.microsoft.com/office/word/2010/wordprocessingCanvas" xmlns:mc="http://schemas.openxmlformats.org/markup-compatibility/2006" xmlns:o="urn:schemas-microsoft-com:office:office" xmlns:r="http://schemas.openxmlformats.org/officeDocument/2006/relationships" xmlns:m="http://schemas.openxmlformats.org/officeDocument/2006/math" xmlns:v="urn:schemas-microsoft-com:vml" xmlns:wp14="http://schemas.microsoft.com/office/word/2010/wordprocessingDrawing" xmlns:wp="http://schemas.openxmlformats.org/drawingml/2006/wordprocessingDrawing" xmlns:w10="urn:schemas-microsoft-com:office:word" xmlns:w="http://schemas.openxmlformats.org/wordprocessingml/2006/main" xmlns:w14="http://schemas.microsoft.com/office/word/2010/wordml" xmlns:wpg="http://schemas.microsoft.com/office/word/2010/wordprocessingGroup" xmlns:wpi="http://schemas.microsoft.com/office/word/2010/wordprocessingInk" xmlns:wne="http://schemas.microsoft.com/office/word/2006/wordml" xmlns:wps="http://schemas.microsoft.com/office/word/2010/wordprocessingShape" mc:Ignorable="w14 wp14">
-  <w:docDefaults>
-    <w:rPrDefault>
-      <w:rPr>
-        <w:rFonts w:asciiTheme="minorHAnsi" w:eastAsiaTheme="minorHAnsi" w:hAnsiTheme="minorHAnsi" w:cstheme="minorBidi"/>
-        <w:sz w:val="22"/>
-        <w:szCs w:val="22"/>
-        <w:lang w:val="fr-FR" w:eastAsia="en-US" w:bidi="ar-SA"/>
-      </w:rPr>
-    </w:rPrDefault>
-    <w:pPrDefault>
-      <w:pPr>
-        <w:spacing w:after="200" w:line="276" w:lineRule="auto"/>
-      </w:pPr>
-    </w:pPrDefault>
-  </w:docDefaults>
-  <w:latentStyles w:defLockedState="0" w:defUIPriority="99" w:defSemiHidden="1" w:defUnhideWhenUsed="1" w:defQFormat="0" w:count="267">
-    <w:lsdException w:name="Normal" w:semiHidden="0" w:uiPriority="0" w:unhideWhenUsed="0" w:qFormat="1"/>
-    <w:lsdException w:name="heading 1" w:semiHidden="0" w:uiPriority="9" w:unhideWhenUsed="0" w:qFormat="1"/>
-    <w:lsdException w:name="heading 2" w:uiPriority="9" w:qFormat="1"/>
-    <w:lsdException w:name="heading 3" w:uiPriority="9" w:qFormat="1"/>
-    <w:lsdException w:name="heading 4" w:uiPriority="9" w:qFormat="1"/>
-    <w:lsdException w:name="heading 5" w:uiPriority="9" w:qFormat="1"/>
-    <w:lsdException w:name="heading 6" w:uiPriority="9" w:qFormat="1"/>
-    <w:lsdException w:name="heading 7" w:uiPriority="9" w:qFormat="1"/>
-    <w:lsdException w:name="heading 8" w:uiPriority="9" w:qFormat="1"/>
-    <w:lsdException w:name="heading 9" w:uiPriority="9" w:qFormat="1"/>
-    <w:lsdException w:name="toc 1" w:uiPriority="39"/>
-    <w:lsdException w:name="toc 2" w:uiPriority="39"/>
-    <w:lsdException w:name="toc 3" w:uiPriority="39"/>
-    <w:lsdException w:name="toc 4" w:uiPriority="39"/>
-    <w:lsdException w:name="toc 5" w:uiPriority="39"/>
-    <w:lsdException w:name="toc 6" w:uiPriority="39"/>
-    <w:lsdException w:name="toc 7" w:uiPriority="39"/>
-    <w:lsdException w:name="toc 8" w:uiPriority="39"/>
-    <w:lsdException w:name="toc 9" w:uiPriority="39"/>
-    <w:lsdException w:name="caption" w:uiPriority="35" w:qFormat="1"/>
-    <w:lsdException w:name="Title" w:semiHidden="0" w:uiPriority="10" w:unhideWhenUsed="0" w:qFormat="1"/>
-    <w:lsdException w:name="Default Paragraph Font" w:uiPriority="1"/>
-    <w:lsdException w:name="Subtitle" w:semiHidden="0" w:uiPriority="11" w:unhideWhenUsed="0" w:qFormat="1"/>
-    <w:lsdException w:name="Strong" w:semiHidden="0" w:uiPriority="22" w:unhideWhenUsed="0" w:qFormat="1"/>
-    <w:lsdException w:name="Emphasis" w:semiHidden="0" w:uiPriority="20" w:unhideWhenUsed="0" w:qFormat="1"/>
-    <w:lsdException w:name="Table Grid" w:semiHidden="0" w:uiPriority="59" w:unhideWhenUsed="0"/>
-    <w:lsdException w:name="Placeholder Text" w:unhideWhenUsed="0"/>
-    <w:lsdException w:name="No Spacing" w:semiHidden="0" w:uiPriority="1" w:unhideWhenUsed="0" w:qFormat="1"/>
-    <w:lsdException w:name="Light Shading" w:semiHidden="0" w:uiPriority="60" w:unhideWhenUsed="0"/>
-    <w:lsdException w:name="Light List" w:semiHidden="0" w:uiPriority="61" w:unhideWhenUsed="0"/>
-    <w:lsdException w:name="Light Grid" w:semiHidden="0" w:uiPriority="62" w:unhideWhenUsed="0"/>
-    <w:lsdException w:name="Medium Shading 1" w:semiHidden="0" w:uiPriority="63" w:unhideWhenUsed="0"/>
-    <w:lsdException w:name="Medium Shading 2" w:semiHidden="0" w:uiPriority="64" w:unhideWhenUsed="0"/>
-    <w:lsdException w:name="Medium List 1" w:semiHidden="0" w:uiPriority="65" w:unhideWhenUsed="0"/>
-    <w:lsdException w:name="Medium List 2" w:semiHidden="0" w:uiPriority="66" w:unhideWhenUsed="0"/>
-    <w:lsdException w:name="Medium Grid 1" w:semiHidden="0" w:uiPriority="67" w:unhideWhenUsed="0"/>
-    <w:lsdException w:name="Medium Grid 2" w:semiHidden="0" w:uiPriority="68" w:unhideWhenUsed="0"/>
-    <w:lsdException w:name="Medium Grid 3" w:semiHidden="0" w:uiPriority="69" w:unhideWhenUsed="0"/>
-    <w:lsdException w:name="Dark List" w:semiHidden="0" w:uiPriority="70" w:unhideWhenUsed="0"/>
-    <w:lsdException w:name="Colorful Shading" w:semiHidden="0" w:uiPriority="71" w:unhideWhenUsed="0"/>
-    <w:lsdException w:name="Colorful List" w:semiHidden="0" w:uiPriority="72" w:unhideWhenUsed="0"/>
-    <w:lsdException w:name="Colorful Grid" w:semiHidden="0" w:uiPriority="73" w:unhideWhenUsed="0"/>
-    <w:lsdException w:name="Light Shading Accent 1" w:semiHidden="0" w:uiPriority="60" w:unhideWhenUsed="0"/>
-    <w:lsdException w:name="Light List Accent 1" w:semiHidden="0" w:uiPriority="61" w:unhideWhenUsed="0"/>
-    <w:lsdException w:name="Light Grid Accent 1" w:semiHidden="0" w:uiPriority="62" w:unhideWhenUsed="0"/>
-    <w:lsdException w:name="Medium Shading 1 Accent 1" w:semiHidden="0" w:uiPriority="63" w:unhideWhenUsed="0"/>
-    <w:lsdException w:name="Medium Shading 2 Accent 1" w:semiHidden="0" w:uiPriority="64" w:unhideWhenUsed="0"/>
-    <w:lsdException w:name="Medium List 1 Accent 1" w:semiHidden="0" w:uiPriority="65" w:unhideWhenUsed="0"/>
-    <w:lsdException w:name="Revision" w:unhideWhenUsed="0"/>
-    <w:lsdException w:name="List Paragraph" w:semiHidden="0" w:uiPriority="34" w:unhideWhenUsed="0" w:qFormat="1"/>
-    <w:lsdException w:name="Quote" w:semiHidden="0" w:uiPriority="29" w:unhideWhenUsed="0" w:qFormat="1"/>
-    <w:lsdException w:name="Intense Quote" w:semiHidden="0" w:uiPriority="30" w:unhideWhenUsed="0" w:qFormat="1"/>
-    <w:lsdException w:name="Medium List 2 Accent 1" w:semiHidden="0" w:uiPriority="66" w:unhideWhenUsed="0"/>
-    <w:lsdException w:name="Medium Grid 1 Accent 1" w:semiHidden="0" w:uiPriority="67" w:unhideWhenUsed="0"/>
-    <w:lsdException w:name="Medium Grid 2 Accent 1" w:semiHidden="0" w:uiPriority="68" w:unhideWhenUsed="0"/>
-    <w:lsdException w:name="Medium Grid 3 Accent 1" w:semiHidden="0" w:uiPriority="69" w:unhideWhenUsed="0"/>
-    <w:lsdException w:name="Dark List Accent 1" w:semiHidden="0" w:uiPriority="70" w:unhideWhenUsed="0"/>
-    <w:lsdException w:name="Colorful Shading Accent 1" w:semiHidden="0" w:uiPriority="71" w:unhideWhenUsed="0"/>
-    <w:lsdException w:name="Colorful List Accent 1" w:semiHidden="0" w:uiPriority="72" w:unhideWhenUsed="0"/>
-    <w:lsdException w:name="Colorful Grid Accent 1" w:semiHidden="0" w:uiPriority="73" w:unhideWhenUsed="0"/>
-    <w:lsdException w:name="Light Shading Accent 2" w:semiHidden="0" w:uiPriority="60" w:unhideWhenUsed="0"/>
-    <w:lsdException w:name="Light List Accent 2" w:semiHidden="0" w:uiPriority="61" w:unhideWhenUsed="0"/>
-    <w:lsdException w:name="Light Grid Accent 2" w:semiHidden="0" w:uiPriority="62" w:unhideWhenUsed="0"/>
-    <w:lsdException w:name="Medium Shading 1 Accent 2" w:semiHidden="0" w:uiPriority="63" w:unhideWhenUsed="0"/>
-    <w:lsdException w:name="Medium Shading 2 Accent 2" w:semiHidden="0" w:uiPriority="64" w:unhideWhenUsed="0"/>
-    <w:lsdException w:name="Medium List 1 Accent 2" w:semiHidden="0" w:uiPriority="65" w:unhideWhenUsed="0"/>
-    <w:lsdException w:name="Medium List 2 Accent 2" w:semiHidden="0" w:uiPriority="66" w:unhideWhenUsed="0"/>
-    <w:lsdException w:name="Medium Grid 1 Accent 2" w:semiHidden="0" w:uiPriority="67" w:unhideWhenUsed="0"/>
-    <w:lsdException w:name="Medium Grid 2 Accent 2" w:semiHidden="0" w:uiPriority="68" w:unhideWhenUsed="0"/>
-    <w:lsdException w:name="Medium Grid 3 Accent 2" w:semiHidden="0" w:uiPriority="69" w:unhideWhenUsed="0"/>
-    <w:lsdException w:name="Dark List Accent 2" w:semiHidden="0" w:uiPriority="70" w:unhideWhenUsed="0"/>
-    <w:lsdException w:name="Colorful Shading Accent 2" w:semiHidden="0" w:uiPriority="71" w:unhideWhenUsed="0"/>
-    <w:lsdException w:name="Colorful List Accent 2" w:semiHidden="0" w:uiPriority="72" w:unhideWhenUsed="0"/>
-    <w:lsdException w:name="Colorful Grid Accent 2" w:semiHidden="0" w:uiPriority="73" w:unhideWhenUsed="0"/>
-    <w:lsdException w:name="Light Shading Accent 3" w:semiHidden="0" w:uiPriority="60" w:unhideWhenUsed="0"/>
-    <w:lsdException w:name="Light List Accent 3" w:semiHidden="0" w:uiPriority="61" w:unhideWhenUsed="0"/>
-    <w:lsdException w:name="Light Grid Accent 3" w:semiHidden="0" w:uiPriority="62" w:unhideWhenUsed="0"/>
-    <w:lsdException w:name="Medium Shading 1 Accent 3" w:semiHidden="0" w:uiPriority="63" w:unhideWhenUsed="0"/>
-    <w:lsdException w:name="Medium Shading 2 Accent 3" w:semiHidden="0" w:uiPriority="64" w:unhideWhenUsed="0"/>
-    <w:lsdException w:name="Medium List 1 Accent 3" w:semiHidden="0" w:uiPriority="65" w:unhideWhenUsed="0"/>
-    <w:lsdException w:name="Medium List 2 Accent 3" w:semiHidden="0" w:uiPriority="66" w:unhideWhenUsed="0"/>
-    <w:lsdException w:name="Medium Grid 1 Accent 3" w:semiHidden="0" w:uiPriority="67" w:unhideWhenUsed="0"/>
-    <w:lsdException w:name="Medium Grid 2 Accent 3" w:semiHidden="0" w:uiPriority="68" w:unhideWhenUsed="0"/>
-    <w:lsdException w:name="Medium Grid 3 Accent 3" w:semiHidden="0" w:uiPriority="69" w:unhideWhenUsed="0"/>
-    <w:lsdException w:name="Dark List Accent 3" w:semiHidden="0" w:uiPriority="70" w:unhideWhenUsed="0"/>
-    <w:lsdException w:name="Colorful Shading Accent 3" w:semiHidden="0" w:uiPriority="71" w:unhideWhenUsed="0"/>
-    <w:lsdException w:name="Colorful List Accent 3" w:semiHidden="0" w:uiPriority="72" w:unhideWhenUsed="0"/>
-    <w:lsdException w:name="Colorful Grid Accent 3" w:semiHidden="0" w:uiPriority="73" w:unhideWhenUsed="0"/>
-    <w:lsdException w:name="Light Shading Accent 4" w:semiHidden="0" w:uiPriority="60" w:unhideWhenUsed="0"/>
-    <w:lsdException w:name="Light List Accent 4" w:semiHidden="0" w:uiPriority="61" w:unhideWhenUsed="0"/>
-    <w:lsdException w:name="Light Grid Accent 4" w:semiHidden="0" w:uiPriority="62" w:unhideWhenUsed="0"/>
-    <w:lsdException w:name="Medium Shading 1 Accent 4" w:semiHidden="0" w:uiPriority="63" w:unhideWhenUsed="0"/>
-    <w:lsdException w:name="Medium Shading 2 Accent 4" w:semiHidden="0" w:uiPriority="64" w:unhideWhenUsed="0"/>
-    <w:lsdException w:name="Medium List 1 Accent 4" w:semiHidden="0" w:uiPriority="65" w:unhideWhenUsed="0"/>
-    <w:lsdException w:name="Medium List 2 Accent 4" w:semiHidden="0" w:uiPriority="66" w:unhideWhenUsed="0"/>
-    <w:lsdException w:name="Medium Grid 1 Accent 4" w:semiHidden="0" w:uiPriority="67" w:unhideWhenUsed="0"/>
-    <w:lsdException w:name="Medium Grid 2 Accent 4" w:semiHidden="0" w:uiPriority="68" w:unhideWhenUsed="0"/>
-    <w:lsdException w:name="Medium Grid 3 Accent 4" w:semiHidden="0" w:uiPriority="69" w:unhideWhenUsed="0"/>
-    <w:lsdException w:name="Dark List Accent 4" w:semiHidden="0" w:uiPriority="70" w:unhideWhenUsed="0"/>
-    <w:lsdException w:name="Colorful Shading Accent 4" w:semiHidden="0" w:uiPriority="71" w:unhideWhenUsed="0"/>
-    <w:lsdException w:name="Colorful List Accent 4" w:semiHidden="0" w:uiPriority="72" w:unhideWhenUsed="0"/>
-    <w:lsdException w:name="Colorful Grid Accent 4" w:semiHidden="0" w:uiPriority="73" w:unhideWhenUsed="0"/>
-    <w:lsdException w:name="Light Shading Accent 5" w:semiHidden="0" w:uiPriority="60" w:unhideWhenUsed="0"/>
-    <w:lsdException w:name="Light List Accent 5" w:semiHidden="0" w:uiPriority="61" w:unhideWhenUsed="0"/>
-    <w:lsdException w:name="Light Grid Accent 5" w:semiHidden="0" w:uiPriority="62" w:unhideWhenUsed="0"/>
-    <w:lsdException w:name="Medium Shading 1 Accent 5" w:semiHidden="0" w:uiPriority="63" w:unhideWhenUsed="0"/>
-    <w:lsdException w:name="Medium Shading 2 Accent 5" w:semiHidden="0" w:uiPriority="64" w:unhideWhenUsed="0"/>
-    <w:lsdException w:name="Medium List 1 Accent 5" w:semiHidden="0" w:uiPriority="65" w:unhideWhenUsed="0"/>
-    <w:lsdException w:name="Medium List 2 Accent 5" w:semiHidden="0" w:uiPriority="66" w:unhideWhenUsed="0"/>
-    <w:lsdException w:name="Medium Grid 1 Accent 5" w:semiHidden="0" w:uiPriority="67" w:unhideWhenUsed="0"/>
-    <w:lsdException w:name="Medium Grid 2 Accent 5" w:semiHidden="0" w:uiPriority="68" w:unhideWhenUsed="0"/>
-    <w:lsdException w:name="Medium Grid 3 Accent 5" w:semiHidden="0" w:uiPriority="69" w:unhideWhenUsed="0"/>
-    <w:lsdException w:name="Dark List Accent 5" w:semiHidden="0" w:uiPriority="70" w:unhideWhenUsed="0"/>
-    <w:lsdException w:name="Colorful Shading Accent 5" w:semiHidden="0" w:uiPriority="71" w:unhideWhenUsed="0"/>
-    <w:lsdException w:name="Colorful List Accent 5" w:semiHidden="0" w:uiPriority="72" w:unhideWhenUsed="0"/>
-    <w:lsdException w:name="Colorful Grid Accent 5" w:semiHidden="0" w:uiPriority="73" w:unhideWhenUsed="0"/>
-    <w:lsdException w:name="Light Shading Accent 6" w:semiHidden="0" w:uiPriority="60" w:unhideWhenUsed="0"/>
-    <w:lsdException w:name="Light List Accent 6" w:semiHidden="0" w:uiPriority="61" w:unhideWhenUsed="0"/>
-    <w:lsdException w:name="Light Grid Accent 6" w:semiHidden="0" w:uiPriority="62" w:unhideWhenUsed="0"/>
-    <w:lsdException w:name="Medium Shading 1 Accent 6" w:semiHidden="0" w:uiPriority="63" w:unhideWhenUsed="0"/>
-    <w:lsdException w:name="Medium Shading 2 Accent 6" w:semiHidden="0" w:uiPriority="64" w:unhideWhenUsed="0"/>
-    <w:lsdException w:name="Medium List 1 Accent 6" w:semiHidden="0" w:uiPriority="65" w:unhideWhenUsed="0"/>
-    <w:lsdException w:name="Medium List 2 Accent 6" w:semiHidden="0" w:uiPriority="66" w:unhideWhenUsed="0"/>
-    <w:lsdException w:name="Medium Grid 1 Accent 6" w:semiHidden="0" w:uiPriority="67" w:unhideWhenUsed="0"/>
-    <w:lsdException w:name="Medium Grid 2 Accent 6" w:semiHidden="0" w:uiPriority="68" w:unhideWhenUsed="0"/>
-    <w:lsdException w:name="Medium Grid 3 Accent 6" w:semiHidden="0" w:uiPriority="69" w:unhideWhenUsed="0"/>
-    <w:lsdException w:name="Dark List Accent 6" w:semiHidden="0" w:uiPriority="70" w:unhideWhenUsed="0"/>
-    <w:lsdException w:name="Colorful Shading Accent 6" w:semiHidden="0" w:uiPriority="71" w:unhideWhenUsed="0"/>
-    <w:lsdException w:name="Colorful List Accent 6" w:semiHidden="0" w:uiPriority="72" w:unhideWhenUsed="0"/>
-    <w:lsdException w:name="Colorful Grid Accent 6" w:semiHidden="0" w:uiPriority="73" w:unhideWhenUsed="0"/>
-    <w:lsdException w:name="Subtle Emphasis" w:semiHidden="0" w:uiPriority="19" w:unhideWhenUsed="0" w:qFormat="1"/>
-    <w:lsdException w:name="Intense Emphasis" w:semiHidden="0" w:uiPriority="21" w:unhideWhenUsed="0" w:qFormat="1"/>
-    <w:lsdException w:name="Subtle Reference" w:semiHidden="0" w:uiPriority="31" w:unhideWhenUsed="0" w:qFormat="1"/>
-    <w:lsdException w:name="Intense Reference" w:semiHidden="0" w:uiPriority="32" w:unhideWhenUsed="0" w:qFormat="1"/>
-    <w:lsdException w:name="Book Title" w:semiHidden="0" w:uiPriority="33" w:unhideWhenUsed="0" w:qFormat="1"/>
-    <w:lsdException w:name="Bibliography" w:uiPriority="37"/>
-    <w:lsdException w:name="TOC Heading" w:uiPriority="39" w:qFormat="1"/>
+  <w:latentStyles w:defLockedState="0" w:defUIPriority="99" w:defSemiHidden="0" w:defUnhideWhenUsed="0" w:defQFormat="0" w:count="371">
+    <w:lsdException w:name="Normal" w:uiPriority="0" w:qFormat="1"/>
+    <w:lsdException w:name="heading 1" w:uiPriority="9" w:qFormat="1"/>
+    <w:lsdException w:name="heading 2" w:semiHidden="1" w:uiPriority="9" w:unhideWhenUsed="1" w:qFormat="1"/>
+    <w:lsdException w:name="heading 3" w:semiHidden="1" w:uiPriority="9" w:unhideWhenUsed="1" w:qFormat="1"/>
+    <w:lsdException w:name="heading 4" w:semiHidden="1" w:uiPriority="9" w:unhideWhenUsed="1" w:qFormat="1"/>
+    <w:lsdException w:name="heading 5" w:semiHidden="1" w:uiPriority="9" w:unhideWhenUsed="1" w:qFormat="1"/>
+    <w:lsdException w:name="heading 6" w:semiHidden="1" w:uiPriority="9" w:unhideWhenUsed="1" w:qFormat="1"/>
+    <w:lsdException w:name="heading 7" w:semiHidden="1" w:uiPriority="9" w:unhideWhenUsed="1" w:qFormat="1"/>
+    <w:lsdException w:name="heading 8" w:semiHidden="1" w:uiPriority="9" w:unhideWhenUsed="1" w:qFormat="1"/>
+    <w:lsdException w:name="heading 9" w:semiHidden="1" w:uiPriority="9" w:unhideWhenUsed="1" w:qFormat="1"/>
+    <w:lsdException w:name="index 1" w:semiHidden="1" w:unhideWhenUsed="1"/>
+    <w:lsdException w:name="index 2" w:semiHidden="1" w:unhideWhenUsed="1"/>
+    <w:lsdException w:name="index 3" w:semiHidden="1" w:unhideWhenUsed="1"/>
+    <w:lsdException w:name="index 4" w:semiHidden="1" w:unhideWhenUsed="1"/>
+    <w:lsdException w:name="index 5" w:semiHidden="1" w:unhideWhenUsed="1"/>
+    <w:lsdException w:name="index 6" w:semiHidden="1" w:unhideWhenUsed="1"/>
+    <w:lsdException w:name="index 7" w:semiHidden="1" w:unhideWhenUsed="1"/>
+    <w:lsdException w:name="index 8" w:semiHidden="1" w:unhideWhenUsed="1"/>
+    <w:lsdException w:name="index 9" w:semiHidden="1" w:unhideWhenUsed="1"/>
+    <w:lsdException w:name="toc 1" w:semiHidden="1" w:uiPriority="39" w:unhideWhenUsed="1"/>
+    <w:lsdException w:name="toc 2" w:semiHidden="1" w:uiPriority="39" w:unhideWhenUsed="1"/>
+    <w:lsdException w:name="toc 3" w:semiHidden="1" w:uiPriority="39" w:unhideWhenUsed="1"/>
+    <w:lsdException w:name="toc 4" w:semiHidden="1" w:uiPriority="39" w:unhideWhenUsed="1"/>
+    <w:lsdException w:name="toc 5" w:semiHidden="1" w:uiPriority="39" w:unhideWhenUsed="1"/>
+    <w:lsdException w:name="toc 6" w:semiHidden="1" w:uiPriority="39" w:unhideWhenUsed="1"/>
+    <w:lsdException w:name="toc 7" w:semiHidden="1" w:uiPriority="39" w:unhideWhenUsed="1"/>
+    <w:lsdException w:name="toc 8" w:semiHidden="1" w:uiPriority="39" w:unhideWhenUsed="1"/>
+    <w:lsdException w:name="toc 9" w:semiHidden="1" w:uiPriority="39" w:unhideWhenUsed="1"/>
+    <w:lsdException w:name="Normal Indent" w:semiHidden="1" w:unhideWhenUsed="1"/>
+    <w:lsdException w:name="footnote text" w:semiHidden="1" w:unhideWhenUsed="1"/>
+    <w:lsdException w:name="annotation text" w:semiHidden="1" w:unhideWhenUsed="1"/>
+    <w:lsdException w:name="header" w:semiHidden="1" w:unhideWhenUsed="1"/>
+    <w:lsdException w:name="footer" w:semiHidden="1" w:unhideWhenUsed="1"/>
+    <w:lsdException w:name="index heading" w:semiHidden="1" w:unhideWhenUsed="1"/>
+    <w:lsdException w:name="caption" w:semiHidden="1" w:uiPriority="35" w:unhideWhenUsed="1" w:qFormat="1"/>
+    <w:lsdException w:name="table of figures" w:semiHidden="1" w:unhideWhenUsed="1"/>
+    <w:lsdException w:name="envelope address" w:semiHidden="1" w:unhideWhenUsed="1"/>
+    <w:lsdException w:name="envelope return" w:semiHidden="1" w:unhideWhenUsed="1"/>
+    <w:lsdException w:name="footnote reference" w:semiHidden="1" w:unhideWhenUsed="1"/>
+    <w:lsdException w:name="annotation reference" w:semiHidden="1" w:unhideWhenUsed="1"/>
+    <w:lsdException w:name="line number" w:semiHidden="1" w:unhideWhenUsed="1"/>
+    <w:lsdException w:name="page number" w:semiHidden="1" w:unhideWhenUsed="1"/>
+    <w:lsdException w:name="endnote reference" w:semiHidden="1" w:unhideWhenUsed="1"/>
+    <w:lsdException w:name="endnote text" w:semiHidden="1" w:unhideWhenUsed="1"/>
+    <w:lsdException w:name="table of authorities" w:semiHidden="1" w:unhideWhenUsed="1"/>
+    <w:lsdException w:name="macro" w:semiHidden="1" w:unhideWhenUsed="1"/>
+    <w:lsdException w:name="toa heading" w:semiHidden="1" w:unhideWhenUsed="1"/>
+    <w:lsdException w:name="List" w:semiHidden="1" w:unhideWhenUsed="1"/>
+    <w:lsdException w:name="List Bullet" w:semiHidden="1" w:unhideWhenUsed="1"/>
+    <w:lsdException w:name="List Number" w:semiHidden="1" w:unhideWhenUsed="1"/>
+    <w:lsdException w:name="List 2" w:semiHidden="1" w:unhideWhenUsed="1"/>
+    <w:lsdException w:name="List 3" w:semiHidden="1" w:unhideWhenUsed="1"/>
+    <w:lsdException w:name="List 4" w:semiHidden="1" w:unhideWhenUsed="1"/>
+    <w:lsdException w:name="List 5" w:semiHidden="1" w:unhideWhenUsed="1"/>
+    <w:lsdException w:name="List Bullet 2" w:semiHidden="1" w:unhideWhenUsed="1"/>
+    <w:lsdException w:name="List Bullet 3" w:semiHidden="1" w:unhideWhenUsed="1"/>
+    <w:lsdException w:name="List Bullet 4" w:semiHidden="1" w:unhideWhenUsed="1"/>
+    <w:lsdException w:name="List Bullet 5" w:semiHidden="1" w:unhideWhenUsed="1"/>
+    <w:lsdException w:name="List Number 2" w:semiHidden="1" w:unhideWhenUsed="1"/>
+    <w:lsdException w:name="List Number 3" w:semiHidden="1" w:unhideWhenUsed="1"/>
+    <w:lsdException w:name="List Number 4" w:semiHidden="1" w:unhideWhenUsed="1"/>
+    <w:lsdException w:name="List Number 5" w:semiHidden="1" w:unhideWhenUsed="1"/>
+    <w:lsdException w:name="Title" w:uiPriority="10" w:qFormat="1"/>
+    <w:lsdException w:name="Closing" w:semiHidden="1" w:unhideWhenUsed="1"/>
+    <w:lsdException w:name="Signature" w:semiHidden="1" w:unhideWhenUsed="1"/>
+    <w:lsdException w:name="Default Paragraph Font" w:semiHidden="1" w:uiPriority="1" w:unhideWhenUsed="1"/>
+    <w:lsdException w:name="Body Text" w:semiHidden="1" w:unhideWhenUsed="1"/>
+    <w:lsdException w:name="Body Text Indent" w:semiHidden="1" w:unhideWhenUsed="1"/>
+    <w:lsdException w:name="List Continue" w:semiHidden="1" w:unhideWhenUsed="1"/>
+    <w:lsdException w:name="List Continue 2" w:semiHidden="1" w:unhideWhenUsed="1"/>
+    <w:lsdException w:name="List Continue 3" w:semiHidden="1" w:unhideWhenUsed="1"/>
+    <w:lsdException w:name="List Continue 4" w:semiHidden="1" w:unhideWhenUsed="1"/>
+    <w:lsdException w:name="List Continue 5" w:semiHidden="1" w:unhideWhenUsed="1"/>
+    <w:lsdException w:name="Message Header" w:semiHidden="1" w:unhideWhenUsed="1"/>
+    <w:lsdException w:name="Subtitle" w:uiPriority="11" w:qFormat="1"/>
+    <w:lsdException w:name="Salutation" w:semiHidden="1" w:unhideWhenUsed="1"/>
+    <w:lsdException w:name="Date" w:semiHidden="1" w:unhideWhenUsed="1"/>
+    <w:lsdException w:name="Body Text First Indent" w:semiHidden="1" w:unhideWhenUsed="1"/>
+    <w:lsdException w:name="Body Text First Indent 2" w:semiHidden="1" w:unhideWhenUsed="1"/>
+    <w:lsdException w:name="Note Heading" w:semiHidden="1" w:unhideWhenUsed="1"/>
+    <w:lsdException w:name="Body Text 2" w:semiHidden="1" w:unhideWhenUsed="1"/>
+    <w:lsdException w:name="Body Text 3" w:semiHidden="1" w:unhideWhenUsed="1"/>
+    <w:lsdException w:name="Body Text Indent 2" w:semiHidden="1" w:unhideWhenUsed="1"/>
+    <w:lsdException w:name="Body Text Indent 3" w:semiHidden="1" w:unhideWhenUsed="1"/>
+    <w:lsdException w:name="Block Text" w:semiHidden="1" w:unhideWhenUsed="1"/>
+    <w:lsdException w:name="Hyperlink" w:semiHidden="1" w:unhideWhenUsed="1"/>
+    <w:lsdException w:name="FollowedHyperlink" w:semiHidden="1" w:unhideWhenUsed="1"/>
+    <w:lsdException w:name="Strong" w:uiPriority="22" w:qFormat="1"/>
+    <w:lsdException w:name="Emphasis" w:uiPriority="20" w:qFormat="1"/>
+    <w:lsdException w:name="Document Map" w:semiHidden="1" w:unhideWhenUsed="1"/>
+    <w:lsdException w:name="Plain Text" w:semiHidden="1" w:unhideWhenUsed="1"/>
+    <w:lsdException w:name="E-mail Signature" w:semiHidden="1" w:unhideWhenUsed="1"/>
+    <w:lsdException w:name="HTML Top of Form" w:semiHidden="1" w:unhideWhenUsed="1"/>
+    <w:lsdException w:name="HTML Bottom of Form" w:semiHidden="1" w:unhideWhenUsed="1"/>
+    <w:lsdException w:name="Normal (Web)" w:semiHidden="1" w:unhideWhenUsed="1"/>
+    <w:lsdException w:name="HTML Acronym" w:semiHidden="1" w:unhideWhenUsed="1"/>
+    <w:lsdException w:name="HTML Address" w:semiHidden="1" w:unhideWhenUsed="1"/>
+    <w:lsdException w:name="HTML Cite" w:semiHidden="1" w:unhideWhenUsed="1"/>
+    <w:lsdException w:name="HTML Code" w:semiHidden="1" w:unhideWhenUsed="1"/>
+    <w:lsdException w:name="HTML Definition" w:semiHidden="1" w:unhideWhenUsed="1"/>
+    <w:lsdException w:name="HTML Keyboard" w:semiHidden="1" w:unhideWhenUsed="1"/>
+    <w:lsdException w:name="HTML Preformatted" w:semiHidden="1" w:unhideWhenUsed="1"/>
+    <w:lsdException w:name="HTML Sample" w:semiHidden="1" w:unhideWhenUsed="1"/>
+    <w:lsdException w:name="HTML Typewriter" w:semiHidden="1" w:unhideWhenUsed="1"/>
+    <w:lsdException w:name="HTML Variable" w:semiHidden="1" w:unhideWhenUsed="1"/>
+    <w:lsdException w:name="Normal Table" w:semiHidden="1" w:unhideWhenUsed="1"/>
+    <w:lsdException w:name="annotation subject" w:semiHidden="1" w:unhideWhenUsed="1"/>
+    <w:lsdException w:name="No List" w:semiHidden="1" w:unhideWhenUsed="1"/>
+    <w:lsdException w:name="Outline List 1" w:semiHidden="1" w:unhideWhenUsed="1"/>
+    <w:lsdException w:name="Outline List 2" w:semiHidden="1" w:unhideWhenUsed="1"/>
+    <w:lsdException w:name="Outline List 3" w:semiHidden="1" w:unhideWhenUsed="1"/>
+    <w:lsdException w:name="Table Simple 1" w:semiHidden="1" w:unhideWhenUsed="1"/>
+    <w:lsdException w:name="Table Simple 2" w:semiHidden="1" w:unhideWhenUsed="1"/>
+    <w:lsdException w:name="Table Simple 3" w:semiHidden="1" w:unhideWhenUsed="1"/>
+    <w:lsdException w:name="Table Classic 1" w:semiHidden="1" w:unhideWhenUsed="1"/>
+    <w:lsdException w:name="Table Classic 2" w:semiHidden="1" w:unhideWhenUsed="1"/>
+    <w:lsdException w:name="Table Classic 3" w:semiHidden="1" w:unhideWhenUsed="1"/>
+    <w:lsdException w:name="Table Classic 4" w:semiHidden="1" w:unhideWhenUsed="1"/>
+    <w:lsdException w:name="Table Colorful 1" w:semiHidden="1" w:unhideWhenUsed="1"/>
+    <w:lsdException w:name="Table Colorful 2" w:semiHidden="1" w:unhideWhenUsed="1"/>
+    <w:lsdException w:name="Table Colorful 3" w:semiHidden="1" w:unhideWhenUsed="1"/>
+    <w:lsdException w:name="Table Columns 1" w:semiHidden="1" w:unhideWhenUsed="1"/>
+    <w:lsdException w:name="Table Columns 2" w:semiHidden="1" w:unhideWhenUsed="1"/>
+    <w:lsdException w:name="Table Columns 3" w:semiHidden="1" w:unhideWhenUsed="1"/>
+    <w:lsdException w:name="Table Columns 4" w:semiHidden="1" w:unhideWhenUsed="1"/>
+    <w:lsdException w:name="Table Columns 5" w:semiHidden="1" w:unhideWhenUsed="1"/>
+    <w:lsdException w:name="Table Grid 1" w:semiHidden="1" w:unhideWhenUsed="1"/>
+    <w:lsdException w:name="Table Grid 2" w:semiHidden="1" w:unhideWhenUsed="1"/>
+    <w:lsdException w:name="Table Grid 3" w:semiHidden="1" w:unhideWhenUsed="1"/>
+    <w:lsdException w:name="Table Grid 4" w:semiHidden="1" w:unhideWhenUsed="1"/>
+    <w:lsdException w:name="Table Grid 5" w:semiHidden="1" w:unhideWhenUsed="1"/>
+    <w:lsdException w:name="Table Grid 6" w:semiHidden="1" w:unhideWhenUsed="1"/>
+    <w:lsdException w:name="Table Grid 7" w:semiHidden="1" w:unhideWhenUsed="1"/>
+    <w:lsdException w:name="Table Grid 8" w:semiHidden="1" w:unhideWhenUsed="1"/>
+    <w:lsdException w:name="Table List 1" w:semiHidden="1" w:unhideWhenUsed="1"/>
+    <w:lsdException w:name="Table List 2" w:semiHidden="1" w:unhideWhenUsed="1"/>
+    <w:lsdException w:name="Table List 3" w:semiHidden="1" w:unhideWhenUsed="1"/>
+    <w:lsdException w:name="Table List 4" w:semiHidden="1" w:unhideWhenUsed="1"/>
+    <w:lsdException w:name="Table List 5" w:semiHidden="1" w:unhideWhenUsed="1"/>
+    <w:lsdException w:name="Table List 6" w:semiHidden="1" w:unhideWhenUsed="1"/>
+    <w:lsdException w:name="Table List 7" w:semiHidden="1" w:unhideWhenUsed="1"/>
+    <w:lsdException w:name="Table List 8" w:semiHidden="1" w:unhideWhenUsed="1"/>
+    <w:lsdException w:name="Table 3D effects 1" w:semiHidden="1" w:unhideWhenUsed="1"/>
+    <w:lsdException w:name="Table 3D effects 2" w:semiHidden="1" w:unhideWhenUsed="1"/>
+    <w:lsdException w:name="Table 3D effects 3" w:semiHidden="1" w:unhideWhenUsed="1"/>
+    <w:lsdException w:name="Table Contemporary" w:semiHidden="1" w:unhideWhenUsed="1"/>
+    <w:lsdException w:name="Table Elegant" w:semiHidden="1" w:unhideWhenUsed="1"/>
+    <w:lsdException w:name="Table Professional" w:semiHidden="1" w:unhideWhenUsed="1"/>
+    <w:lsdException w:name="Table Subtle 1" w:semiHidden="1" w:unhideWhenUsed="1"/>
+    <w:lsdException w:name="Table Subtle 2" w:semiHidden="1" w:unhideWhenUsed="1"/>
+    <w:lsdException w:name="Table Web 1" w:semiHidden="1" w:unhideWhenUsed="1"/>
+    <w:lsdException w:name="Table Web 2" w:semiHidden="1" w:unhideWhenUsed="1"/>
+    <w:lsdException w:name="Table Web 3" w:semiHidden="1" w:unhideWhenUsed="1"/>
+    <w:lsdException w:name="Balloon Text" w:semiHidden="1" w:unhideWhenUsed="1"/>
+    <w:lsdException w:name="Table Grid" w:uiPriority="59"/>
+    <w:lsdException w:name="Table Theme" w:semiHidden="1" w:unhideWhenUsed="1"/>
+    <w:lsdException w:name="Placeholder Text" w:semiHidden="1"/>
+    <w:lsdException w:name="No Spacing" w:uiPriority="1" w:qFormat="1"/>
+    <w:lsdException w:name="Light Shading" w:uiPriority="60"/>
+    <w:lsdException w:name="Light List" w:uiPriority="61"/>
+    <w:lsdException w:name="Light Grid" w:uiPriority="62"/>
+    <w:lsdException w:name="Medium Shading 1" w:uiPriority="63"/>
+    <w:lsdException w:name="Medium Shading 2" w:uiPriority="64"/>
+    <w:lsdException w:name="Medium List 1" w:uiPriority="65"/>
+    <w:lsdException w:name="Medium List 2" w:uiPriority="66"/>
+    <w:lsdException w:name="Medium Grid 1" w:uiPriority="67"/>
+    <w:lsdException w:name="Medium Grid 2" w:uiPriority="68"/>
+    <w:lsdException w:name="Medium Grid 3" w:uiPriority="69"/>
+    <w:lsdException w:name="Dark List" w:uiPriority="70"/>
+    <w:lsdException w:name="Colorful Shading" w:uiPriority="71"/>
+    <w:lsdException w:name="Colorful List" w:uiPriority="72"/>
+    <w:lsdException w:name="Colorful Grid" w:uiPriority="73"/>
+    <w:lsdException w:name="Light Shading Accent 1" w:uiPriority="60"/>
+    <w:lsdException w:name="Light List Accent 1" w:uiPriority="61"/>
+    <w:lsdException w:name="Light Grid Accent 1" w:uiPriority="62"/>
+    <w:lsdException w:name="Medium Shading 1 Accent 1" w:uiPriority="63"/>
+    <w:lsdException w:name="Medium Shading 2 Accent 1" w:uiPriority="64"/>
+    <w:lsdException w:name="Medium List 1 Accent 1" w:uiPriority="65"/>
+    <w:lsdException w:name="Revision" w:semiHidden="1"/>
+    <w:lsdException w:name="List Paragraph" w:uiPriority="34" w:qFormat="1"/>
+    <w:lsdException w:name="Quote" w:uiPriority="29" w:qFormat="1"/>
+    <w:lsdException w:name="Intense Quote" w:uiPriority="30" w:qFormat="1"/>
+    <w:lsdException w:name="Medium List 2 Accent 1" w:uiPriority="66"/>
+    <w:lsdException w:name="Medium Grid 1 Accent 1" w:uiPriority="67"/>
+    <w:lsdException w:name="Medium Grid 2 Accent 1" w:uiPriority="68"/>
+    <w:lsdException w:name="Medium Grid 3 Accent 1" w:uiPriority="69"/>
+    <w:lsdException w:name="Dark List Accent 1" w:uiPriority="70"/>
+    <w:lsdException w:name="Colorful Shading Accent 1" w:uiPriority="71"/>
+    <w:lsdException w:name="Colorful List Accent 1" w:uiPriority="72"/>
+    <w:lsdException w:name="Colorful Grid Accent 1" w:uiPriority="73"/>
+    <w:lsdException w:name="Light Shading Accent 2" w:uiPriority="60"/>
+    <w:lsdException w:name="Light List Accent 2" w:uiPriority="61"/>
+    <w:lsdException w:name="Light Grid Accent 2" w:uiPriority="62"/>
+    <w:lsdException w:name="Medium Shading 1 Accent 2" w:uiPriority="63"/>
+    <w:lsdException w:name="Medium Shading 2 Accent 2" w:uiPriority="64"/>
+    <w:lsdException w:name="Medium List 1 Accent 2" w:uiPriority="65"/>
+    <w:lsdException w:name="Medium List 2 Accent 2" w:uiPriority="66"/>
+    <w:lsdException w:name="Medium Grid 1 Accent 2" w:uiPriority="67"/>
+    <w:lsdException w:name="Medium Grid 2 Accent 2" w:uiPriority="68"/>
+    <w:lsdException w:name="Medium Grid 3 Accent 2" w:uiPriority="69"/>
+    <w:lsdException w:name="Dark List Accent 2" w:uiPriority="70"/>
+    <w:lsdException w:name="Colorful Shading Accent 2" w:uiPriority="71"/>
+    <w:lsdException w:name="Colorful List Accent 2" w:uiPriority="72"/>
+    <w:lsdException w:name="Colorful Grid Accent 2" w:uiPriority="73"/>
+    <w:lsdException w:name="Light Shading Accent 3" w:uiPriority="60"/>
+    <w:lsdException w:name="Light List Accent 3" w:uiPriority="61"/>
+    <w:lsdException w:name="Light Grid Accent 3" w:uiPriority="62"/>
+    <w:lsdException w:name="Medium Shading 1 Accent 3" w:uiPriority="63"/>
+    <w:lsdException w:name="Medium Shading 2 Accent 3" w:uiPriority="64"/>
+    <w:lsdException w:name="Medium List 1 Accent 3" w:uiPriority="65"/>
+    <w:lsdException w:name="Medium List 2 Accent 3" w:uiPriority="66"/>
+    <w:lsdException w:name="Medium Grid 1 Accent 3" w:uiPriority="67"/>
+    <w:lsdException w:name="Medium Grid 2 Accent 3" w:uiPriority="68"/>
+    <w:lsdException w:name="Medium Grid 3 Accent 3" w:uiPriority="69"/>
+    <w:lsdException w:name="Dark List Accent 3" w:uiPriority="70"/>
+    <w:lsdException w:name="Colorful Shading Accent 3" w:uiPriority="71"/>
+    <w:lsdException w:name="Colorful List Accent 3" w:uiPriority="72"/>
+    <w:lsdException w:name="Colorful Grid Accent 3" w:uiPriority="73"/>
+    <w:lsdException w:name="Light Shading Accent 4" w:uiPriority="60"/>
+    <w:lsdException w:name="Light List Accent 4" w:uiPriority="61"/>
+    <w:lsdException w:name="Light Grid Accent 4" w:uiPriority="62"/>
+    <w:lsdException w:name="Medium Shading 1 Accent 4" w:uiPriority="63"/>
+    <w:lsdException w:name="Medium Shading 2 Accent 4" w:uiPriority="64"/>
+    <w:lsdException w:name="Medium List 1 Accent 4" w:uiPriority="65"/>
+    <w:lsdException w:name="Medium List 2 Accent 4" w:uiPriority="66"/>
+    <w:lsdException w:name="Medium Grid 1 Accent 4" w:uiPriority="67"/>
+    <w:lsdException w:name="Medium Grid 2 Accent 4" w:uiPriority="68"/>
+    <w:lsdException w:name="Medium Grid 3 Accent 4" w:uiPriority="69"/>
+    <w:lsdException w:name="Dark List Accent 4" w:uiPriority="70"/>
+    <w:lsdException w:name="Colorful Shading Accent 4" w:uiPriority="71"/>
+    <w:lsdException w:name="Colorful List Accent 4" w:uiPriority="72"/>
+    <w:lsdException w:name="Colorful Grid Accent 4" w:uiPriority="73"/>
+    <w:lsdException w:name="Light Shading Accent 5" w:uiPriority="60"/>
+    <w:lsdException w:name="Light List Accent 5" w:uiPriority="61"/>
+    <w:lsdException w:name="Light Grid Accent 5" w:uiPriority="62"/>
+    <w:lsdException w:name="Medium Shading 1 Accent 5" w:uiPriority="63"/>
+    <w:lsdException w:name="Medium Shading 2 Accent 5" w:uiPriority="64"/>
+    <w:lsdException w:name="Medium List 1 Accent 5" w:uiPriority="65"/>
+    <w:lsdException w:name="Medium List 2 Accent 5" w:uiPriority="66"/>
+    <w:lsdException w:name="Medium Grid 1 Accent 5" w:uiPriority="67"/>
+    <w:lsdException w:name="Medium Grid 2 Accent 5" w:uiPriority="68"/>
+    <w:lsdException w:name="Medium Grid 3 Accent 5" w:uiPriority="69"/>
+    <w:lsdException w:name="Dark List Accent 5" w:uiPriority="70"/>
+    <w:lsdException w:name="Colorful Shading Accent 5" w:uiPriority="71"/>
+    <w:lsdException w:name="Colorful List Accent 5" w:uiPriority="72"/>
+    <w:lsdException w:name="Colorful Grid Accent 5" w:uiPriority="73"/>
+    <w:lsdException w:name="Light Shading Accent 6" w:uiPriority="60"/>
+    <w:lsdException w:name="Light List Accent 6" w:uiPriority="61"/>
+    <w:lsdException w:name="Light Grid Accent 6" w:uiPriority="62"/>
+    <w:lsdException w:name="Medium Shading 1 Accent 6" w:uiPriority="63"/>
+    <w:lsdException w:name="Medium Shading 2 Accent 6" w:uiPriority="64"/>
+    <w:lsdException w:name="Medium List 1 Accent 6" w:uiPriority="65"/>
+    <w:lsdException w:name="Medium List 2 Accent 6" w:uiPriority="66"/>
+    <w:lsdException w:name="Medium Grid 1 Accent 6" w:uiPriority="67"/>
+    <w:lsdException w:name="Medium Grid 2 Accent 6" w:uiPriority="68"/>
+    <w:lsdException w:name="Medium Grid 3 Accent 6" w:uiPriority="69"/>
+    <w:lsdException w:name="Dark List Accent 6" w:uiPriority="70"/>
+    <w:lsdException w:name="Colorful Shading Accent 6" w:uiPriority="71"/>
+    <w:lsdException w:name="Colorful List Accent 6" w:uiPriority="72"/>
+    <w:lsdException w:name="Colorful Grid Accent 6" w:uiPriority="73"/>
+    <w:lsdException w:name="Subtle Emphasis" w:uiPriority="19" w:qFormat="1"/>
+    <w:lsdException w:name="Intense Emphasis" w:uiPriority="21" w:qFormat="1"/>
+    <w:lsdException w:name="Subtle Reference" w:uiPriority="31" w:qFormat="1"/>
+    <w:lsdException w:name="Intense Reference" w:uiPriority="32" w:qFormat="1"/>
+    <w:lsdException w:name="Book Title" w:uiPriority="33" w:qFormat="1"/>
+    <w:lsdException w:name="Bibliography" w:semiHidden="1" w:uiPriority="37" w:unhideWhenUsed="1"/>
+    <w:lsdException w:name="TOC Heading" w:semiHidden="1" w:uiPriority="39" w:unhideWhenUsed="1" w:qFormat="1"/>
+    <w:lsdException w:name="Plain Table 1" w:uiPriority="41"/>
+    <w:lsdException w:name="Plain Table 2" w:uiPriority="42"/>
+    <w:lsdException w:name="Plain Table 3" w:uiPriority="43"/>
+    <w:lsdException w:name="Plain Table 4" w:uiPriority="44"/>
+    <w:lsdException w:name="Plain Table 5" w:uiPriority="45"/>
+    <w:lsdException w:name="Grid Table Light" w:uiPriority="40"/>
+    <w:lsdException w:name="Grid Table 1 Light" w:uiPriority="46"/>
+    <w:lsdException w:name="Grid Table 2" w:uiPriority="47"/>
+    <w:lsdException w:name="Grid Table 3" w:uiPriority="48"/>
+    <w:lsdException w:name="Grid Table 4" w:uiPriority="49"/>
+    <w:lsdException w:name="Grid Table 5 Dark" w:uiPriority="50"/>
+    <w:lsdException w:name="Grid Table 6 Colorful" w:uiPriority="51"/>
+    <w:lsdException w:name="Grid Table 7 Colorful" w:uiPriority="52"/>
+    <w:lsdException w:name="Grid Table 1 Light Accent 1" w:uiPriority="46"/>
+    <w:lsdException w:name="Grid Table 2 Accent 1" w:uiPriority="47"/>
+    <w:lsdException w:name="Grid Table 3 Accent 1" w:uiPriority="48"/>
+    <w:lsdException w:name="Grid Table 4 Accent 1" w:uiPriority="49"/>
+    <w:lsdException w:name="Grid Table 5 Dark Accent 1" w:uiPriority="50"/>
+    <w:lsdException w:name="Grid Table 6 Colorful Accent 1" w:uiPriority="51"/>
+    <w:lsdException w:name="Grid Table 7 Colorful Accent 1" w:uiPriority="52"/>
+    <w:lsdException w:name="Grid Table 1 Light Accent 2" w:uiPriority="46"/>
+    <w:lsdException w:name="Grid Table 2 Accent 2" w:uiPriority="47"/>
+    <w:lsdException w:name="Grid Table 3 Accent 2" w:uiPriority="48"/>
+    <w:lsdException w:name="Grid Table 4 Accent 2" w:uiPriority="49"/>
+    <w:lsdException w:name="Grid Table 5 Dark Accent 2" w:uiPriority="50"/>
+    <w:lsdException w:name="Grid Table 6 Colorful Accent 2" w:uiPriority="51"/>
+    <w:lsdException w:name="Grid Table 7 Colorful Accent 2" w:uiPriority="52"/>
+    <w:lsdException w:name="Grid Table 1 Light Accent 3" w:uiPriority="46"/>
+    <w:lsdException w:name="Grid Table 2 Accent 3" w:uiPriority="47"/>
+    <w:lsdException w:name="Grid Table 3 Accent 3" w:uiPriority="48"/>
+    <w:lsdException w:name="Grid Table 4 Accent 3" w:uiPriority="49"/>
+    <w:lsdException w:name="Grid Table 5 Dark Accent 3" w:uiPriority="50"/>
+    <w:lsdException w:name="Grid Table 6 Colorful Accent 3" w:uiPriority="51"/>
+    <w:lsdException w:name="Grid Table 7 Colorful Accent 3" w:uiPriority="52"/>
+    <w:lsdException w:name="Grid Table 1 Light Accent 4" w:uiPriority="46"/>
+    <w:lsdException w:name="Grid Table 2 Accent 4" w:uiPriority="47"/>
+    <w:lsdException w:name="Grid Table 3 Accent 4" w:uiPriority="48"/>
+    <w:lsdException w:name="Grid Table 4 Accent 4" w:uiPriority="49"/>
+    <w:lsdException w:name="Grid Table 5 Dark Accent 4" w:uiPriority="50"/>
+    <w:lsdException w:name="Grid Table 6 Colorful Accent 4" w:uiPriority="51"/>
+    <w:lsdException w:name="Grid Table 7 Colorful Accent 4" w:uiPriority="52"/>
+    <w:lsdException w:name="Grid Table 1 Light Accent 5" w:uiPriority="46"/>
+    <w:lsdException w:name="Grid Table 2 Accent 5" w:uiPriority="47"/>
+    <w:lsdException w:name="Grid Table 3 Accent 5" w:uiPriority="48"/>
+    <w:lsdException w:name="Grid Table 4 Accent 5" w:uiPriority="49"/>
+    <w:lsdException w:name="Grid Table 5 Dark Accent 5" w:uiPriority="50"/>
+    <w:lsdException w:name="Grid Table 6 Colorful Accent 5" w:uiPriority="51"/>
+    <w:lsdException w:name="Grid Table 7 Colorful Accent 5" w:uiPriority="52"/>
+    <w:lsdException w:name="Grid Table 1 Light Accent 6" w:uiPriority="46"/>
+    <w:lsdException w:name="Grid Table 2 Accent 6" w:uiPriority="47"/>
+    <w:lsdException w:name="Grid Table 3 Accent 6" w:uiPriority="48"/>
+    <w:lsdException w:name="Grid Table 4 Accent 6" w:uiPriority="49"/>
+    <w:lsdException w:name="Grid Table 5 Dark Accent 6" w:uiPriority="50"/>
+    <w:lsdException w:name="Grid Table 6 Colorful Accent 6" w:uiPriority="51"/>
+    <w:lsdException w:name="Grid Table 7 Colorful Accent 6" w:uiPriority="52"/>
+    <w:lsdException w:name="List Table 1 Light" w:uiPriority="46"/>
+    <w:lsdException w:name="List Table 2" w:uiPriority="47"/>
+    <w:lsdException w:name="List Table 3" w:uiPriority="48"/>
+    <w:lsdException w:name="List Table 4" w:uiPriority="49"/>
+    <w:lsdException w:name="List Table 5 Dark" w:uiPriority="50"/>
+    <w:lsdException w:name="List Table 6 Colorful" w:uiPriority="51"/>
+    <w:lsdException w:name="List Table 7 Colorful" w:uiPriority="52"/>
+    <w:lsdException w:name="List Table 1 Light Accent 1" w:uiPriority="46"/>
+    <w:lsdException w:name="List Table 2 Accent 1" w:uiPriority="47"/>
+    <w:lsdException w:name="List Table 3 Accent 1" w:uiPriority="48"/>
+    <w:lsdException w:name="List Table 4 Accent 1" w:uiPriority="49"/>
+    <w:lsdException w:name="List Table 5 Dark Accent 1" w:uiPriority="50"/>
+    <w:lsdException w:name="List Table 6 Colorful Accent 1" w:uiPriority="51"/>
+    <w:lsdException w:name="List Table 7 Colorful Accent 1" w:uiPriority="52"/>
+    <w:lsdException w:name="List Table 1 Light Accent 2" w:uiPriority="46"/>
+    <w:lsdException w:name="List Table 2 Accent 2" w:uiPriority="47"/>
+    <w:lsdException w:name="List Table 3 Accent 2" w:uiPriority="48"/>
+    <w:lsdException w:name="List Table 4 Accent 2" w:uiPriority="49"/>
+    <w:lsdException w:name="List Table 5 Dark Accent 2" w:uiPriority="50"/>
+    <w:lsdException w:name="List Table 6 Colorful Accent 2" w:uiPriority="51"/>
+    <w:lsdException w:name="List Table 7 Colorful Accent 2" w:uiPriority="52"/>
+    <w:lsdException w:name="List Table 1 Light Accent 3" w:uiPriority="46"/>
+    <w:lsdException w:name="List Table 2 Accent 3" w:uiPriority="47"/>
+    <w:lsdException w:name="List Table 3 Accent 3" w:uiPriority="48"/>
+    <w:lsdException w:name="List Table 4 Accent 3" w:uiPriority="49"/>
+    <w:lsdException w:name="List Table 5 Dark Accent 3" w:uiPriority="50"/>
+    <w:lsdException w:name="List Table 6 Colorful Accent 3" w:uiPriority="51"/>
+    <w:lsdException w:name="List Table 7 Colorful Accent 3" w:uiPriority="52"/>
+    <w:lsdException w:name="List Table 1 Light Accent 4" w:uiPriority="46"/>
+    <w:lsdException w:name="List Table 2 Accent 4" w:uiPriority="47"/>
+    <w:lsdException w:name="List Table 3 Accent 4" w:uiPriority="48"/>
+    <w:lsdException w:name="List Table 4 Accent 4" w:uiPriority="49"/>
+    <w:lsdException w:name="List Table 5 Dark Accent 4" w:uiPriority="50"/>
+    <w:lsdException w:name="List Table 6 Colorful Accent 4" w:uiPriority="51"/>
+    <w:lsdException w:name="List Table 7 Colorful Accent 4" w:uiPriority="52"/>
+    <w:lsdException w:name="List Table 1 Light Accent 5" w:uiPriority="46"/>
+    <w:lsdException w:name="List Table 2 Accent 5" w:uiPriority="47"/>
+    <w:lsdException w:name="List Table 3 Accent 5" w:uiPriority="48"/>
+    <w:lsdException w:name="List Table 4 Accent 5" w:uiPriority="49"/>
+    <w:lsdException w:name="List Table 5 Dark Accent 5" w:uiPriority="50"/>
+    <w:lsdException w:name="List Table 6 Colorful Accent 5" w:uiPriority="51"/>
+    <w:lsdException w:name="List Table 7 Colorful Accent 5" w:uiPriority="52"/>
+    <w:lsdException w:name="List Table 1 Light Accent 6" w:uiPriority="46"/>
+    <w:lsdException w:name="List Table 2 Accent 6" w:uiPriority="47"/>
+    <w:lsdException w:name="List Table 3 Accent 6" w:uiPriority="48"/>
+    <w:lsdException w:name="List Table 4 Accent 6" w:uiPriority="49"/>
+    <w:lsdException w:name="List Table 5 Dark Accent 6" w:uiPriority="50"/>
+    <w:lsdException w:name="List Table 6 Colorful Accent 6" w:uiPriority="51"/>
+    <w:lsdException w:name="List Table 7 Colorful Accent 6" w:uiPriority="52"/>
   </w:latentStyles>
   <w:style w:type="paragraph" w:default="1" w:styleId="Normal">
     <w:name w:val="Normal"/>

</xml_diff>